<commit_message>
Bab 4.2 lagi progress
</commit_message>
<xml_diff>
--- a/Skripsi_Ahmad_Daffa_Muttaqin (Update Bab 4).docx
+++ b/Skripsi_Ahmad_Daffa_Muttaqin (Update Bab 4).docx
@@ -2624,6 +2624,7 @@
         <w:p>
           <w:pPr>
             <w:pStyle w:val="TOCHeading"/>
+            <w:spacing w:line="360" w:lineRule="auto"/>
             <w:rPr>
               <w:rFonts w:ascii="Times New Roman" w:hAnsi="Times New Roman" w:cs="Times New Roman"/>
               <w:sz w:val="24"/>
@@ -2637,6 +2638,7 @@
             <w:tabs>
               <w:tab w:val="right" w:leader="dot" w:pos="7929"/>
             </w:tabs>
+            <w:spacing w:line="360" w:lineRule="auto"/>
             <w:rPr>
               <w:rFonts w:asciiTheme="minorHAnsi" w:eastAsiaTheme="minorEastAsia" w:hAnsiTheme="minorHAnsi" w:cstheme="minorBidi"/>
               <w:noProof/>
@@ -2738,6 +2740,7 @@
             <w:tabs>
               <w:tab w:val="right" w:leader="dot" w:pos="7929"/>
             </w:tabs>
+            <w:spacing w:line="360" w:lineRule="auto"/>
             <w:rPr>
               <w:rFonts w:asciiTheme="minorHAnsi" w:eastAsiaTheme="minorEastAsia" w:hAnsiTheme="minorHAnsi" w:cstheme="minorBidi"/>
               <w:noProof/>
@@ -2809,6 +2812,7 @@
             <w:tabs>
               <w:tab w:val="right" w:leader="dot" w:pos="7929"/>
             </w:tabs>
+            <w:spacing w:line="360" w:lineRule="auto"/>
             <w:rPr>
               <w:rFonts w:asciiTheme="minorHAnsi" w:eastAsiaTheme="minorEastAsia" w:hAnsiTheme="minorHAnsi" w:cstheme="minorBidi"/>
               <w:noProof/>
@@ -2880,6 +2884,7 @@
             <w:tabs>
               <w:tab w:val="right" w:leader="dot" w:pos="7929"/>
             </w:tabs>
+            <w:spacing w:line="360" w:lineRule="auto"/>
             <w:rPr>
               <w:rFonts w:asciiTheme="minorHAnsi" w:eastAsiaTheme="minorEastAsia" w:hAnsiTheme="minorHAnsi" w:cstheme="minorBidi"/>
               <w:noProof/>
@@ -2951,6 +2956,7 @@
             <w:tabs>
               <w:tab w:val="right" w:leader="dot" w:pos="7929"/>
             </w:tabs>
+            <w:spacing w:line="360" w:lineRule="auto"/>
             <w:rPr>
               <w:rFonts w:asciiTheme="minorHAnsi" w:eastAsiaTheme="minorEastAsia" w:hAnsiTheme="minorHAnsi" w:cstheme="minorBidi"/>
               <w:noProof/>
@@ -3022,6 +3028,7 @@
             <w:tabs>
               <w:tab w:val="right" w:leader="dot" w:pos="7929"/>
             </w:tabs>
+            <w:spacing w:line="360" w:lineRule="auto"/>
             <w:rPr>
               <w:rFonts w:asciiTheme="minorHAnsi" w:eastAsiaTheme="minorEastAsia" w:hAnsiTheme="minorHAnsi" w:cstheme="minorBidi"/>
               <w:noProof/>
@@ -3094,6 +3101,7 @@
               <w:tab w:val="left" w:pos="1100"/>
               <w:tab w:val="right" w:leader="dot" w:pos="7929"/>
             </w:tabs>
+            <w:spacing w:line="360" w:lineRule="auto"/>
             <w:rPr>
               <w:rFonts w:asciiTheme="minorHAnsi" w:eastAsiaTheme="minorEastAsia" w:hAnsiTheme="minorHAnsi" w:cstheme="minorBidi"/>
               <w:noProof/>
@@ -3182,6 +3190,7 @@
               <w:tab w:val="left" w:pos="1100"/>
               <w:tab w:val="right" w:leader="dot" w:pos="7929"/>
             </w:tabs>
+            <w:spacing w:line="360" w:lineRule="auto"/>
             <w:rPr>
               <w:rFonts w:asciiTheme="minorHAnsi" w:eastAsiaTheme="minorEastAsia" w:hAnsiTheme="minorHAnsi" w:cstheme="minorBidi"/>
               <w:noProof/>
@@ -3270,6 +3279,7 @@
               <w:tab w:val="left" w:pos="1100"/>
               <w:tab w:val="right" w:leader="dot" w:pos="7929"/>
             </w:tabs>
+            <w:spacing w:line="360" w:lineRule="auto"/>
             <w:rPr>
               <w:rFonts w:asciiTheme="minorHAnsi" w:eastAsiaTheme="minorEastAsia" w:hAnsiTheme="minorHAnsi" w:cstheme="minorBidi"/>
               <w:noProof/>
@@ -3358,6 +3368,7 @@
               <w:tab w:val="left" w:pos="1100"/>
               <w:tab w:val="right" w:leader="dot" w:pos="7929"/>
             </w:tabs>
+            <w:spacing w:line="360" w:lineRule="auto"/>
             <w:rPr>
               <w:rFonts w:asciiTheme="minorHAnsi" w:eastAsiaTheme="minorEastAsia" w:hAnsiTheme="minorHAnsi" w:cstheme="minorBidi"/>
               <w:noProof/>
@@ -3445,6 +3456,7 @@
             <w:tabs>
               <w:tab w:val="right" w:leader="dot" w:pos="7929"/>
             </w:tabs>
+            <w:spacing w:line="360" w:lineRule="auto"/>
             <w:rPr>
               <w:rFonts w:asciiTheme="minorHAnsi" w:eastAsiaTheme="minorEastAsia" w:hAnsiTheme="minorHAnsi" w:cstheme="minorBidi"/>
               <w:noProof/>
@@ -3517,6 +3529,7 @@
               <w:tab w:val="left" w:pos="1100"/>
               <w:tab w:val="right" w:leader="dot" w:pos="7929"/>
             </w:tabs>
+            <w:spacing w:line="360" w:lineRule="auto"/>
             <w:rPr>
               <w:rFonts w:asciiTheme="minorHAnsi" w:eastAsiaTheme="minorEastAsia" w:hAnsiTheme="minorHAnsi" w:cstheme="minorBidi"/>
               <w:noProof/>
@@ -3605,6 +3618,7 @@
               <w:tab w:val="left" w:pos="1320"/>
               <w:tab w:val="right" w:leader="dot" w:pos="7929"/>
             </w:tabs>
+            <w:spacing w:line="360" w:lineRule="auto"/>
             <w:rPr>
               <w:rFonts w:asciiTheme="minorHAnsi" w:eastAsiaTheme="minorEastAsia" w:hAnsiTheme="minorHAnsi" w:cstheme="minorBidi"/>
               <w:noProof/>
@@ -3693,6 +3707,7 @@
               <w:tab w:val="left" w:pos="1320"/>
               <w:tab w:val="right" w:leader="dot" w:pos="7929"/>
             </w:tabs>
+            <w:spacing w:line="360" w:lineRule="auto"/>
             <w:rPr>
               <w:rFonts w:asciiTheme="minorHAnsi" w:eastAsiaTheme="minorEastAsia" w:hAnsiTheme="minorHAnsi" w:cstheme="minorBidi"/>
               <w:noProof/>
@@ -3781,6 +3796,7 @@
               <w:tab w:val="left" w:pos="1320"/>
               <w:tab w:val="right" w:leader="dot" w:pos="7929"/>
             </w:tabs>
+            <w:spacing w:line="360" w:lineRule="auto"/>
             <w:rPr>
               <w:rFonts w:asciiTheme="minorHAnsi" w:eastAsiaTheme="minorEastAsia" w:hAnsiTheme="minorHAnsi" w:cstheme="minorBidi"/>
               <w:noProof/>
@@ -3877,6 +3893,7 @@
               <w:tab w:val="left" w:pos="1320"/>
               <w:tab w:val="right" w:leader="dot" w:pos="7929"/>
             </w:tabs>
+            <w:spacing w:line="360" w:lineRule="auto"/>
             <w:rPr>
               <w:rFonts w:asciiTheme="minorHAnsi" w:eastAsiaTheme="minorEastAsia" w:hAnsiTheme="minorHAnsi" w:cstheme="minorBidi"/>
               <w:noProof/>
@@ -3965,6 +3982,7 @@
               <w:tab w:val="left" w:pos="1320"/>
               <w:tab w:val="right" w:leader="dot" w:pos="7929"/>
             </w:tabs>
+            <w:spacing w:line="360" w:lineRule="auto"/>
             <w:rPr>
               <w:rFonts w:asciiTheme="minorHAnsi" w:eastAsiaTheme="minorEastAsia" w:hAnsiTheme="minorHAnsi" w:cstheme="minorBidi"/>
               <w:noProof/>
@@ -4053,6 +4071,7 @@
               <w:tab w:val="left" w:pos="1320"/>
               <w:tab w:val="right" w:leader="dot" w:pos="7929"/>
             </w:tabs>
+            <w:spacing w:line="360" w:lineRule="auto"/>
             <w:rPr>
               <w:rFonts w:asciiTheme="minorHAnsi" w:eastAsiaTheme="minorEastAsia" w:hAnsiTheme="minorHAnsi" w:cstheme="minorBidi"/>
               <w:noProof/>
@@ -4141,6 +4160,7 @@
               <w:tab w:val="left" w:pos="1320"/>
               <w:tab w:val="right" w:leader="dot" w:pos="7929"/>
             </w:tabs>
+            <w:spacing w:line="360" w:lineRule="auto"/>
             <w:rPr>
               <w:rFonts w:asciiTheme="minorHAnsi" w:eastAsiaTheme="minorEastAsia" w:hAnsiTheme="minorHAnsi" w:cstheme="minorBidi"/>
               <w:noProof/>
@@ -4229,6 +4249,7 @@
               <w:tab w:val="left" w:pos="1540"/>
               <w:tab w:val="right" w:leader="dot" w:pos="7929"/>
             </w:tabs>
+            <w:spacing w:line="360" w:lineRule="auto"/>
             <w:rPr>
               <w:rFonts w:asciiTheme="minorHAnsi" w:eastAsiaTheme="minorEastAsia" w:hAnsiTheme="minorHAnsi" w:cstheme="minorBidi"/>
               <w:noProof/>
@@ -4317,6 +4338,7 @@
               <w:tab w:val="left" w:pos="1320"/>
               <w:tab w:val="right" w:leader="dot" w:pos="7929"/>
             </w:tabs>
+            <w:spacing w:line="360" w:lineRule="auto"/>
             <w:rPr>
               <w:rFonts w:asciiTheme="minorHAnsi" w:eastAsiaTheme="minorEastAsia" w:hAnsiTheme="minorHAnsi" w:cstheme="minorBidi"/>
               <w:noProof/>
@@ -4405,6 +4427,7 @@
               <w:tab w:val="left" w:pos="1100"/>
               <w:tab w:val="right" w:leader="dot" w:pos="7929"/>
             </w:tabs>
+            <w:spacing w:line="360" w:lineRule="auto"/>
             <w:rPr>
               <w:rFonts w:asciiTheme="minorHAnsi" w:eastAsiaTheme="minorEastAsia" w:hAnsiTheme="minorHAnsi" w:cstheme="minorBidi"/>
               <w:noProof/>
@@ -4492,6 +4515,7 @@
             <w:tabs>
               <w:tab w:val="right" w:leader="dot" w:pos="7929"/>
             </w:tabs>
+            <w:spacing w:line="360" w:lineRule="auto"/>
             <w:rPr>
               <w:rFonts w:asciiTheme="minorHAnsi" w:eastAsiaTheme="minorEastAsia" w:hAnsiTheme="minorHAnsi" w:cstheme="minorBidi"/>
               <w:noProof/>
@@ -4564,6 +4588,7 @@
               <w:tab w:val="left" w:pos="1100"/>
               <w:tab w:val="right" w:leader="dot" w:pos="7929"/>
             </w:tabs>
+            <w:spacing w:line="360" w:lineRule="auto"/>
             <w:rPr>
               <w:rFonts w:asciiTheme="minorHAnsi" w:eastAsiaTheme="minorEastAsia" w:hAnsiTheme="minorHAnsi" w:cstheme="minorBidi"/>
               <w:noProof/>
@@ -4652,6 +4677,7 @@
               <w:tab w:val="left" w:pos="1320"/>
               <w:tab w:val="right" w:leader="dot" w:pos="7929"/>
             </w:tabs>
+            <w:spacing w:line="360" w:lineRule="auto"/>
             <w:rPr>
               <w:rFonts w:asciiTheme="minorHAnsi" w:eastAsiaTheme="minorEastAsia" w:hAnsiTheme="minorHAnsi" w:cstheme="minorBidi"/>
               <w:noProof/>
@@ -4740,6 +4766,7 @@
               <w:tab w:val="left" w:pos="1320"/>
               <w:tab w:val="right" w:leader="dot" w:pos="7929"/>
             </w:tabs>
+            <w:spacing w:line="360" w:lineRule="auto"/>
             <w:rPr>
               <w:rFonts w:asciiTheme="minorHAnsi" w:eastAsiaTheme="minorEastAsia" w:hAnsiTheme="minorHAnsi" w:cstheme="minorBidi"/>
               <w:noProof/>
@@ -4828,6 +4855,7 @@
               <w:tab w:val="left" w:pos="1100"/>
               <w:tab w:val="right" w:leader="dot" w:pos="7929"/>
             </w:tabs>
+            <w:spacing w:line="360" w:lineRule="auto"/>
             <w:rPr>
               <w:rFonts w:asciiTheme="minorHAnsi" w:eastAsiaTheme="minorEastAsia" w:hAnsiTheme="minorHAnsi" w:cstheme="minorBidi"/>
               <w:noProof/>
@@ -4916,6 +4944,7 @@
               <w:tab w:val="left" w:pos="1100"/>
               <w:tab w:val="right" w:leader="dot" w:pos="7929"/>
             </w:tabs>
+            <w:spacing w:line="360" w:lineRule="auto"/>
             <w:rPr>
               <w:rFonts w:asciiTheme="minorHAnsi" w:eastAsiaTheme="minorEastAsia" w:hAnsiTheme="minorHAnsi" w:cstheme="minorBidi"/>
               <w:noProof/>
@@ -5003,6 +5032,7 @@
             <w:tabs>
               <w:tab w:val="right" w:leader="dot" w:pos="7929"/>
             </w:tabs>
+            <w:spacing w:line="360" w:lineRule="auto"/>
             <w:rPr>
               <w:rFonts w:asciiTheme="minorHAnsi" w:eastAsiaTheme="minorEastAsia" w:hAnsiTheme="minorHAnsi" w:cstheme="minorBidi"/>
               <w:noProof/>
@@ -5016,21 +5046,7 @@
                 <w:rStyle w:val="Hyperlink"/>
                 <w:noProof/>
               </w:rPr>
-              <w:t xml:space="preserve">BAB 4 HASIL PENELITIAN </w:t>
-            </w:r>
-            <w:r>
-              <w:rPr>
-                <w:rStyle w:val="Hyperlink"/>
-                <w:noProof/>
-              </w:rPr>
-              <w:t>D</w:t>
-            </w:r>
-            <w:r>
-              <w:rPr>
-                <w:rStyle w:val="Hyperlink"/>
-                <w:noProof/>
-              </w:rPr>
-              <w:t>AN PEMBAHASAN</w:t>
+              <w:t>BAB 4 HASIL PENELITIAN DAN PEMBAHASAN</w:t>
             </w:r>
             <w:r>
               <w:rPr>
@@ -5088,6 +5104,7 @@
             <w:tabs>
               <w:tab w:val="right" w:leader="dot" w:pos="7929"/>
             </w:tabs>
+            <w:spacing w:line="360" w:lineRule="auto"/>
             <w:rPr>
               <w:rFonts w:asciiTheme="minorHAnsi" w:eastAsiaTheme="minorEastAsia" w:hAnsiTheme="minorHAnsi" w:cstheme="minorBidi"/>
               <w:noProof/>
@@ -5159,6 +5176,7 @@
             <w:tabs>
               <w:tab w:val="right" w:leader="dot" w:pos="7929"/>
             </w:tabs>
+            <w:spacing w:line="360" w:lineRule="auto"/>
             <w:rPr>
               <w:rFonts w:asciiTheme="minorHAnsi" w:eastAsiaTheme="minorEastAsia" w:hAnsiTheme="minorHAnsi" w:cstheme="minorBidi"/>
               <w:noProof/>
@@ -5230,6 +5248,7 @@
             <w:tabs>
               <w:tab w:val="right" w:leader="dot" w:pos="7929"/>
             </w:tabs>
+            <w:spacing w:line="360" w:lineRule="auto"/>
             <w:rPr>
               <w:rFonts w:asciiTheme="minorHAnsi" w:eastAsiaTheme="minorEastAsia" w:hAnsiTheme="minorHAnsi" w:cstheme="minorBidi"/>
               <w:noProof/>
@@ -5301,6 +5320,7 @@
             <w:tabs>
               <w:tab w:val="right" w:leader="dot" w:pos="7929"/>
             </w:tabs>
+            <w:spacing w:line="360" w:lineRule="auto"/>
             <w:rPr>
               <w:rFonts w:asciiTheme="minorHAnsi" w:eastAsiaTheme="minorEastAsia" w:hAnsiTheme="minorHAnsi" w:cstheme="minorBidi"/>
               <w:noProof/>
@@ -5372,6 +5392,7 @@
             <w:tabs>
               <w:tab w:val="right" w:leader="dot" w:pos="7929"/>
             </w:tabs>
+            <w:spacing w:line="360" w:lineRule="auto"/>
             <w:rPr>
               <w:rFonts w:asciiTheme="minorHAnsi" w:eastAsiaTheme="minorEastAsia" w:hAnsiTheme="minorHAnsi" w:cstheme="minorBidi"/>
               <w:noProof/>
@@ -5443,6 +5464,7 @@
             <w:tabs>
               <w:tab w:val="right" w:leader="dot" w:pos="7929"/>
             </w:tabs>
+            <w:spacing w:line="360" w:lineRule="auto"/>
             <w:rPr>
               <w:rFonts w:asciiTheme="minorHAnsi" w:eastAsiaTheme="minorEastAsia" w:hAnsiTheme="minorHAnsi" w:cstheme="minorBidi"/>
               <w:noProof/>
@@ -5514,6 +5536,7 @@
             <w:tabs>
               <w:tab w:val="right" w:leader="dot" w:pos="7929"/>
             </w:tabs>
+            <w:spacing w:line="360" w:lineRule="auto"/>
             <w:rPr>
               <w:rFonts w:asciiTheme="minorHAnsi" w:eastAsiaTheme="minorEastAsia" w:hAnsiTheme="minorHAnsi" w:cstheme="minorBidi"/>
               <w:noProof/>
@@ -5585,6 +5608,7 @@
             <w:tabs>
               <w:tab w:val="right" w:leader="dot" w:pos="7929"/>
             </w:tabs>
+            <w:spacing w:line="360" w:lineRule="auto"/>
             <w:rPr>
               <w:rFonts w:asciiTheme="minorHAnsi" w:eastAsiaTheme="minorEastAsia" w:hAnsiTheme="minorHAnsi" w:cstheme="minorBidi"/>
               <w:noProof/>
@@ -5656,6 +5680,7 @@
             <w:tabs>
               <w:tab w:val="right" w:leader="dot" w:pos="7929"/>
             </w:tabs>
+            <w:spacing w:line="360" w:lineRule="auto"/>
             <w:rPr>
               <w:rFonts w:asciiTheme="minorHAnsi" w:eastAsiaTheme="minorEastAsia" w:hAnsiTheme="minorHAnsi" w:cstheme="minorBidi"/>
               <w:noProof/>
@@ -5727,6 +5752,7 @@
             <w:tabs>
               <w:tab w:val="right" w:leader="dot" w:pos="7929"/>
             </w:tabs>
+            <w:spacing w:line="360" w:lineRule="auto"/>
             <w:rPr>
               <w:rFonts w:asciiTheme="minorHAnsi" w:eastAsiaTheme="minorEastAsia" w:hAnsiTheme="minorHAnsi" w:cstheme="minorBidi"/>
               <w:noProof/>
@@ -5798,6 +5824,7 @@
             <w:tabs>
               <w:tab w:val="right" w:leader="dot" w:pos="7929"/>
             </w:tabs>
+            <w:spacing w:line="360" w:lineRule="auto"/>
             <w:rPr>
               <w:rFonts w:asciiTheme="minorHAnsi" w:eastAsiaTheme="minorEastAsia" w:hAnsiTheme="minorHAnsi" w:cstheme="minorBidi"/>
               <w:noProof/>
@@ -5869,6 +5896,7 @@
             <w:tabs>
               <w:tab w:val="right" w:leader="dot" w:pos="7929"/>
             </w:tabs>
+            <w:spacing w:line="360" w:lineRule="auto"/>
             <w:rPr>
               <w:rFonts w:asciiTheme="minorHAnsi" w:eastAsiaTheme="minorEastAsia" w:hAnsiTheme="minorHAnsi" w:cstheme="minorBidi"/>
               <w:noProof/>
@@ -5940,6 +5968,7 @@
             <w:tabs>
               <w:tab w:val="right" w:leader="dot" w:pos="7929"/>
             </w:tabs>
+            <w:spacing w:line="360" w:lineRule="auto"/>
             <w:rPr>
               <w:rFonts w:asciiTheme="minorHAnsi" w:eastAsiaTheme="minorEastAsia" w:hAnsiTheme="minorHAnsi" w:cstheme="minorBidi"/>
               <w:noProof/>
@@ -6011,6 +6040,7 @@
             <w:tabs>
               <w:tab w:val="right" w:leader="dot" w:pos="7929"/>
             </w:tabs>
+            <w:spacing w:line="360" w:lineRule="auto"/>
             <w:rPr>
               <w:rFonts w:asciiTheme="minorHAnsi" w:eastAsiaTheme="minorEastAsia" w:hAnsiTheme="minorHAnsi" w:cstheme="minorBidi"/>
               <w:noProof/>
@@ -6082,6 +6112,7 @@
             <w:tabs>
               <w:tab w:val="right" w:leader="dot" w:pos="7929"/>
             </w:tabs>
+            <w:spacing w:line="360" w:lineRule="auto"/>
             <w:rPr>
               <w:rFonts w:asciiTheme="minorHAnsi" w:eastAsiaTheme="minorEastAsia" w:hAnsiTheme="minorHAnsi" w:cstheme="minorBidi"/>
               <w:noProof/>
@@ -6153,6 +6184,7 @@
             <w:tabs>
               <w:tab w:val="right" w:leader="dot" w:pos="7929"/>
             </w:tabs>
+            <w:spacing w:line="360" w:lineRule="auto"/>
             <w:rPr>
               <w:rFonts w:asciiTheme="minorHAnsi" w:eastAsiaTheme="minorEastAsia" w:hAnsiTheme="minorHAnsi" w:cstheme="minorBidi"/>
               <w:noProof/>
@@ -6224,6 +6256,7 @@
             <w:tabs>
               <w:tab w:val="right" w:leader="dot" w:pos="7929"/>
             </w:tabs>
+            <w:spacing w:line="360" w:lineRule="auto"/>
             <w:rPr>
               <w:rFonts w:asciiTheme="minorHAnsi" w:eastAsiaTheme="minorEastAsia" w:hAnsiTheme="minorHAnsi" w:cstheme="minorBidi"/>
               <w:noProof/>
@@ -6295,6 +6328,7 @@
             <w:tabs>
               <w:tab w:val="right" w:leader="dot" w:pos="7929"/>
             </w:tabs>
+            <w:spacing w:line="360" w:lineRule="auto"/>
             <w:rPr>
               <w:rFonts w:asciiTheme="minorHAnsi" w:eastAsiaTheme="minorEastAsia" w:hAnsiTheme="minorHAnsi" w:cstheme="minorBidi"/>
               <w:noProof/>
@@ -6366,6 +6400,7 @@
             <w:tabs>
               <w:tab w:val="right" w:leader="dot" w:pos="7929"/>
             </w:tabs>
+            <w:spacing w:line="360" w:lineRule="auto"/>
             <w:rPr>
               <w:rFonts w:asciiTheme="minorHAnsi" w:eastAsiaTheme="minorEastAsia" w:hAnsiTheme="minorHAnsi" w:cstheme="minorBidi"/>
               <w:noProof/>
@@ -6433,6 +6468,7 @@
         </w:p>
         <w:p>
           <w:pPr>
+            <w:spacing w:line="360" w:lineRule="auto"/>
             <w:rPr>
               <w:rFonts w:cs="Times New Roman"/>
               <w:szCs w:val="24"/>
@@ -6453,6 +6489,7 @@
     </w:sdt>
     <w:p>
       <w:pPr>
+        <w:spacing w:line="360" w:lineRule="auto"/>
         <w:rPr>
           <w:rFonts w:cs="Times New Roman"/>
           <w:szCs w:val="24"/>
@@ -6484,6 +6521,7 @@
         <w:tabs>
           <w:tab w:val="right" w:leader="dot" w:pos="7920"/>
         </w:tabs>
+        <w:spacing w:line="360" w:lineRule="auto"/>
         <w:jc w:val="both"/>
         <w:rPr>
           <w:rFonts w:cs="Times New Roman"/>
@@ -6537,6 +6575,7 @@
         <w:tabs>
           <w:tab w:val="right" w:leader="dot" w:pos="7920"/>
         </w:tabs>
+        <w:spacing w:line="360" w:lineRule="auto"/>
         <w:jc w:val="both"/>
         <w:rPr>
           <w:rFonts w:cs="Times New Roman"/>
@@ -6582,6 +6621,7 @@
         <w:tabs>
           <w:tab w:val="right" w:leader="dot" w:pos="7920"/>
         </w:tabs>
+        <w:spacing w:line="360" w:lineRule="auto"/>
         <w:jc w:val="both"/>
         <w:rPr>
           <w:rFonts w:cs="Times New Roman"/>
@@ -6627,6 +6667,7 @@
         <w:tabs>
           <w:tab w:val="right" w:leader="dot" w:pos="7920"/>
         </w:tabs>
+        <w:spacing w:line="360" w:lineRule="auto"/>
         <w:jc w:val="both"/>
         <w:rPr>
           <w:rFonts w:cs="Times New Roman"/>
@@ -6689,6 +6730,7 @@
         <w:tabs>
           <w:tab w:val="right" w:leader="dot" w:pos="7920"/>
         </w:tabs>
+        <w:spacing w:line="360" w:lineRule="auto"/>
         <w:jc w:val="both"/>
         <w:rPr>
           <w:rFonts w:cs="Times New Roman"/>
@@ -6719,6 +6761,7 @@
         <w:tabs>
           <w:tab w:val="right" w:leader="dot" w:pos="7920"/>
         </w:tabs>
+        <w:spacing w:line="360" w:lineRule="auto"/>
         <w:jc w:val="both"/>
         <w:rPr>
           <w:rFonts w:cs="Times New Roman"/>
@@ -6749,6 +6792,7 @@
         <w:tabs>
           <w:tab w:val="right" w:leader="dot" w:pos="7920"/>
         </w:tabs>
+        <w:spacing w:line="360" w:lineRule="auto"/>
         <w:jc w:val="both"/>
         <w:rPr>
           <w:rFonts w:cs="Times New Roman"/>
@@ -6787,6 +6831,7 @@
         <w:tabs>
           <w:tab w:val="right" w:leader="dot" w:pos="7920"/>
         </w:tabs>
+        <w:spacing w:line="360" w:lineRule="auto"/>
         <w:jc w:val="both"/>
         <w:rPr>
           <w:rFonts w:eastAsia="Times New Roman" w:cs="Times New Roman"/>
@@ -6857,6 +6902,7 @@
         <w:tabs>
           <w:tab w:val="right" w:leader="dot" w:pos="7920"/>
         </w:tabs>
+        <w:spacing w:line="360" w:lineRule="auto"/>
         <w:jc w:val="both"/>
         <w:rPr>
           <w:rFonts w:cs="Times New Roman"/>
@@ -6886,6 +6932,7 @@
     </w:p>
     <w:p>
       <w:pPr>
+        <w:spacing w:line="360" w:lineRule="auto"/>
         <w:rPr>
           <w:lang w:val="en-US"/>
         </w:rPr>
@@ -6899,6 +6946,7 @@
     </w:p>
     <w:p>
       <w:pPr>
+        <w:spacing w:line="360" w:lineRule="auto"/>
         <w:rPr>
           <w:lang w:val="en-US"/>
         </w:rPr>
@@ -6924,6 +6972,7 @@
     </w:p>
     <w:p>
       <w:pPr>
+        <w:spacing w:line="360" w:lineRule="auto"/>
         <w:rPr>
           <w:lang w:val="en-US"/>
         </w:rPr>
@@ -6937,6 +6986,7 @@
     </w:p>
     <w:p>
       <w:pPr>
+        <w:spacing w:line="360" w:lineRule="auto"/>
         <w:rPr>
           <w:lang w:val="en-US"/>
         </w:rPr>
@@ -6971,6 +7021,7 @@
           <w:ilvl w:val="0"/>
           <w:numId w:val="2"/>
         </w:numPr>
+        <w:spacing w:line="360" w:lineRule="auto"/>
       </w:pPr>
       <w:bookmarkStart w:id="6" w:name="_vle987xl62lm" w:colFirst="0" w:colLast="0"/>
       <w:bookmarkStart w:id="7" w:name="_Toc166509760"/>
@@ -7998,6 +8049,7 @@
           <w:ilvl w:val="0"/>
           <w:numId w:val="2"/>
         </w:numPr>
+        <w:spacing w:line="360" w:lineRule="auto"/>
       </w:pPr>
       <w:bookmarkStart w:id="8" w:name="_fzkpkjevw0sm" w:colFirst="0" w:colLast="0"/>
       <w:bookmarkStart w:id="9" w:name="_Toc166509761"/>
@@ -8165,6 +8217,7 @@
           <w:ilvl w:val="0"/>
           <w:numId w:val="2"/>
         </w:numPr>
+        <w:spacing w:line="360" w:lineRule="auto"/>
       </w:pPr>
       <w:bookmarkStart w:id="10" w:name="_s84gci5nrl2c" w:colFirst="0" w:colLast="0"/>
       <w:bookmarkStart w:id="11" w:name="_Toc166509762"/>
@@ -8347,6 +8400,7 @@
           <w:ilvl w:val="0"/>
           <w:numId w:val="2"/>
         </w:numPr>
+        <w:spacing w:line="360" w:lineRule="auto"/>
       </w:pPr>
       <w:bookmarkStart w:id="12" w:name="_i7ye6f1vfq3j" w:colFirst="0" w:colLast="0"/>
       <w:bookmarkStart w:id="13" w:name="_Toc166509763"/>
@@ -8581,6 +8635,7 @@
     <w:p>
       <w:pPr>
         <w:pStyle w:val="Heading2"/>
+        <w:spacing w:line="360" w:lineRule="auto"/>
       </w:pPr>
       <w:bookmarkStart w:id="16" w:name="_22nkaqrupqdj" w:colFirst="0" w:colLast="0"/>
       <w:bookmarkStart w:id="17" w:name="_Toc166509765"/>
@@ -8600,6 +8655,7 @@
     <w:p>
       <w:pPr>
         <w:pStyle w:val="Heading3"/>
+        <w:spacing w:line="360" w:lineRule="auto"/>
       </w:pPr>
       <w:bookmarkStart w:id="18" w:name="_8subea9gkm72" w:colFirst="0" w:colLast="0"/>
       <w:bookmarkStart w:id="19" w:name="_Toc166509766"/>
@@ -8634,6 +8690,7 @@
     <w:p>
       <w:pPr>
         <w:pStyle w:val="Heading3"/>
+        <w:spacing w:line="360" w:lineRule="auto"/>
       </w:pPr>
       <w:bookmarkStart w:id="20" w:name="_rk167dx2y1nn" w:colFirst="0" w:colLast="0"/>
       <w:bookmarkStart w:id="21" w:name="_Toc166509767"/>
@@ -8713,6 +8770,7 @@
     <w:p>
       <w:pPr>
         <w:pStyle w:val="Heading3"/>
+        <w:spacing w:line="360" w:lineRule="auto"/>
         <w:rPr>
           <w:i/>
         </w:rPr>
@@ -8926,7 +8984,16 @@
           <w:i/>
           <w:szCs w:val="24"/>
         </w:rPr>
-        <w:t>user experience</w:t>
+        <w:t xml:space="preserve">user </w:t>
+      </w:r>
+      <w:r>
+        <w:rPr>
+          <w:rFonts w:eastAsia="Times New Roman" w:cs="Times New Roman"/>
+          <w:i/>
+          <w:szCs w:val="24"/>
+        </w:rPr>
+        <w:lastRenderedPageBreak/>
+        <w:t>experience</w:t>
       </w:r>
       <w:r>
         <w:rPr>
@@ -8939,11 +9006,11 @@
     <w:p>
       <w:pPr>
         <w:pStyle w:val="Heading4"/>
+        <w:spacing w:line="360" w:lineRule="auto"/>
       </w:pPr>
       <w:bookmarkStart w:id="24" w:name="_uk3e3jbkt5wi" w:colFirst="0" w:colLast="0"/>
       <w:bookmarkEnd w:id="24"/>
       <w:r>
-        <w:lastRenderedPageBreak/>
         <w:t>2.1.3.1</w:t>
       </w:r>
       <w:r>
@@ -8980,6 +9047,7 @@
     <w:p>
       <w:pPr>
         <w:pStyle w:val="Heading4"/>
+        <w:spacing w:line="360" w:lineRule="auto"/>
       </w:pPr>
       <w:bookmarkStart w:id="25" w:name="_9qhqrm5rg1ht" w:colFirst="0" w:colLast="0"/>
       <w:bookmarkEnd w:id="25"/>
@@ -9035,6 +9103,7 @@
     <w:p>
       <w:pPr>
         <w:pStyle w:val="Heading4"/>
+        <w:spacing w:line="360" w:lineRule="auto"/>
       </w:pPr>
       <w:bookmarkStart w:id="26" w:name="_4fxb9gh4gv7j" w:colFirst="0" w:colLast="0"/>
       <w:bookmarkEnd w:id="26"/>
@@ -9174,6 +9243,7 @@
           <w:rFonts w:eastAsia="Times New Roman" w:cs="Times New Roman"/>
           <w:szCs w:val="24"/>
         </w:rPr>
+        <w:lastRenderedPageBreak/>
         <w:t xml:space="preserve">Berdasarkan gambar 2.1.3, UX </w:t>
       </w:r>
       <w:r>
@@ -9219,15 +9289,7 @@
           <w:rFonts w:eastAsia="Times New Roman" w:cs="Times New Roman"/>
           <w:szCs w:val="24"/>
         </w:rPr>
-        <w:t xml:space="preserve">. </w:t>
-      </w:r>
-      <w:r>
-        <w:rPr>
-          <w:rFonts w:eastAsia="Times New Roman" w:cs="Times New Roman"/>
-          <w:szCs w:val="24"/>
-        </w:rPr>
-        <w:lastRenderedPageBreak/>
-        <w:t xml:space="preserve">Selanjutnya, proses yang ketiga adalah </w:t>
+        <w:t xml:space="preserve">. Selanjutnya, proses yang ketiga adalah </w:t>
       </w:r>
       <w:r>
         <w:rPr>
@@ -9263,6 +9325,7 @@
     <w:p>
       <w:pPr>
         <w:pStyle w:val="Heading3"/>
+        <w:spacing w:line="360" w:lineRule="auto"/>
       </w:pPr>
       <w:bookmarkStart w:id="27" w:name="_w1gvjzh6h9va" w:colFirst="0" w:colLast="0"/>
       <w:bookmarkStart w:id="28" w:name="_Toc166509769"/>
@@ -9350,6 +9413,7 @@
     <w:p>
       <w:pPr>
         <w:pStyle w:val="Heading4"/>
+        <w:spacing w:line="360" w:lineRule="auto"/>
       </w:pPr>
       <w:bookmarkStart w:id="29" w:name="_hw4bh2e02z9k" w:colFirst="0" w:colLast="0"/>
       <w:bookmarkEnd w:id="29"/>
@@ -9382,6 +9446,7 @@
     <w:p>
       <w:pPr>
         <w:pStyle w:val="Heading4"/>
+        <w:spacing w:line="360" w:lineRule="auto"/>
       </w:pPr>
       <w:bookmarkStart w:id="30" w:name="_8psdzlub6fb8" w:colFirst="0" w:colLast="0"/>
       <w:bookmarkEnd w:id="30"/>
@@ -9414,6 +9479,7 @@
     <w:p>
       <w:pPr>
         <w:pStyle w:val="Heading4"/>
+        <w:spacing w:line="360" w:lineRule="auto"/>
       </w:pPr>
       <w:bookmarkStart w:id="31" w:name="_nd4w93w7p6qo" w:colFirst="0" w:colLast="0"/>
       <w:bookmarkEnd w:id="31"/>
@@ -9440,18 +9506,19 @@
           <w:rFonts w:eastAsia="Times New Roman" w:cs="Times New Roman"/>
           <w:szCs w:val="24"/>
         </w:rPr>
+        <w:lastRenderedPageBreak/>
         <w:t>Di zaman sekarang ini, jangkauan konsumen rata-rata jauh lebih besar dan bagi banyak orang dengan pengikut sosial yang kuat, itu bisa sangat besar. Beberapa konsumen sekarang memiliki kekuatan untuk membuat atau menghancurkan bisnis dengan apa yang mereka katakan tentangnya secara online (Lazazzerra, 2014).</w:t>
       </w:r>
     </w:p>
     <w:p>
       <w:pPr>
         <w:pStyle w:val="Heading3"/>
+        <w:spacing w:line="360" w:lineRule="auto"/>
       </w:pPr>
       <w:bookmarkStart w:id="32" w:name="_fft06c2tppwr" w:colFirst="0" w:colLast="0"/>
       <w:bookmarkStart w:id="33" w:name="_Toc166509770"/>
       <w:bookmarkEnd w:id="32"/>
       <w:r>
-        <w:lastRenderedPageBreak/>
         <w:t>2.1.5</w:t>
       </w:r>
       <w:r>
@@ -9489,6 +9556,7 @@
     <w:p>
       <w:pPr>
         <w:pStyle w:val="Heading3"/>
+        <w:spacing w:line="360" w:lineRule="auto"/>
       </w:pPr>
       <w:bookmarkStart w:id="34" w:name="_h2uih79p404c" w:colFirst="0" w:colLast="0"/>
       <w:bookmarkStart w:id="35" w:name="_Toc166509771"/>
@@ -9707,6 +9775,7 @@
           <w:szCs w:val="24"/>
           <w:lang w:val="en-US"/>
         </w:rPr>
+        <w:lastRenderedPageBreak/>
         <w:drawing>
           <wp:inline distT="114300" distB="114300" distL="114300" distR="114300" wp14:anchorId="221D76D2" wp14:editId="5F6417B3">
             <wp:extent cx="3860663" cy="2800172"/>
@@ -9781,6 +9850,7 @@
     <w:p>
       <w:pPr>
         <w:pStyle w:val="Heading3"/>
+        <w:spacing w:line="360" w:lineRule="auto"/>
       </w:pPr>
       <w:bookmarkStart w:id="36" w:name="_zfd28h7mcyo9" w:colFirst="0" w:colLast="0"/>
       <w:bookmarkStart w:id="37" w:name="_Toc166509772"/>
@@ -9812,7 +9882,6 @@
           <w:i/>
           <w:szCs w:val="24"/>
         </w:rPr>
-        <w:lastRenderedPageBreak/>
         <w:t xml:space="preserve">Usability testing </w:t>
       </w:r>
       <w:r>
@@ -9871,6 +9940,7 @@
     <w:p>
       <w:pPr>
         <w:pStyle w:val="Heading4"/>
+        <w:spacing w:line="360" w:lineRule="auto"/>
       </w:pPr>
       <w:bookmarkStart w:id="38" w:name="_h862pqipjgv" w:colFirst="0" w:colLast="0"/>
       <w:bookmarkEnd w:id="38"/>
@@ -9926,6 +9996,7 @@
     <w:p>
       <w:pPr>
         <w:pStyle w:val="Heading4"/>
+        <w:spacing w:line="360" w:lineRule="auto"/>
       </w:pPr>
       <w:bookmarkStart w:id="39" w:name="_81mwzyrsh59e" w:colFirst="0" w:colLast="0"/>
       <w:bookmarkEnd w:id="39"/>
@@ -10026,6 +10097,7 @@
     <w:p>
       <w:pPr>
         <w:pStyle w:val="Heading4"/>
+        <w:spacing w:line="360" w:lineRule="auto"/>
       </w:pPr>
       <w:bookmarkStart w:id="40" w:name="_rr27zb0gyuy" w:colFirst="0" w:colLast="0"/>
       <w:bookmarkEnd w:id="40"/>
@@ -10158,7 +10230,15 @@
           <w:rFonts w:eastAsia="Times New Roman" w:cs="Times New Roman"/>
           <w:szCs w:val="24"/>
         </w:rPr>
-        <w:t>dapat menggunakan produk yang diuji dengan mudah.</w:t>
+        <w:t xml:space="preserve">dapat menggunakan produk yang </w:t>
+      </w:r>
+      <w:r>
+        <w:rPr>
+          <w:rFonts w:eastAsia="Times New Roman" w:cs="Times New Roman"/>
+          <w:szCs w:val="24"/>
+        </w:rPr>
+        <w:lastRenderedPageBreak/>
+        <w:t>diuji dengan mudah.</w:t>
       </w:r>
       <w:bookmarkEnd w:id="41"/>
       <w:r>
@@ -10203,6 +10283,7 @@
     <w:p>
       <w:pPr>
         <w:pStyle w:val="Heading3"/>
+        <w:spacing w:line="360" w:lineRule="auto"/>
       </w:pPr>
       <w:bookmarkStart w:id="43" w:name="_fzxik29n6jlv" w:colFirst="0" w:colLast="0"/>
       <w:bookmarkStart w:id="44" w:name="_Toc166509773"/>
@@ -10406,7 +10487,6 @@
           <w:i/>
           <w:szCs w:val="24"/>
         </w:rPr>
-        <w:lastRenderedPageBreak/>
         <w:t>Geographic tracking capabilities</w:t>
       </w:r>
     </w:p>
@@ -10640,6 +10720,7 @@
     <w:p>
       <w:pPr>
         <w:pStyle w:val="Heading3"/>
+        <w:spacing w:line="360" w:lineRule="auto"/>
       </w:pPr>
       <w:bookmarkStart w:id="45" w:name="_la5slqk3f4t2" w:colFirst="0" w:colLast="0"/>
       <w:bookmarkStart w:id="46" w:name="_Toc166509774"/>
@@ -10733,7 +10814,15 @@
           <w:rFonts w:eastAsia="Times New Roman" w:cs="Times New Roman"/>
           <w:szCs w:val="24"/>
         </w:rPr>
-        <w:t>merupakan diagram seperti kartun yang dapat mendorong orang untuk menerapkan ‘ketidakbijaksanaan optimal’ dalam mengeksplorasi isu-isu kompleks yang bermula dari realitas dan kebenaran karena untuk alasan tertentu tidak dapat diucapkan atau ditulis s</w:t>
+        <w:t xml:space="preserve">merupakan diagram seperti kartun yang dapat mendorong orang untuk menerapkan ‘ketidakbijaksanaan optimal’ dalam mengeksplorasi isu-isu kompleks yang bermula dari realitas dan kebenaran karena </w:t>
+      </w:r>
+      <w:r>
+        <w:rPr>
+          <w:rFonts w:eastAsia="Times New Roman" w:cs="Times New Roman"/>
+          <w:szCs w:val="24"/>
+        </w:rPr>
+        <w:lastRenderedPageBreak/>
+        <w:t>untuk alasan tertentu tidak dapat diucapkan atau ditulis s</w:t>
       </w:r>
       <w:r>
         <w:rPr>
@@ -10768,7 +10857,6 @@
           <w:szCs w:val="24"/>
           <w:lang w:val="en-US"/>
         </w:rPr>
-        <w:lastRenderedPageBreak/>
         <w:drawing>
           <wp:inline distT="114300" distB="114300" distL="114300" distR="114300" wp14:anchorId="1DEE1DD3" wp14:editId="52FADB6D">
             <wp:extent cx="4152900" cy="5619750"/>
@@ -10858,6 +10946,7 @@
     <w:p>
       <w:pPr>
         <w:pStyle w:val="Heading2"/>
+        <w:spacing w:line="360" w:lineRule="auto"/>
       </w:pPr>
       <w:bookmarkStart w:id="47" w:name="_29ijo2socr9j" w:colFirst="0" w:colLast="0"/>
       <w:bookmarkStart w:id="48" w:name="_Toc166509775"/>
@@ -11119,6 +11208,7 @@
           <w:ilvl w:val="0"/>
           <w:numId w:val="8"/>
         </w:numPr>
+        <w:spacing w:line="360" w:lineRule="auto"/>
       </w:pPr>
       <w:bookmarkStart w:id="51" w:name="_lhnkd2o0jdv2" w:colFirst="0" w:colLast="0"/>
       <w:bookmarkStart w:id="52" w:name="_Toc166509777"/>
@@ -12703,6 +12793,7 @@
           <w:ilvl w:val="1"/>
           <w:numId w:val="8"/>
         </w:numPr>
+        <w:spacing w:line="360" w:lineRule="auto"/>
       </w:pPr>
       <w:bookmarkStart w:id="53" w:name="_uajvtytbhd0g" w:colFirst="0" w:colLast="0"/>
       <w:bookmarkStart w:id="54" w:name="_Toc166509778"/>
@@ -13241,11 +13332,13 @@
           <w:ilvl w:val="1"/>
           <w:numId w:val="8"/>
         </w:numPr>
+        <w:spacing w:line="360" w:lineRule="auto"/>
       </w:pPr>
       <w:bookmarkStart w:id="55" w:name="_ipugld9u6l5b" w:colFirst="0" w:colLast="0"/>
       <w:bookmarkStart w:id="56" w:name="_Toc166509779"/>
       <w:bookmarkEnd w:id="55"/>
       <w:r>
+        <w:lastRenderedPageBreak/>
         <w:t>Bahan Penelitian</w:t>
       </w:r>
       <w:bookmarkEnd w:id="56"/>
@@ -13265,7 +13358,6 @@
           <w:rFonts w:eastAsia="Times New Roman" w:cs="Times New Roman"/>
           <w:szCs w:val="24"/>
         </w:rPr>
-        <w:lastRenderedPageBreak/>
         <w:t>Adapun bahan yang digunakan dalam penelitian ini, yaitu:</w:t>
       </w:r>
     </w:p>
@@ -13414,6 +13506,7 @@
           <w:ilvl w:val="0"/>
           <w:numId w:val="8"/>
         </w:numPr>
+        <w:spacing w:line="360" w:lineRule="auto"/>
       </w:pPr>
       <w:bookmarkStart w:id="57" w:name="_4w66efw5ueys" w:colFirst="0" w:colLast="0"/>
       <w:bookmarkStart w:id="58" w:name="_Toc166509780"/>
@@ -13531,6 +13624,7 @@
           <w:ilvl w:val="0"/>
           <w:numId w:val="8"/>
         </w:numPr>
+        <w:spacing w:line="360" w:lineRule="auto"/>
       </w:pPr>
       <w:bookmarkStart w:id="59" w:name="_uml1tw83qarv" w:colFirst="0" w:colLast="0"/>
       <w:bookmarkStart w:id="60" w:name="_Toc166509781"/>
@@ -13593,22 +13687,23 @@
           <w:i/>
           <w:szCs w:val="24"/>
         </w:rPr>
-        <w:t>usability testing</w:t>
-      </w:r>
-      <w:r>
-        <w:rPr>
-          <w:rFonts w:eastAsia="Times New Roman" w:cs="Times New Roman"/>
-          <w:szCs w:val="24"/>
-        </w:rPr>
-        <w:t xml:space="preserve"> adalah mencari permasalahan kegunaan, mengumpulkan data kualitatif </w:t>
-      </w:r>
-      <w:r>
-        <w:rPr>
-          <w:rFonts w:eastAsia="Times New Roman" w:cs="Times New Roman"/>
+        <w:t xml:space="preserve">usability </w:t>
+      </w:r>
+      <w:r>
+        <w:rPr>
+          <w:rFonts w:eastAsia="Times New Roman" w:cs="Times New Roman"/>
+          <w:i/>
           <w:szCs w:val="24"/>
         </w:rPr>
         <w:lastRenderedPageBreak/>
-        <w:t xml:space="preserve">dan kuantitatif, serta menentukan kepuasan pengguna dengan produk tersebut (Anisa, 2021). Adapun beberapa proses dalam menggunakan metode </w:t>
+        <w:t>testing</w:t>
+      </w:r>
+      <w:r>
+        <w:rPr>
+          <w:rFonts w:eastAsia="Times New Roman" w:cs="Times New Roman"/>
+          <w:szCs w:val="24"/>
+        </w:rPr>
+        <w:t xml:space="preserve"> adalah mencari permasalahan kegunaan, mengumpulkan data kualitatif dan kuantitatif, serta menentukan kepuasan pengguna dengan produk tersebut (Anisa, 2021). Adapun beberapa proses dalam menggunakan metode </w:t>
       </w:r>
       <w:r>
         <w:rPr>
@@ -14567,6 +14662,7 @@
     <w:p>
       <w:pPr>
         <w:pStyle w:val="Heading2"/>
+        <w:spacing w:line="360" w:lineRule="auto"/>
       </w:pPr>
       <w:bookmarkStart w:id="63" w:name="_Toc166509783"/>
       <w:r>
@@ -14580,6 +14676,7 @@
     <w:p>
       <w:pPr>
         <w:pStyle w:val="Heading3"/>
+        <w:spacing w:line="360" w:lineRule="auto"/>
       </w:pPr>
       <w:bookmarkStart w:id="64" w:name="_Toc166509784"/>
       <w:r>
@@ -14589,6 +14686,7 @@
     </w:p>
     <w:p>
       <w:pPr>
+        <w:spacing w:line="360" w:lineRule="auto"/>
         <w:ind w:left="360"/>
         <w:rPr>
           <w:lang w:val="en-US"/>
@@ -14603,6 +14701,7 @@
     </w:p>
     <w:p>
       <w:pPr>
+        <w:spacing w:line="360" w:lineRule="auto"/>
         <w:ind w:left="360"/>
         <w:rPr>
           <w:lang w:val="en-US"/>
@@ -14617,6 +14716,7 @@
     </w:p>
     <w:p>
       <w:pPr>
+        <w:spacing w:line="360" w:lineRule="auto"/>
         <w:ind w:left="810" w:firstLine="0"/>
         <w:rPr>
           <w:lang w:val="en-US"/>
@@ -14627,28 +14727,35 @@
           <w:lang w:val="en-US"/>
         </w:rPr>
         <w:t xml:space="preserve">Poin-poin yang dihasilkan dari wawancara dengan pemilik Toko Rumah Kue Haviyya tercantum dalam Tabel </w:t>
+      </w:r>
+      <w:r>
+        <w:rPr>
+          <w:lang w:val="en-US"/>
+        </w:rPr>
+        <w:t>4.1</w:t>
       </w:r>
     </w:p>
     <w:tbl>
       <w:tblPr>
         <w:tblStyle w:val="TableGrid"/>
         <w:tblW w:w="0" w:type="auto"/>
-        <w:tblInd w:w="810" w:type="dxa"/>
+        <w:tblInd w:w="625" w:type="dxa"/>
         <w:tblLook w:val="04A0" w:firstRow="1" w:lastRow="0" w:firstColumn="1" w:lastColumn="0" w:noHBand="0" w:noVBand="1"/>
       </w:tblPr>
       <w:tblGrid>
-        <w:gridCol w:w="534"/>
-        <w:gridCol w:w="1843"/>
-        <w:gridCol w:w="2118"/>
-        <w:gridCol w:w="2624"/>
+        <w:gridCol w:w="510"/>
+        <w:gridCol w:w="2101"/>
+        <w:gridCol w:w="2097"/>
+        <w:gridCol w:w="2596"/>
       </w:tblGrid>
       <w:tr>
         <w:tc>
           <w:tcPr>
-            <w:tcW w:w="534" w:type="dxa"/>
+            <w:tcW w:w="450" w:type="dxa"/>
           </w:tcPr>
           <w:p>
             <w:pPr>
+              <w:spacing w:line="360" w:lineRule="auto"/>
               <w:ind w:firstLine="0"/>
               <w:jc w:val="center"/>
               <w:rPr>
@@ -14667,10 +14774,11 @@
         </w:tc>
         <w:tc>
           <w:tcPr>
-            <w:tcW w:w="1843" w:type="dxa"/>
+            <w:tcW w:w="2112" w:type="dxa"/>
           </w:tcPr>
           <w:p>
             <w:pPr>
+              <w:spacing w:line="360" w:lineRule="auto"/>
               <w:ind w:firstLine="0"/>
               <w:jc w:val="center"/>
               <w:rPr>
@@ -14693,6 +14801,7 @@
           </w:tcPr>
           <w:p>
             <w:pPr>
+              <w:spacing w:line="360" w:lineRule="auto"/>
               <w:ind w:firstLine="0"/>
               <w:jc w:val="center"/>
               <w:rPr>
@@ -14715,6 +14824,7 @@
           </w:tcPr>
           <w:p>
             <w:pPr>
+              <w:spacing w:line="360" w:lineRule="auto"/>
               <w:ind w:firstLine="0"/>
               <w:jc w:val="center"/>
               <w:rPr>
@@ -14735,10 +14845,11 @@
       <w:tr>
         <w:tc>
           <w:tcPr>
-            <w:tcW w:w="534" w:type="dxa"/>
+            <w:tcW w:w="450" w:type="dxa"/>
           </w:tcPr>
           <w:p>
             <w:pPr>
+              <w:spacing w:line="360" w:lineRule="auto"/>
               <w:ind w:firstLine="0"/>
               <w:jc w:val="center"/>
               <w:rPr>
@@ -14755,10 +14866,11 @@
         </w:tc>
         <w:tc>
           <w:tcPr>
-            <w:tcW w:w="1843" w:type="dxa"/>
+            <w:tcW w:w="2112" w:type="dxa"/>
           </w:tcPr>
           <w:p>
             <w:pPr>
+              <w:spacing w:line="360" w:lineRule="auto"/>
               <w:ind w:firstLine="0"/>
               <w:jc w:val="both"/>
               <w:rPr>
@@ -14769,7 +14881,38 @@
               <w:rPr>
                 <w:lang w:val="en-US"/>
               </w:rPr>
-              <w:t>Bagaimana Anda mendeskripsikan profil pelanggan utama dari Toko Rumah Kue Haviyya?</w:t>
+              <w:t xml:space="preserve">Bagaimana </w:t>
+            </w:r>
+            <w:r>
+              <w:rPr>
+                <w:lang w:val="en-US"/>
+              </w:rPr>
+              <w:t xml:space="preserve">kondisi </w:t>
+            </w:r>
+            <w:r>
+              <w:rPr>
+                <w:lang w:val="en-US"/>
+              </w:rPr>
+              <w:t xml:space="preserve">penjualan kue pada Toko Rumah Kue Haviyya </w:t>
+            </w:r>
+            <w:r>
+              <w:rPr>
+                <w:lang w:val="en-US"/>
+              </w:rPr>
+              <w:t xml:space="preserve">secara </w:t>
+            </w:r>
+            <w:r>
+              <w:rPr>
+                <w:i/>
+                <w:lang w:val="en-US"/>
+              </w:rPr>
+              <w:t>offline</w:t>
+            </w:r>
+            <w:r>
+              <w:rPr>
+                <w:lang w:val="en-US"/>
+              </w:rPr>
+              <w:t>?</w:t>
             </w:r>
           </w:p>
         </w:tc>
@@ -14779,6 +14922,7 @@
           </w:tcPr>
           <w:p>
             <w:pPr>
+              <w:spacing w:line="360" w:lineRule="auto"/>
               <w:ind w:firstLine="0"/>
               <w:jc w:val="both"/>
               <w:rPr>
@@ -14789,13 +14933,19 @@
               <w:rPr>
                 <w:lang w:val="en-US"/>
               </w:rPr>
-              <w:t>Pelanggan utama kami adalah ibu rumah tangga</w:t>
-            </w:r>
-            <w:r>
-              <w:rPr>
-                <w:lang w:val="en-US"/>
-              </w:rPr>
-              <w:t>, dan orang-orang kantoran.</w:t>
+              <w:t>Kondisi penjualan kami mengalami penuru</w:t>
+            </w:r>
+            <w:r>
+              <w:rPr>
+                <w:lang w:val="en-US"/>
+              </w:rPr>
+              <w:t>n</w:t>
+            </w:r>
+            <w:r>
+              <w:rPr>
+                <w:lang w:val="en-US"/>
+              </w:rPr>
+              <w:t xml:space="preserve">an setiap bulannya.  </w:t>
             </w:r>
           </w:p>
         </w:tc>
@@ -14805,6 +14955,7 @@
           </w:tcPr>
           <w:p>
             <w:pPr>
+              <w:spacing w:line="360" w:lineRule="auto"/>
               <w:ind w:firstLine="0"/>
               <w:jc w:val="both"/>
               <w:rPr>
@@ -14815,20 +14966,20 @@
               <w:rPr>
                 <w:lang w:val="en-US"/>
               </w:rPr>
-              <w:t xml:space="preserve">Toko dapat menjangkau pelanggan-pelanggan baru melalui promosi secara </w:t>
+              <w:t xml:space="preserve">Meningkatkan penjualan kue dengan adanya </w:t>
             </w:r>
             <w:r>
               <w:rPr>
                 <w:i/>
                 <w:lang w:val="en-US"/>
               </w:rPr>
-              <w:t>online</w:t>
-            </w:r>
-            <w:r>
-              <w:rPr>
-                <w:lang w:val="en-US"/>
-              </w:rPr>
-              <w:t>.</w:t>
+              <w:t>website</w:t>
+            </w:r>
+            <w:r>
+              <w:rPr>
+                <w:lang w:val="en-US"/>
+              </w:rPr>
+              <w:t xml:space="preserve"> promosi.</w:t>
             </w:r>
           </w:p>
         </w:tc>
@@ -14836,10 +14987,11 @@
       <w:tr>
         <w:tc>
           <w:tcPr>
-            <w:tcW w:w="534" w:type="dxa"/>
+            <w:tcW w:w="450" w:type="dxa"/>
           </w:tcPr>
           <w:p>
             <w:pPr>
+              <w:spacing w:line="360" w:lineRule="auto"/>
               <w:ind w:firstLine="0"/>
               <w:jc w:val="center"/>
               <w:rPr>
@@ -14850,16 +15002,17 @@
               <w:rPr>
                 <w:lang w:val="en-US"/>
               </w:rPr>
-              <w:t xml:space="preserve">2. </w:t>
+              <w:t>2.</w:t>
             </w:r>
           </w:p>
         </w:tc>
         <w:tc>
           <w:tcPr>
-            <w:tcW w:w="1843" w:type="dxa"/>
+            <w:tcW w:w="2112" w:type="dxa"/>
           </w:tcPr>
           <w:p>
             <w:pPr>
+              <w:spacing w:line="360" w:lineRule="auto"/>
               <w:ind w:firstLine="0"/>
               <w:jc w:val="both"/>
               <w:rPr>
@@ -14870,32 +15023,7 @@
               <w:rPr>
                 <w:lang w:val="en-US"/>
               </w:rPr>
-              <w:t>Bagaimana pelanggan biasanya menemukan Toko Rumah Kue Haviyya?</w:t>
-            </w:r>
-            <w:r>
-              <w:rPr>
-                <w:lang w:val="en-US"/>
-              </w:rPr>
-              <w:t xml:space="preserve"> </w:t>
-            </w:r>
-            <w:r>
-              <w:rPr>
-                <w:lang w:val="en-US"/>
-              </w:rPr>
-              <w:t xml:space="preserve">Apakah mereka sering mencari informasi </w:t>
-            </w:r>
-            <w:r>
-              <w:rPr>
-                <w:i/>
-                <w:lang w:val="en-US"/>
-              </w:rPr>
-              <w:t>online</w:t>
-            </w:r>
-            <w:r>
-              <w:rPr>
-                <w:lang w:val="en-US"/>
-              </w:rPr>
-              <w:t>?</w:t>
+              <w:t>Bagaimana Anda mendeskripsikan profil pelanggan utama dari Toko Rumah Kue Haviyya?</w:t>
             </w:r>
           </w:p>
         </w:tc>
@@ -14905,6 +15033,7 @@
           </w:tcPr>
           <w:p>
             <w:pPr>
+              <w:spacing w:line="360" w:lineRule="auto"/>
               <w:ind w:firstLine="0"/>
               <w:jc w:val="both"/>
               <w:rPr>
@@ -14915,13 +15044,13 @@
               <w:rPr>
                 <w:lang w:val="en-US"/>
               </w:rPr>
-              <w:t xml:space="preserve">Sebagian besar pelanggan kami menemukan kami melalui rekomendasi dari teman atau keluarga. </w:t>
-            </w:r>
-            <w:r>
-              <w:rPr>
-                <w:lang w:val="en-US"/>
-              </w:rPr>
-              <w:t>Namun, semakin banyak yang menggunakan pencarian melalui media sosial untuk mencari informasi tentang kami.</w:t>
+              <w:t>Pelanggan utama kami adalah ibu rumah tangga</w:t>
+            </w:r>
+            <w:r>
+              <w:rPr>
+                <w:lang w:val="en-US"/>
+              </w:rPr>
+              <w:t>, dan orang-orang kantoran.</w:t>
             </w:r>
           </w:p>
         </w:tc>
@@ -14931,6 +15060,7 @@
           </w:tcPr>
           <w:p>
             <w:pPr>
+              <w:spacing w:line="360" w:lineRule="auto"/>
               <w:ind w:firstLine="0"/>
               <w:jc w:val="both"/>
               <w:rPr>
@@ -14941,25 +15071,7 @@
               <w:rPr>
                 <w:lang w:val="en-US"/>
               </w:rPr>
-              <w:t>Meningkatkan</w:t>
-            </w:r>
-            <w:r>
-              <w:rPr>
-                <w:lang w:val="en-US"/>
-              </w:rPr>
-              <w:t xml:space="preserve"> promosi </w:t>
-            </w:r>
-            <w:r>
-              <w:rPr>
-                <w:lang w:val="en-US"/>
-              </w:rPr>
-              <w:t xml:space="preserve">toko </w:t>
-            </w:r>
-            <w:r>
-              <w:rPr>
-                <w:lang w:val="en-US"/>
-              </w:rPr>
-              <w:t xml:space="preserve">secara </w:t>
+              <w:t xml:space="preserve">Toko dapat menjangkau pelanggan-pelanggan baru melalui promosi secara </w:t>
             </w:r>
             <w:r>
               <w:rPr>
@@ -14967,37 +15079,6 @@
                 <w:lang w:val="en-US"/>
               </w:rPr>
               <w:t>online</w:t>
-            </w:r>
-            <w:r>
-              <w:rPr>
-                <w:lang w:val="en-US"/>
-              </w:rPr>
-              <w:t xml:space="preserve"> </w:t>
-            </w:r>
-            <w:r>
-              <w:rPr>
-                <w:lang w:val="en-US"/>
-              </w:rPr>
-              <w:t>tidak hanya menggunakan Instagram saja</w:t>
-            </w:r>
-            <w:r>
-              <w:rPr>
-                <w:lang w:val="en-US"/>
-              </w:rPr>
-              <w:t xml:space="preserve"> melainkan </w:t>
-            </w:r>
-            <w:r>
-              <w:rPr>
-                <w:lang w:val="en-US"/>
-              </w:rPr>
-              <w:t xml:space="preserve">menggunakan </w:t>
-            </w:r>
-            <w:r>
-              <w:rPr>
-                <w:i/>
-                <w:lang w:val="en-US"/>
-              </w:rPr>
-              <w:t>website</w:t>
             </w:r>
             <w:r>
               <w:rPr>
@@ -15011,10 +15092,11 @@
       <w:tr>
         <w:tc>
           <w:tcPr>
-            <w:tcW w:w="534" w:type="dxa"/>
+            <w:tcW w:w="450" w:type="dxa"/>
           </w:tcPr>
           <w:p>
             <w:pPr>
+              <w:spacing w:line="360" w:lineRule="auto"/>
               <w:ind w:firstLine="0"/>
               <w:jc w:val="center"/>
               <w:rPr>
@@ -15025,16 +15107,23 @@
               <w:rPr>
                 <w:lang w:val="en-US"/>
               </w:rPr>
-              <w:t>3.</w:t>
+              <w:t>3</w:t>
+            </w:r>
+            <w:r>
+              <w:rPr>
+                <w:lang w:val="en-US"/>
+              </w:rPr>
+              <w:t xml:space="preserve">. </w:t>
             </w:r>
           </w:p>
         </w:tc>
         <w:tc>
           <w:tcPr>
-            <w:tcW w:w="1843" w:type="dxa"/>
+            <w:tcW w:w="2112" w:type="dxa"/>
           </w:tcPr>
           <w:p>
             <w:pPr>
+              <w:spacing w:line="360" w:lineRule="auto"/>
               <w:ind w:firstLine="0"/>
               <w:jc w:val="both"/>
               <w:rPr>
@@ -15045,13 +15134,7 @@
               <w:rPr>
                 <w:lang w:val="en-US"/>
               </w:rPr>
-              <w:t>A</w:t>
-            </w:r>
-            <w:r>
-              <w:rPr>
-                <w:lang w:val="en-US"/>
-              </w:rPr>
-              <w:t>pa</w:t>
+              <w:t>Bagaimana pelanggan biasanya menemukan Toko Rumah Kue Haviyya?</w:t>
             </w:r>
             <w:r>
               <w:rPr>
@@ -15063,7 +15146,20 @@
               <w:rPr>
                 <w:lang w:val="en-US"/>
               </w:rPr>
-              <w:t>yang menjadi alasan utama pelanggan untuk memilih Toko Rumah Kue Haviyya daripada pesaing lainnya?</w:t>
+              <w:t xml:space="preserve">Apakah mereka sering mencari informasi </w:t>
+            </w:r>
+            <w:r>
+              <w:rPr>
+                <w:i/>
+                <w:lang w:val="en-US"/>
+              </w:rPr>
+              <w:t>online</w:t>
+            </w:r>
+            <w:r>
+              <w:rPr>
+                <w:lang w:val="en-US"/>
+              </w:rPr>
+              <w:t>?</w:t>
             </w:r>
           </w:p>
         </w:tc>
@@ -15073,6 +15169,7 @@
           </w:tcPr>
           <w:p>
             <w:pPr>
+              <w:spacing w:line="360" w:lineRule="auto"/>
               <w:ind w:firstLine="0"/>
               <w:jc w:val="both"/>
               <w:rPr>
@@ -15083,7 +15180,20 @@
               <w:rPr>
                 <w:lang w:val="en-US"/>
               </w:rPr>
-              <w:t>Pelanggan kami mengatakan bahwa mereka menyukai kualitas dan rasa produk kami</w:t>
+              <w:t xml:space="preserve">Sebagian besar pelanggan kami menemukan kami melalui rekomendasi dari teman atau keluarga. </w:t>
+            </w:r>
+            <w:r>
+              <w:rPr>
+                <w:lang w:val="en-US"/>
+              </w:rPr>
+              <w:t xml:space="preserve">Namun, semakin banyak yang menggunakan pencarian melalui </w:t>
+            </w:r>
+            <w:r>
+              <w:rPr>
+                <w:lang w:val="en-US"/>
+              </w:rPr>
+              <w:lastRenderedPageBreak/>
+              <w:t>media sosial untuk mencari informasi tentang kami.</w:t>
             </w:r>
           </w:p>
         </w:tc>
@@ -15093,6 +15203,7 @@
           </w:tcPr>
           <w:p>
             <w:pPr>
+              <w:spacing w:line="360" w:lineRule="auto"/>
               <w:ind w:firstLine="0"/>
               <w:jc w:val="both"/>
               <w:rPr>
@@ -15103,13 +15214,70 @@
               <w:rPr>
                 <w:lang w:val="en-US"/>
               </w:rPr>
-              <w:t xml:space="preserve">Mempertahankan </w:t>
-            </w:r>
-            <w:r>
-              <w:rPr>
-                <w:lang w:val="en-US"/>
-              </w:rPr>
-              <w:t>kualitas dan rasa dari produk</w:t>
+              <w:lastRenderedPageBreak/>
+              <w:t>Meningkatkan</w:t>
+            </w:r>
+            <w:r>
+              <w:rPr>
+                <w:lang w:val="en-US"/>
+              </w:rPr>
+              <w:t xml:space="preserve"> promosi </w:t>
+            </w:r>
+            <w:r>
+              <w:rPr>
+                <w:lang w:val="en-US"/>
+              </w:rPr>
+              <w:t xml:space="preserve">toko </w:t>
+            </w:r>
+            <w:r>
+              <w:rPr>
+                <w:lang w:val="en-US"/>
+              </w:rPr>
+              <w:t xml:space="preserve">secara </w:t>
+            </w:r>
+            <w:r>
+              <w:rPr>
+                <w:i/>
+                <w:lang w:val="en-US"/>
+              </w:rPr>
+              <w:t>online</w:t>
+            </w:r>
+            <w:r>
+              <w:rPr>
+                <w:lang w:val="en-US"/>
+              </w:rPr>
+              <w:t xml:space="preserve"> </w:t>
+            </w:r>
+            <w:r>
+              <w:rPr>
+                <w:lang w:val="en-US"/>
+              </w:rPr>
+              <w:t>tidak hanya menggunakan Instagram saja</w:t>
+            </w:r>
+            <w:r>
+              <w:rPr>
+                <w:lang w:val="en-US"/>
+              </w:rPr>
+              <w:t xml:space="preserve"> melainkan </w:t>
+            </w:r>
+            <w:r>
+              <w:rPr>
+                <w:lang w:val="en-US"/>
+              </w:rPr>
+              <w:t xml:space="preserve">menggunakan </w:t>
+            </w:r>
+            <w:r>
+              <w:rPr>
+                <w:i/>
+                <w:lang w:val="en-US"/>
+              </w:rPr>
+              <w:t>website</w:t>
+            </w:r>
+            <w:r>
+              <w:rPr>
+                <w:lang w:val="en-US"/>
+              </w:rPr>
+              <w:t>.</w:t>
             </w:r>
           </w:p>
         </w:tc>
@@ -15117,10 +15285,11 @@
       <w:tr>
         <w:tc>
           <w:tcPr>
-            <w:tcW w:w="534" w:type="dxa"/>
+            <w:tcW w:w="450" w:type="dxa"/>
           </w:tcPr>
           <w:p>
             <w:pPr>
+              <w:spacing w:line="360" w:lineRule="auto"/>
               <w:ind w:firstLine="0"/>
               <w:jc w:val="center"/>
               <w:rPr>
@@ -15131,16 +15300,23 @@
               <w:rPr>
                 <w:lang w:val="en-US"/>
               </w:rPr>
-              <w:t>4.</w:t>
+              <w:t>4</w:t>
+            </w:r>
+            <w:r>
+              <w:rPr>
+                <w:lang w:val="en-US"/>
+              </w:rPr>
+              <w:t>.</w:t>
             </w:r>
           </w:p>
         </w:tc>
         <w:tc>
           <w:tcPr>
-            <w:tcW w:w="1843" w:type="dxa"/>
+            <w:tcW w:w="2112" w:type="dxa"/>
           </w:tcPr>
           <w:p>
             <w:pPr>
+              <w:spacing w:line="360" w:lineRule="auto"/>
               <w:ind w:firstLine="0"/>
               <w:jc w:val="both"/>
               <w:rPr>
@@ -15151,27 +15327,25 @@
               <w:rPr>
                 <w:lang w:val="en-US"/>
               </w:rPr>
-              <w:t xml:space="preserve">Apa harapan Anda terhadap </w:t>
-            </w:r>
-            <w:r>
-              <w:rPr>
-                <w:i/>
-                <w:lang w:val="en-US"/>
-              </w:rPr>
-              <w:t>website</w:t>
-            </w:r>
-            <w:r>
-              <w:rPr>
-                <w:lang w:val="en-US"/>
-              </w:rPr>
-              <w:t xml:space="preserve"> promosi yang akan dibangun untuk </w:t>
-            </w:r>
-            <w:r>
-              <w:rPr>
-                <w:lang w:val="en-US"/>
-              </w:rPr>
-              <w:lastRenderedPageBreak/>
-              <w:t>Toko Rumah Kue Haviyya?</w:t>
+              <w:t>A</w:t>
+            </w:r>
+            <w:r>
+              <w:rPr>
+                <w:lang w:val="en-US"/>
+              </w:rPr>
+              <w:t>pa</w:t>
+            </w:r>
+            <w:r>
+              <w:rPr>
+                <w:lang w:val="en-US"/>
+              </w:rPr>
+              <w:t xml:space="preserve"> </w:t>
+            </w:r>
+            <w:r>
+              <w:rPr>
+                <w:lang w:val="en-US"/>
+              </w:rPr>
+              <w:t>yang menjadi alasan utama pelanggan untuk memilih Toko Rumah Kue Haviyya daripada pesaing lainnya?</w:t>
             </w:r>
           </w:p>
         </w:tc>
@@ -15181,6 +15355,7 @@
           </w:tcPr>
           <w:p>
             <w:pPr>
+              <w:spacing w:line="360" w:lineRule="auto"/>
               <w:ind w:firstLine="0"/>
               <w:jc w:val="both"/>
               <w:rPr>
@@ -15191,8 +15366,7 @@
               <w:rPr>
                 <w:lang w:val="en-US"/>
               </w:rPr>
-              <w:lastRenderedPageBreak/>
-              <w:t>-</w:t>
+              <w:t>Pelanggan kami mengatakan bahwa mereka menyukai kualitas dan rasa produk kami</w:t>
             </w:r>
           </w:p>
         </w:tc>
@@ -15202,6 +15376,7 @@
           </w:tcPr>
           <w:p>
             <w:pPr>
+              <w:spacing w:line="360" w:lineRule="auto"/>
               <w:ind w:firstLine="0"/>
               <w:jc w:val="both"/>
               <w:rPr>
@@ -15212,13 +15387,13 @@
               <w:rPr>
                 <w:lang w:val="en-US"/>
               </w:rPr>
-              <w:t>Kami berharap website tersebut mudah dinavigasi, menampilkan produk-produk kue kami dengan jelas</w:t>
-            </w:r>
-            <w:r>
-              <w:rPr>
-                <w:lang w:val="en-US"/>
-              </w:rPr>
-              <w:t>.</w:t>
+              <w:t xml:space="preserve">Mempertahankan </w:t>
+            </w:r>
+            <w:r>
+              <w:rPr>
+                <w:lang w:val="en-US"/>
+              </w:rPr>
+              <w:t>kualitas dan rasa dari produk</w:t>
             </w:r>
           </w:p>
         </w:tc>
@@ -15226,10 +15401,11 @@
       <w:tr>
         <w:tc>
           <w:tcPr>
-            <w:tcW w:w="534" w:type="dxa"/>
+            <w:tcW w:w="450" w:type="dxa"/>
           </w:tcPr>
           <w:p>
             <w:pPr>
+              <w:spacing w:line="360" w:lineRule="auto"/>
               <w:ind w:firstLine="0"/>
               <w:jc w:val="center"/>
               <w:rPr>
@@ -15240,16 +15416,23 @@
               <w:rPr>
                 <w:lang w:val="en-US"/>
               </w:rPr>
-              <w:t>5.</w:t>
+              <w:t>5</w:t>
+            </w:r>
+            <w:r>
+              <w:rPr>
+                <w:lang w:val="en-US"/>
+              </w:rPr>
+              <w:t>.</w:t>
             </w:r>
           </w:p>
         </w:tc>
         <w:tc>
           <w:tcPr>
-            <w:tcW w:w="1843" w:type="dxa"/>
+            <w:tcW w:w="2112" w:type="dxa"/>
           </w:tcPr>
           <w:p>
             <w:pPr>
+              <w:spacing w:line="360" w:lineRule="auto"/>
               <w:ind w:firstLine="0"/>
               <w:jc w:val="both"/>
               <w:rPr>
@@ -15260,7 +15443,7 @@
               <w:rPr>
                 <w:lang w:val="en-US"/>
               </w:rPr>
-              <w:t xml:space="preserve">Apakah Anda memiliki preferensi desain atau tata letak khusus untuk </w:t>
+              <w:t xml:space="preserve">Apa harapan Anda terhadap </w:t>
             </w:r>
             <w:r>
               <w:rPr>
@@ -15273,7 +15456,7 @@
               <w:rPr>
                 <w:lang w:val="en-US"/>
               </w:rPr>
-              <w:t xml:space="preserve"> promosi?</w:t>
+              <w:t xml:space="preserve"> promosi yang akan dibangun untuk Toko Rumah Kue Haviyya?</w:t>
             </w:r>
           </w:p>
         </w:tc>
@@ -15283,6 +15466,118 @@
           </w:tcPr>
           <w:p>
             <w:pPr>
+              <w:spacing w:line="360" w:lineRule="auto"/>
+              <w:ind w:firstLine="0"/>
+              <w:jc w:val="both"/>
+              <w:rPr>
+                <w:lang w:val="en-US"/>
+              </w:rPr>
+            </w:pPr>
+            <w:r>
+              <w:rPr>
+                <w:lang w:val="en-US"/>
+              </w:rPr>
+              <w:t>-</w:t>
+            </w:r>
+          </w:p>
+        </w:tc>
+        <w:tc>
+          <w:tcPr>
+            <w:tcW w:w="2624" w:type="dxa"/>
+          </w:tcPr>
+          <w:p>
+            <w:pPr>
+              <w:spacing w:line="360" w:lineRule="auto"/>
+              <w:ind w:firstLine="0"/>
+              <w:jc w:val="both"/>
+              <w:rPr>
+                <w:lang w:val="en-US"/>
+              </w:rPr>
+            </w:pPr>
+            <w:r>
+              <w:rPr>
+                <w:lang w:val="en-US"/>
+              </w:rPr>
+              <w:t>Kami berharap website tersebut mudah dinavigasi, menampilkan produk-produk kue kami dengan jelas</w:t>
+            </w:r>
+            <w:r>
+              <w:rPr>
+                <w:lang w:val="en-US"/>
+              </w:rPr>
+              <w:t>.</w:t>
+            </w:r>
+          </w:p>
+        </w:tc>
+      </w:tr>
+      <w:tr>
+        <w:tc>
+          <w:tcPr>
+            <w:tcW w:w="450" w:type="dxa"/>
+          </w:tcPr>
+          <w:p>
+            <w:pPr>
+              <w:spacing w:line="360" w:lineRule="auto"/>
+              <w:ind w:firstLine="0"/>
+              <w:jc w:val="center"/>
+              <w:rPr>
+                <w:lang w:val="en-US"/>
+              </w:rPr>
+            </w:pPr>
+            <w:r>
+              <w:rPr>
+                <w:lang w:val="en-US"/>
+              </w:rPr>
+              <w:t>6</w:t>
+            </w:r>
+            <w:r>
+              <w:rPr>
+                <w:lang w:val="en-US"/>
+              </w:rPr>
+              <w:t>.</w:t>
+            </w:r>
+          </w:p>
+        </w:tc>
+        <w:tc>
+          <w:tcPr>
+            <w:tcW w:w="2112" w:type="dxa"/>
+          </w:tcPr>
+          <w:p>
+            <w:pPr>
+              <w:spacing w:line="360" w:lineRule="auto"/>
+              <w:ind w:firstLine="0"/>
+              <w:jc w:val="both"/>
+              <w:rPr>
+                <w:lang w:val="en-US"/>
+              </w:rPr>
+            </w:pPr>
+            <w:r>
+              <w:rPr>
+                <w:lang w:val="en-US"/>
+              </w:rPr>
+              <w:t xml:space="preserve">Apakah Anda memiliki preferensi desain atau tata letak khusus untuk </w:t>
+            </w:r>
+            <w:r>
+              <w:rPr>
+                <w:i/>
+                <w:lang w:val="en-US"/>
+              </w:rPr>
+              <w:t>website</w:t>
+            </w:r>
+            <w:r>
+              <w:rPr>
+                <w:lang w:val="en-US"/>
+              </w:rPr>
+              <w:t xml:space="preserve"> promosi?</w:t>
+            </w:r>
+          </w:p>
+        </w:tc>
+        <w:tc>
+          <w:tcPr>
+            <w:tcW w:w="2118" w:type="dxa"/>
+          </w:tcPr>
+          <w:p>
+            <w:pPr>
+              <w:spacing w:line="360" w:lineRule="auto"/>
               <w:ind w:firstLine="0"/>
               <w:jc w:val="both"/>
               <w:rPr>
@@ -15297,6 +15592,7 @@
           </w:tcPr>
           <w:p>
             <w:pPr>
+              <w:spacing w:line="360" w:lineRule="auto"/>
               <w:ind w:firstLine="0"/>
               <w:jc w:val="both"/>
               <w:rPr>
@@ -15351,10 +15647,11 @@
       <w:tr>
         <w:tc>
           <w:tcPr>
-            <w:tcW w:w="534" w:type="dxa"/>
+            <w:tcW w:w="450" w:type="dxa"/>
           </w:tcPr>
           <w:p>
             <w:pPr>
+              <w:spacing w:line="360" w:lineRule="auto"/>
               <w:ind w:firstLine="0"/>
               <w:jc w:val="center"/>
               <w:rPr>
@@ -15371,10 +15668,11 @@
         </w:tc>
         <w:tc>
           <w:tcPr>
-            <w:tcW w:w="1843" w:type="dxa"/>
+            <w:tcW w:w="2112" w:type="dxa"/>
           </w:tcPr>
           <w:p>
             <w:pPr>
+              <w:spacing w:line="360" w:lineRule="auto"/>
               <w:ind w:firstLine="0"/>
               <w:jc w:val="both"/>
               <w:rPr>
@@ -15385,7 +15683,14 @@
               <w:rPr>
                 <w:lang w:val="en-US"/>
               </w:rPr>
-              <w:t xml:space="preserve">Apakah ada fitur khusus yang Anda inginkan di </w:t>
+              <w:t xml:space="preserve">Apakah ada fitur khusus yang Anda </w:t>
+            </w:r>
+            <w:r>
+              <w:rPr>
+                <w:lang w:val="en-US"/>
+              </w:rPr>
+              <w:lastRenderedPageBreak/>
+              <w:t xml:space="preserve">inginkan di </w:t>
             </w:r>
             <w:r>
               <w:rPr>
@@ -15414,6 +15719,7 @@
           </w:tcPr>
           <w:p>
             <w:pPr>
+              <w:spacing w:line="360" w:lineRule="auto"/>
               <w:ind w:firstLine="0"/>
               <w:jc w:val="both"/>
               <w:rPr>
@@ -15428,6 +15734,7 @@
           </w:tcPr>
           <w:p>
             <w:pPr>
+              <w:spacing w:line="360" w:lineRule="auto"/>
               <w:ind w:firstLine="0"/>
               <w:jc w:val="both"/>
               <w:rPr>
@@ -15444,40 +15751,60 @@
               <w:rPr>
                 <w:lang w:val="en-US"/>
               </w:rPr>
-              <w:t xml:space="preserve"> dan program loyalitas misalnya mendapatkan poin ketika membeli kue yang poin tersebut dapat ditukarkan menjadi sesuatu yang menguntungkan pelanggan.</w:t>
-            </w:r>
-            <w:bookmarkStart w:id="65" w:name="_GoBack"/>
-            <w:bookmarkEnd w:id="65"/>
+              <w:t xml:space="preserve"> dan program </w:t>
+            </w:r>
+            <w:r>
+              <w:rPr>
+                <w:lang w:val="en-US"/>
+              </w:rPr>
+              <w:lastRenderedPageBreak/>
+              <w:t>loyalitas misalnya mendapatkan poin ketika membeli kue yang poin tersebut dapat ditukarkan menjadi sesuatu yang menguntungkan pelanggan.</w:t>
+            </w:r>
           </w:p>
         </w:tc>
       </w:tr>
       <w:tr>
         <w:tc>
           <w:tcPr>
-            <w:tcW w:w="534" w:type="dxa"/>
+            <w:tcW w:w="450" w:type="dxa"/>
           </w:tcPr>
           <w:p>
             <w:pPr>
+              <w:spacing w:line="360" w:lineRule="auto"/>
               <w:ind w:firstLine="0"/>
               <w:jc w:val="center"/>
               <w:rPr>
                 <w:lang w:val="en-US"/>
               </w:rPr>
             </w:pPr>
+            <w:r>
+              <w:rPr>
+                <w:lang w:val="en-US"/>
+              </w:rPr>
+              <w:lastRenderedPageBreak/>
+              <w:t>7.</w:t>
+            </w:r>
           </w:p>
         </w:tc>
         <w:tc>
           <w:tcPr>
-            <w:tcW w:w="1843" w:type="dxa"/>
+            <w:tcW w:w="2112" w:type="dxa"/>
           </w:tcPr>
           <w:p>
             <w:pPr>
+              <w:spacing w:line="360" w:lineRule="auto"/>
               <w:ind w:firstLine="0"/>
               <w:jc w:val="both"/>
               <w:rPr>
                 <w:lang w:val="en-US"/>
               </w:rPr>
             </w:pPr>
+            <w:r>
+              <w:rPr>
+                <w:lang w:val="en-US"/>
+              </w:rPr>
+              <w:t>Apa tujuan utama Anda dalam meluncurkan website promosi ini, dan bagaimana Anda akan menilai kesuksesannya?</w:t>
+            </w:r>
           </w:p>
         </w:tc>
         <w:tc>
@@ -15486,6 +15813,7 @@
           </w:tcPr>
           <w:p>
             <w:pPr>
+              <w:spacing w:line="360" w:lineRule="auto"/>
               <w:ind w:firstLine="0"/>
               <w:jc w:val="both"/>
               <w:rPr>
@@ -15500,8 +15828,1107 @@
           </w:tcPr>
           <w:p>
             <w:pPr>
+              <w:spacing w:line="360" w:lineRule="auto"/>
               <w:ind w:firstLine="0"/>
               <w:jc w:val="both"/>
+              <w:rPr>
+                <w:lang w:val="en-US"/>
+              </w:rPr>
+            </w:pPr>
+            <w:r>
+              <w:rPr>
+                <w:lang w:val="en-US"/>
+              </w:rPr>
+              <w:t>Tujuan utama kami adalah meningkatkan penjualan,</w:t>
+            </w:r>
+            <w:r>
+              <w:rPr>
+                <w:lang w:val="en-US"/>
+              </w:rPr>
+              <w:t xml:space="preserve"> </w:t>
+            </w:r>
+            <w:r>
+              <w:rPr>
+                <w:lang w:val="en-US"/>
+              </w:rPr>
+              <w:t>dan memberikan pengalaman pengguna yang baik. Kami akan menilai kesuksesan website berdasarkan</w:t>
+            </w:r>
+            <w:r>
+              <w:rPr>
+                <w:lang w:val="en-US"/>
+              </w:rPr>
+              <w:t xml:space="preserve"> </w:t>
+            </w:r>
+            <w:r>
+              <w:rPr>
+                <w:lang w:val="en-US"/>
+              </w:rPr>
+              <w:t>jumlah pe</w:t>
+            </w:r>
+            <w:r>
+              <w:rPr>
+                <w:lang w:val="en-US"/>
+              </w:rPr>
+              <w:t>njualan yang meningkat.</w:t>
+            </w:r>
+          </w:p>
+        </w:tc>
+      </w:tr>
+    </w:tbl>
+    <w:p>
+      <w:pPr>
+        <w:spacing w:line="360" w:lineRule="auto"/>
+        <w:ind w:left="540" w:firstLine="0"/>
+        <w:jc w:val="both"/>
+        <w:rPr>
+          <w:lang w:val="en-US"/>
+        </w:rPr>
+      </w:pPr>
+      <w:r>
+        <w:rPr>
+          <w:lang w:val="en-US"/>
+        </w:rPr>
+        <w:t>2. Studi Pustaka</w:t>
+      </w:r>
+    </w:p>
+    <w:p>
+      <w:pPr>
+        <w:spacing w:line="360" w:lineRule="auto"/>
+        <w:ind w:left="810" w:firstLine="0"/>
+        <w:jc w:val="both"/>
+        <w:rPr>
+          <w:lang w:val="en-US"/>
+        </w:rPr>
+      </w:pPr>
+      <w:r>
+        <w:rPr>
+          <w:lang w:val="en-US"/>
+        </w:rPr>
+        <w:t>Studi pustaka ini mencakup pengkajian buku, jurnal, artikel, serta penelitian terdahulu terkait konsep dasar yang relevan dengan penelitian yang akan dilakukan. Tahapan ini telah dijelaskan pada bab 2.</w:t>
+      </w:r>
+    </w:p>
+    <w:p>
+      <w:pPr>
+        <w:pStyle w:val="Heading3"/>
+        <w:spacing w:line="360" w:lineRule="auto"/>
+        <w:jc w:val="both"/>
+      </w:pPr>
+      <w:bookmarkStart w:id="65" w:name="_Toc166509785"/>
+      <w:r>
+        <w:t>4.1.2 UX Lean</w:t>
+      </w:r>
+      <w:bookmarkEnd w:id="65"/>
+    </w:p>
+    <w:p>
+      <w:pPr>
+        <w:spacing w:line="360" w:lineRule="auto"/>
+        <w:ind w:left="340"/>
+        <w:jc w:val="both"/>
+        <w:rPr>
+          <w:lang w:val="en-US"/>
+        </w:rPr>
+      </w:pPr>
+      <w:r>
+        <w:rPr>
+          <w:lang w:val="en-US"/>
+        </w:rPr>
+        <w:t>1. Outcomes</w:t>
+      </w:r>
+    </w:p>
+    <w:p>
+      <w:pPr>
+        <w:spacing w:line="360" w:lineRule="auto"/>
+        <w:ind w:left="540" w:firstLine="180"/>
+        <w:jc w:val="both"/>
+        <w:rPr>
+          <w:lang w:val="en-US"/>
+        </w:rPr>
+      </w:pPr>
+      <w:r>
+        <w:rPr>
+          <w:lang w:val="en-US"/>
+        </w:rPr>
+        <w:t xml:space="preserve">Setelah melakukan wawancara, penulis menyimpulkan bahwa pemilik Toko Rumah Kue Haviyya menginginkan agar </w:t>
+      </w:r>
+      <w:r>
+        <w:rPr>
+          <w:i/>
+          <w:lang w:val="en-US"/>
+        </w:rPr>
+        <w:t>website</w:t>
+      </w:r>
+      <w:r>
+        <w:rPr>
+          <w:lang w:val="en-US"/>
+        </w:rPr>
+        <w:t xml:space="preserve"> promosi dapat meningkatkan konversi penjualan dan memberikan pengalaman penjualan yang baik.</w:t>
+      </w:r>
+    </w:p>
+    <w:p>
+      <w:pPr>
+        <w:spacing w:line="360" w:lineRule="auto"/>
+        <w:ind w:left="340"/>
+        <w:rPr>
+          <w:lang w:val="en-US"/>
+        </w:rPr>
+      </w:pPr>
+      <w:r>
+        <w:rPr>
+          <w:lang w:val="en-US"/>
+        </w:rPr>
+        <w:t>2. Assumptions</w:t>
+      </w:r>
+    </w:p>
+    <w:p>
+      <w:pPr>
+        <w:spacing w:line="360" w:lineRule="auto"/>
+        <w:ind w:left="540" w:firstLine="270"/>
+        <w:jc w:val="both"/>
+        <w:rPr>
+          <w:lang w:val="en-US"/>
+        </w:rPr>
+      </w:pPr>
+      <w:r>
+        <w:rPr>
+          <w:lang w:val="en-US"/>
+        </w:rPr>
+        <w:t>Hasil wawancara dengan pemilik Toko Rumah Kue Haviyya akan diubah menjadi daftar asumsi yang dapat dilihat pada Tabel 4.2 berikut:</w:t>
+      </w:r>
+    </w:p>
+    <w:tbl>
+      <w:tblPr>
+        <w:tblStyle w:val="TableGrid"/>
+        <w:tblW w:w="0" w:type="auto"/>
+        <w:tblInd w:w="535" w:type="dxa"/>
+        <w:tblLook w:val="04A0" w:firstRow="1" w:lastRow="0" w:firstColumn="1" w:lastColumn="0" w:noHBand="0" w:noVBand="1"/>
+      </w:tblPr>
+      <w:tblGrid>
+        <w:gridCol w:w="540"/>
+        <w:gridCol w:w="6854"/>
+      </w:tblGrid>
+      <w:tr>
+        <w:tc>
+          <w:tcPr>
+            <w:tcW w:w="540" w:type="dxa"/>
+          </w:tcPr>
+          <w:p>
+            <w:pPr>
+              <w:spacing w:line="360" w:lineRule="auto"/>
+              <w:ind w:firstLine="0"/>
+              <w:jc w:val="center"/>
+              <w:rPr>
+                <w:b/>
+                <w:lang w:val="en-US"/>
+              </w:rPr>
+            </w:pPr>
+            <w:r>
+              <w:rPr>
+                <w:b/>
+                <w:lang w:val="en-US"/>
+              </w:rPr>
+              <w:t>No</w:t>
+            </w:r>
+          </w:p>
+        </w:tc>
+        <w:tc>
+          <w:tcPr>
+            <w:tcW w:w="6854" w:type="dxa"/>
+          </w:tcPr>
+          <w:p>
+            <w:pPr>
+              <w:spacing w:line="360" w:lineRule="auto"/>
+              <w:ind w:firstLine="0"/>
+              <w:jc w:val="center"/>
+              <w:rPr>
+                <w:b/>
+                <w:lang w:val="en-US"/>
+              </w:rPr>
+            </w:pPr>
+            <w:r>
+              <w:rPr>
+                <w:b/>
+                <w:lang w:val="en-US"/>
+              </w:rPr>
+              <w:t>Asumsi</w:t>
+            </w:r>
+          </w:p>
+        </w:tc>
+      </w:tr>
+      <w:tr>
+        <w:tc>
+          <w:tcPr>
+            <w:tcW w:w="540" w:type="dxa"/>
+          </w:tcPr>
+          <w:p>
+            <w:pPr>
+              <w:spacing w:line="360" w:lineRule="auto"/>
+              <w:ind w:firstLine="0"/>
+              <w:jc w:val="center"/>
+              <w:rPr>
+                <w:lang w:val="en-US"/>
+              </w:rPr>
+            </w:pPr>
+            <w:r>
+              <w:rPr>
+                <w:lang w:val="en-US"/>
+              </w:rPr>
+              <w:lastRenderedPageBreak/>
+              <w:t>1.</w:t>
+            </w:r>
+          </w:p>
+        </w:tc>
+        <w:tc>
+          <w:tcPr>
+            <w:tcW w:w="6854" w:type="dxa"/>
+          </w:tcPr>
+          <w:p>
+            <w:pPr>
+              <w:spacing w:line="360" w:lineRule="auto"/>
+              <w:ind w:firstLine="0"/>
+              <w:rPr>
+                <w:lang w:val="en-US"/>
+              </w:rPr>
+            </w:pPr>
+            <w:r>
+              <w:rPr>
+                <w:lang w:val="en-US"/>
+              </w:rPr>
+              <w:t xml:space="preserve">Toko mengalami penurunan penjualan kue karena kurangnya promosi secara </w:t>
+            </w:r>
+            <w:r>
+              <w:rPr>
+                <w:i/>
+                <w:lang w:val="en-US"/>
+              </w:rPr>
+              <w:t>online</w:t>
+            </w:r>
+            <w:r>
+              <w:rPr>
+                <w:lang w:val="en-US"/>
+              </w:rPr>
+              <w:t>.</w:t>
+            </w:r>
+          </w:p>
+        </w:tc>
+      </w:tr>
+      <w:tr>
+        <w:tc>
+          <w:tcPr>
+            <w:tcW w:w="540" w:type="dxa"/>
+          </w:tcPr>
+          <w:p>
+            <w:pPr>
+              <w:spacing w:line="360" w:lineRule="auto"/>
+              <w:ind w:firstLine="0"/>
+              <w:jc w:val="center"/>
+              <w:rPr>
+                <w:lang w:val="en-US"/>
+              </w:rPr>
+            </w:pPr>
+            <w:r>
+              <w:rPr>
+                <w:lang w:val="en-US"/>
+              </w:rPr>
+              <w:t>2.</w:t>
+            </w:r>
+          </w:p>
+        </w:tc>
+        <w:tc>
+          <w:tcPr>
+            <w:tcW w:w="6854" w:type="dxa"/>
+          </w:tcPr>
+          <w:p>
+            <w:pPr>
+              <w:spacing w:line="360" w:lineRule="auto"/>
+              <w:ind w:firstLine="0"/>
+              <w:rPr>
+                <w:lang w:val="en-US"/>
+              </w:rPr>
+            </w:pPr>
+            <w:r>
+              <w:rPr>
+                <w:lang w:val="en-US"/>
+              </w:rPr>
+              <w:t xml:space="preserve">Toko memerlukan media untuk meningkatkan promosi secara </w:t>
+            </w:r>
+            <w:r>
+              <w:rPr>
+                <w:i/>
+                <w:lang w:val="en-US"/>
+              </w:rPr>
+              <w:t>online</w:t>
+            </w:r>
+            <w:r>
+              <w:rPr>
+                <w:lang w:val="en-US"/>
+              </w:rPr>
+              <w:t xml:space="preserve"> agar </w:t>
+            </w:r>
+            <w:r>
+              <w:rPr>
+                <w:lang w:val="en-US"/>
+              </w:rPr>
+              <w:t>memberikan pengalaman pengguna yang baik</w:t>
+            </w:r>
+            <w:r>
+              <w:rPr>
+                <w:lang w:val="en-US"/>
+              </w:rPr>
+              <w:t>.</w:t>
+            </w:r>
+          </w:p>
+        </w:tc>
+      </w:tr>
+    </w:tbl>
+    <w:p>
+      <w:pPr>
+        <w:spacing w:line="360" w:lineRule="auto"/>
+        <w:ind w:left="810" w:firstLine="20"/>
+        <w:rPr>
+          <w:lang w:val="en-US"/>
+        </w:rPr>
+      </w:pPr>
+    </w:p>
+    <w:p>
+      <w:pPr>
+        <w:spacing w:line="360" w:lineRule="auto"/>
+        <w:ind w:left="340"/>
+        <w:jc w:val="both"/>
+        <w:rPr>
+          <w:lang w:val="en-US"/>
+        </w:rPr>
+      </w:pPr>
+      <w:r>
+        <w:rPr>
+          <w:lang w:val="en-US"/>
+        </w:rPr>
+        <w:t>3. Hypotheses</w:t>
+      </w:r>
+    </w:p>
+    <w:p>
+      <w:pPr>
+        <w:spacing w:line="360" w:lineRule="auto"/>
+        <w:ind w:left="540" w:firstLine="270"/>
+        <w:jc w:val="both"/>
+        <w:rPr>
+          <w:lang w:val="en-US"/>
+        </w:rPr>
+      </w:pPr>
+      <w:r>
+        <w:rPr>
+          <w:lang w:val="en-US"/>
+        </w:rPr>
+        <w:t>Langkah berikutnya adalah mengonversi daftar asumsi yang telah disusun sebelumnya menjadi hipotesis, seperti yang ditunjukkan pada Tabel 4.3 berikut:</w:t>
+      </w:r>
+    </w:p>
+    <w:tbl>
+      <w:tblPr>
+        <w:tblStyle w:val="TableGrid"/>
+        <w:tblW w:w="0" w:type="auto"/>
+        <w:tblInd w:w="535" w:type="dxa"/>
+        <w:tblLook w:val="04A0" w:firstRow="1" w:lastRow="0" w:firstColumn="1" w:lastColumn="0" w:noHBand="0" w:noVBand="1"/>
+      </w:tblPr>
+      <w:tblGrid>
+        <w:gridCol w:w="540"/>
+        <w:gridCol w:w="6854"/>
+      </w:tblGrid>
+      <w:tr>
+        <w:tc>
+          <w:tcPr>
+            <w:tcW w:w="540" w:type="dxa"/>
+          </w:tcPr>
+          <w:p>
+            <w:pPr>
+              <w:spacing w:line="360" w:lineRule="auto"/>
+              <w:ind w:firstLine="0"/>
+              <w:jc w:val="center"/>
+              <w:rPr>
+                <w:b/>
+                <w:lang w:val="en-US"/>
+              </w:rPr>
+            </w:pPr>
+            <w:r>
+              <w:rPr>
+                <w:b/>
+                <w:lang w:val="en-US"/>
+              </w:rPr>
+              <w:t>No</w:t>
+            </w:r>
+          </w:p>
+        </w:tc>
+        <w:tc>
+          <w:tcPr>
+            <w:tcW w:w="6854" w:type="dxa"/>
+          </w:tcPr>
+          <w:p>
+            <w:pPr>
+              <w:spacing w:line="360" w:lineRule="auto"/>
+              <w:ind w:firstLine="0"/>
+              <w:jc w:val="center"/>
+              <w:rPr>
+                <w:b/>
+                <w:lang w:val="en-US"/>
+              </w:rPr>
+            </w:pPr>
+            <w:r>
+              <w:rPr>
+                <w:b/>
+                <w:lang w:val="en-US"/>
+              </w:rPr>
+              <w:t>Hipotesis</w:t>
+            </w:r>
+          </w:p>
+        </w:tc>
+      </w:tr>
+      <w:tr>
+        <w:tc>
+          <w:tcPr>
+            <w:tcW w:w="540" w:type="dxa"/>
+          </w:tcPr>
+          <w:p>
+            <w:pPr>
+              <w:spacing w:line="360" w:lineRule="auto"/>
+              <w:ind w:firstLine="0"/>
+              <w:jc w:val="center"/>
+              <w:rPr>
+                <w:lang w:val="en-US"/>
+              </w:rPr>
+            </w:pPr>
+            <w:r>
+              <w:rPr>
+                <w:lang w:val="en-US"/>
+              </w:rPr>
+              <w:t>1.</w:t>
+            </w:r>
+          </w:p>
+        </w:tc>
+        <w:tc>
+          <w:tcPr>
+            <w:tcW w:w="6854" w:type="dxa"/>
+          </w:tcPr>
+          <w:p>
+            <w:pPr>
+              <w:spacing w:line="360" w:lineRule="auto"/>
+              <w:ind w:firstLine="0"/>
+              <w:jc w:val="both"/>
+              <w:rPr>
+                <w:lang w:val="en-US"/>
+              </w:rPr>
+            </w:pPr>
+            <w:r>
+              <w:rPr>
+                <w:lang w:val="en-US"/>
+              </w:rPr>
+              <w:t xml:space="preserve">Dengan dibuatnya </w:t>
+            </w:r>
+            <w:r>
+              <w:rPr>
+                <w:i/>
+                <w:lang w:val="en-US"/>
+              </w:rPr>
+              <w:t>website</w:t>
+            </w:r>
+            <w:r>
+              <w:rPr>
+                <w:lang w:val="en-US"/>
+              </w:rPr>
+              <w:t xml:space="preserve"> promosi</w:t>
+            </w:r>
+            <w:r>
+              <w:rPr>
+                <w:lang w:val="en-US"/>
+              </w:rPr>
+              <w:t xml:space="preserve"> dengan menggunakan metode marketing </w:t>
+            </w:r>
+            <w:r>
+              <w:rPr>
+                <w:i/>
+                <w:lang w:val="en-US"/>
+              </w:rPr>
+              <w:t>referral</w:t>
+            </w:r>
+            <w:r>
+              <w:rPr>
+                <w:lang w:val="en-US"/>
+              </w:rPr>
+              <w:t xml:space="preserve">, toko bisa meningkatkan promosinya secara </w:t>
+            </w:r>
+            <w:r>
+              <w:rPr>
+                <w:i/>
+                <w:lang w:val="en-US"/>
+              </w:rPr>
+              <w:t>online</w:t>
+            </w:r>
+            <w:r>
+              <w:rPr>
+                <w:lang w:val="en-US"/>
+              </w:rPr>
+              <w:t xml:space="preserve">, </w:t>
+            </w:r>
+            <w:r>
+              <w:rPr>
+                <w:lang w:val="en-US"/>
+              </w:rPr>
+              <w:t>membuka kesempatan untuk menjangkau lebih banyak calon pelanggan dan memperluas jangkauan pasar dengan lebih efektif</w:t>
+            </w:r>
+            <w:r>
+              <w:rPr>
+                <w:lang w:val="en-US"/>
+              </w:rPr>
+              <w:t xml:space="preserve">, </w:t>
+            </w:r>
+            <w:r>
+              <w:rPr>
+                <w:lang w:val="en-US"/>
+              </w:rPr>
+              <w:t>serta memenuhi keinginan pemilik toko terkait fitur poin loyalitas.</w:t>
+            </w:r>
+          </w:p>
+        </w:tc>
+      </w:tr>
+      <w:tr>
+        <w:tc>
+          <w:tcPr>
+            <w:tcW w:w="540" w:type="dxa"/>
+          </w:tcPr>
+          <w:p>
+            <w:pPr>
+              <w:spacing w:line="360" w:lineRule="auto"/>
+              <w:ind w:firstLine="0"/>
+              <w:jc w:val="center"/>
+              <w:rPr>
+                <w:lang w:val="en-US"/>
+              </w:rPr>
+            </w:pPr>
+            <w:r>
+              <w:rPr>
+                <w:lang w:val="en-US"/>
+              </w:rPr>
+              <w:t>2.</w:t>
+            </w:r>
+          </w:p>
+        </w:tc>
+        <w:tc>
+          <w:tcPr>
+            <w:tcW w:w="6854" w:type="dxa"/>
+          </w:tcPr>
+          <w:p>
+            <w:pPr>
+              <w:spacing w:line="360" w:lineRule="auto"/>
+              <w:ind w:firstLine="0"/>
+              <w:jc w:val="both"/>
+              <w:rPr>
+                <w:lang w:val="en-US"/>
+              </w:rPr>
+            </w:pPr>
+            <w:r>
+              <w:rPr>
+                <w:lang w:val="en-US"/>
+              </w:rPr>
+              <w:t xml:space="preserve">Dengan menerapkan konsep </w:t>
+            </w:r>
+            <w:r>
+              <w:rPr>
+                <w:i/>
+                <w:lang w:val="en-US"/>
+              </w:rPr>
+              <w:t>User Experience</w:t>
+            </w:r>
+            <w:r>
+              <w:rPr>
+                <w:lang w:val="en-US"/>
+              </w:rPr>
+              <w:t xml:space="preserve">, </w:t>
+            </w:r>
+            <w:r>
+              <w:rPr>
+                <w:i/>
+                <w:lang w:val="en-US"/>
+              </w:rPr>
+              <w:t>website</w:t>
+            </w:r>
+            <w:r>
+              <w:rPr>
+                <w:lang w:val="en-US"/>
+              </w:rPr>
+              <w:t xml:space="preserve"> akan dibuat sedemikian rupa sehingga memberikan pengalaman yang menyenangkan bagi pengguna, dengan antarmuka yang mudah dipahami, navigasi yang lancar, dan desain yang responsif.</w:t>
+            </w:r>
+          </w:p>
+        </w:tc>
+      </w:tr>
+    </w:tbl>
+    <w:p>
+      <w:pPr>
+        <w:spacing w:line="360" w:lineRule="auto"/>
+        <w:ind w:left="340" w:firstLine="470"/>
+        <w:rPr>
+          <w:lang w:val="en-US"/>
+        </w:rPr>
+      </w:pPr>
+    </w:p>
+    <w:p>
+      <w:pPr>
+        <w:spacing w:line="360" w:lineRule="auto"/>
+        <w:ind w:left="340"/>
+        <w:rPr>
+          <w:lang w:val="en-US"/>
+        </w:rPr>
+      </w:pPr>
+      <w:r>
+        <w:rPr>
+          <w:lang w:val="en-US"/>
+        </w:rPr>
+        <w:t>4. User Persona</w:t>
+      </w:r>
+    </w:p>
+    <w:p>
+      <w:pPr>
+        <w:pStyle w:val="Heading3"/>
+        <w:spacing w:line="360" w:lineRule="auto"/>
+      </w:pPr>
+      <w:bookmarkStart w:id="66" w:name="_Toc166509786"/>
+      <w:r>
+        <w:t>4.1.3 Observasi</w:t>
+      </w:r>
+      <w:bookmarkEnd w:id="66"/>
+    </w:p>
+    <w:p>
+      <w:pPr>
+        <w:spacing w:line="360" w:lineRule="auto"/>
+        <w:ind w:left="270" w:firstLine="270"/>
+        <w:rPr>
+          <w:lang w:val="en-US"/>
+        </w:rPr>
+      </w:pPr>
+      <w:r>
+        <w:rPr>
+          <w:lang w:val="en-US"/>
+        </w:rPr>
+        <w:t>Dalam observasi ini, data dan informasi dikumpulkan secara langsung melalui pengamatan keadaan Toko Rumah Kue Haviyya yang berlokasi di Jalan Ampera 1.</w:t>
+      </w:r>
+      <w:r>
+        <w:rPr>
+          <w:lang w:val="en-US"/>
+        </w:rPr>
+        <w:t xml:space="preserve"> Hasil observasi </w:t>
+      </w:r>
+      <w:r>
+        <w:rPr>
+          <w:highlight w:val="yellow"/>
+          <w:lang w:val="en-US"/>
+        </w:rPr>
+        <w:t>masih bingung mau nulis apa</w:t>
+      </w:r>
+      <w:r>
+        <w:rPr>
+          <w:highlight w:val="yellow"/>
+          <w:lang w:val="en-US"/>
+        </w:rPr>
+        <w:t>.</w:t>
+      </w:r>
+    </w:p>
+    <w:p>
+      <w:pPr>
+        <w:spacing w:line="360" w:lineRule="auto"/>
+        <w:rPr>
+          <w:lang w:val="en-US"/>
+        </w:rPr>
+      </w:pPr>
+    </w:p>
+    <w:p>
+      <w:pPr>
+        <w:pStyle w:val="Heading2"/>
+        <w:spacing w:line="360" w:lineRule="auto"/>
+      </w:pPr>
+      <w:bookmarkStart w:id="67" w:name="_Toc166509787"/>
+      <w:r>
+        <w:t>4.2 Planning</w:t>
+      </w:r>
+      <w:bookmarkEnd w:id="67"/>
+    </w:p>
+    <w:p>
+      <w:pPr>
+        <w:pStyle w:val="Heading3"/>
+        <w:spacing w:line="360" w:lineRule="auto"/>
+      </w:pPr>
+      <w:bookmarkStart w:id="68" w:name="_Toc166509788"/>
+      <w:r>
+        <w:t>4.2.1 Analisa Kebutuhan</w:t>
+      </w:r>
+      <w:bookmarkEnd w:id="68"/>
+    </w:p>
+    <w:p>
+      <w:pPr>
+        <w:spacing w:line="360" w:lineRule="auto"/>
+        <w:ind w:left="360"/>
+        <w:rPr>
+          <w:lang w:val="en-US"/>
+        </w:rPr>
+      </w:pPr>
+      <w:r>
+        <w:rPr>
+          <w:lang w:val="en-US"/>
+        </w:rPr>
+        <w:t>Berdasarkan kebutuhan pengguna dari daftar asumsi dan user persona, fitur-fitur yang akan dirancang dalam sistem dapat diidentifikasi sebagai berikut:</w:t>
+      </w:r>
+    </w:p>
+    <w:tbl>
+      <w:tblPr>
+        <w:tblStyle w:val="TableGrid"/>
+        <w:tblW w:w="0" w:type="auto"/>
+        <w:tblInd w:w="360" w:type="dxa"/>
+        <w:tblLook w:val="04A0" w:firstRow="1" w:lastRow="0" w:firstColumn="1" w:lastColumn="0" w:noHBand="0" w:noVBand="1"/>
+      </w:tblPr>
+      <w:tblGrid>
+        <w:gridCol w:w="535"/>
+        <w:gridCol w:w="7034"/>
+      </w:tblGrid>
+      <w:tr>
+        <w:tc>
+          <w:tcPr>
+            <w:tcW w:w="535" w:type="dxa"/>
+          </w:tcPr>
+          <w:p>
+            <w:pPr>
+              <w:spacing w:line="360" w:lineRule="auto"/>
+              <w:ind w:firstLine="0"/>
+              <w:jc w:val="center"/>
+              <w:rPr>
+                <w:b/>
+                <w:lang w:val="en-US"/>
+              </w:rPr>
+            </w:pPr>
+            <w:r>
+              <w:rPr>
+                <w:b/>
+                <w:lang w:val="en-US"/>
+              </w:rPr>
+              <w:t>No</w:t>
+            </w:r>
+          </w:p>
+        </w:tc>
+        <w:tc>
+          <w:tcPr>
+            <w:tcW w:w="7034" w:type="dxa"/>
+          </w:tcPr>
+          <w:p>
+            <w:pPr>
+              <w:spacing w:line="360" w:lineRule="auto"/>
+              <w:ind w:firstLine="0"/>
+              <w:jc w:val="center"/>
+              <w:rPr>
+                <w:b/>
+                <w:lang w:val="en-US"/>
+              </w:rPr>
+            </w:pPr>
+            <w:r>
+              <w:rPr>
+                <w:b/>
+                <w:lang w:val="en-US"/>
+              </w:rPr>
+              <w:t>Fitur</w:t>
+            </w:r>
+          </w:p>
+        </w:tc>
+      </w:tr>
+      <w:tr>
+        <w:tc>
+          <w:tcPr>
+            <w:tcW w:w="535" w:type="dxa"/>
+          </w:tcPr>
+          <w:p>
+            <w:pPr>
+              <w:spacing w:line="360" w:lineRule="auto"/>
+              <w:ind w:firstLine="0"/>
+              <w:jc w:val="center"/>
+              <w:rPr>
+                <w:lang w:val="en-US"/>
+              </w:rPr>
+            </w:pPr>
+            <w:r>
+              <w:rPr>
+                <w:lang w:val="en-US"/>
+              </w:rPr>
+              <w:t>1.</w:t>
+            </w:r>
+          </w:p>
+        </w:tc>
+        <w:tc>
+          <w:tcPr>
+            <w:tcW w:w="7034" w:type="dxa"/>
+          </w:tcPr>
+          <w:p>
+            <w:pPr>
+              <w:spacing w:line="360" w:lineRule="auto"/>
+              <w:ind w:firstLine="0"/>
+              <w:rPr>
+                <w:lang w:val="en-US"/>
+              </w:rPr>
+            </w:pPr>
+            <w:r>
+              <w:rPr>
+                <w:lang w:val="en-US"/>
+              </w:rPr>
+              <w:t>Melihat Daftar Produk</w:t>
+            </w:r>
+          </w:p>
+        </w:tc>
+      </w:tr>
+      <w:tr>
+        <w:tc>
+          <w:tcPr>
+            <w:tcW w:w="535" w:type="dxa"/>
+          </w:tcPr>
+          <w:p>
+            <w:pPr>
+              <w:spacing w:line="360" w:lineRule="auto"/>
+              <w:ind w:firstLine="0"/>
+              <w:jc w:val="center"/>
+              <w:rPr>
+                <w:lang w:val="en-US"/>
+              </w:rPr>
+            </w:pPr>
+            <w:r>
+              <w:rPr>
+                <w:lang w:val="en-US"/>
+              </w:rPr>
+              <w:lastRenderedPageBreak/>
+              <w:t>2.</w:t>
+            </w:r>
+          </w:p>
+        </w:tc>
+        <w:tc>
+          <w:tcPr>
+            <w:tcW w:w="7034" w:type="dxa"/>
+          </w:tcPr>
+          <w:p>
+            <w:pPr>
+              <w:spacing w:line="360" w:lineRule="auto"/>
+              <w:ind w:firstLine="0"/>
+              <w:rPr>
+                <w:lang w:val="en-US"/>
+              </w:rPr>
+            </w:pPr>
+            <w:r>
+              <w:rPr>
+                <w:lang w:val="en-US"/>
+              </w:rPr>
+              <w:t>Melihat Detail Produk</w:t>
+            </w:r>
+          </w:p>
+        </w:tc>
+      </w:tr>
+      <w:tr>
+        <w:tc>
+          <w:tcPr>
+            <w:tcW w:w="535" w:type="dxa"/>
+          </w:tcPr>
+          <w:p>
+            <w:pPr>
+              <w:spacing w:line="360" w:lineRule="auto"/>
+              <w:ind w:firstLine="0"/>
+              <w:jc w:val="center"/>
+              <w:rPr>
+                <w:lang w:val="en-US"/>
+              </w:rPr>
+            </w:pPr>
+            <w:r>
+              <w:rPr>
+                <w:lang w:val="en-US"/>
+              </w:rPr>
+              <w:t>3.</w:t>
+            </w:r>
+          </w:p>
+        </w:tc>
+        <w:tc>
+          <w:tcPr>
+            <w:tcW w:w="7034" w:type="dxa"/>
+          </w:tcPr>
+          <w:p>
+            <w:pPr>
+              <w:spacing w:line="360" w:lineRule="auto"/>
+              <w:ind w:firstLine="0"/>
+              <w:rPr>
+                <w:lang w:val="en-US"/>
+              </w:rPr>
+            </w:pPr>
+            <w:r>
+              <w:rPr>
+                <w:lang w:val="en-US"/>
+              </w:rPr>
+              <w:t>Melihat Produk Favorit</w:t>
+            </w:r>
+          </w:p>
+        </w:tc>
+      </w:tr>
+      <w:tr>
+        <w:tc>
+          <w:tcPr>
+            <w:tcW w:w="535" w:type="dxa"/>
+          </w:tcPr>
+          <w:p>
+            <w:pPr>
+              <w:spacing w:line="360" w:lineRule="auto"/>
+              <w:ind w:firstLine="0"/>
+              <w:jc w:val="center"/>
+              <w:rPr>
+                <w:lang w:val="en-US"/>
+              </w:rPr>
+            </w:pPr>
+            <w:r>
+              <w:rPr>
+                <w:lang w:val="en-US"/>
+              </w:rPr>
+              <w:t>4.</w:t>
+            </w:r>
+          </w:p>
+        </w:tc>
+        <w:tc>
+          <w:tcPr>
+            <w:tcW w:w="7034" w:type="dxa"/>
+          </w:tcPr>
+          <w:p>
+            <w:pPr>
+              <w:spacing w:line="360" w:lineRule="auto"/>
+              <w:ind w:firstLine="0"/>
+              <w:rPr>
+                <w:lang w:val="en-US"/>
+              </w:rPr>
+            </w:pPr>
+            <w:r>
+              <w:rPr>
+                <w:lang w:val="en-US"/>
+              </w:rPr>
+              <w:t xml:space="preserve">Mengedit </w:t>
+            </w:r>
+            <w:r>
+              <w:rPr>
+                <w:lang w:val="en-US"/>
+              </w:rPr>
+              <w:t xml:space="preserve">Daftar </w:t>
+            </w:r>
+            <w:bookmarkStart w:id="69" w:name="_GoBack"/>
+            <w:bookmarkEnd w:id="69"/>
+            <w:r>
+              <w:rPr>
+                <w:lang w:val="en-US"/>
+              </w:rPr>
+              <w:t>Produk (Admin)</w:t>
+            </w:r>
+          </w:p>
+        </w:tc>
+      </w:tr>
+      <w:tr>
+        <w:tc>
+          <w:tcPr>
+            <w:tcW w:w="535" w:type="dxa"/>
+          </w:tcPr>
+          <w:p>
+            <w:pPr>
+              <w:spacing w:line="360" w:lineRule="auto"/>
+              <w:ind w:firstLine="0"/>
+              <w:jc w:val="center"/>
+              <w:rPr>
+                <w:lang w:val="en-US"/>
+              </w:rPr>
+            </w:pPr>
+            <w:r>
+              <w:rPr>
+                <w:lang w:val="en-US"/>
+              </w:rPr>
+              <w:t>5.</w:t>
+            </w:r>
+          </w:p>
+        </w:tc>
+        <w:tc>
+          <w:tcPr>
+            <w:tcW w:w="7034" w:type="dxa"/>
+          </w:tcPr>
+          <w:p>
+            <w:pPr>
+              <w:spacing w:line="360" w:lineRule="auto"/>
+              <w:ind w:firstLine="0"/>
+              <w:rPr>
+                <w:lang w:val="en-US"/>
+              </w:rPr>
+            </w:pPr>
+            <w:r>
+              <w:rPr>
+                <w:lang w:val="en-US"/>
+              </w:rPr>
+              <w:t>Mengedit Produk Favorit (Admin)</w:t>
+            </w:r>
+          </w:p>
+        </w:tc>
+      </w:tr>
+      <w:tr>
+        <w:tc>
+          <w:tcPr>
+            <w:tcW w:w="535" w:type="dxa"/>
+          </w:tcPr>
+          <w:p>
+            <w:pPr>
+              <w:spacing w:line="360" w:lineRule="auto"/>
+              <w:ind w:firstLine="0"/>
+              <w:jc w:val="center"/>
+              <w:rPr>
+                <w:lang w:val="en-US"/>
+              </w:rPr>
+            </w:pPr>
+            <w:r>
+              <w:rPr>
+                <w:lang w:val="en-US"/>
+              </w:rPr>
+              <w:t>6.</w:t>
+            </w:r>
+          </w:p>
+        </w:tc>
+        <w:tc>
+          <w:tcPr>
+            <w:tcW w:w="7034" w:type="dxa"/>
+          </w:tcPr>
+          <w:p>
+            <w:pPr>
+              <w:spacing w:line="360" w:lineRule="auto"/>
+              <w:ind w:firstLine="0"/>
+              <w:rPr>
+                <w:lang w:val="en-US"/>
+              </w:rPr>
+            </w:pPr>
+          </w:p>
+        </w:tc>
+      </w:tr>
+      <w:tr>
+        <w:tc>
+          <w:tcPr>
+            <w:tcW w:w="535" w:type="dxa"/>
+          </w:tcPr>
+          <w:p>
+            <w:pPr>
+              <w:spacing w:line="360" w:lineRule="auto"/>
+              <w:ind w:firstLine="0"/>
+              <w:jc w:val="center"/>
+              <w:rPr>
+                <w:lang w:val="en-US"/>
+              </w:rPr>
+            </w:pPr>
+            <w:r>
+              <w:rPr>
+                <w:lang w:val="en-US"/>
+              </w:rPr>
+              <w:t>7.</w:t>
+            </w:r>
+          </w:p>
+        </w:tc>
+        <w:tc>
+          <w:tcPr>
+            <w:tcW w:w="7034" w:type="dxa"/>
+          </w:tcPr>
+          <w:p>
+            <w:pPr>
+              <w:spacing w:line="360" w:lineRule="auto"/>
+              <w:ind w:firstLine="0"/>
               <w:rPr>
                 <w:lang w:val="en-US"/>
               </w:rPr>
@@ -15512,7 +16939,8 @@
     </w:tbl>
     <w:p>
       <w:pPr>
-        <w:ind w:left="810" w:firstLine="0"/>
+        <w:spacing w:line="360" w:lineRule="auto"/>
+        <w:ind w:left="360"/>
         <w:rPr>
           <w:lang w:val="en-US"/>
         </w:rPr>
@@ -15521,15 +16949,196 @@
     <w:p>
       <w:pPr>
         <w:pStyle w:val="Heading3"/>
-      </w:pPr>
-      <w:bookmarkStart w:id="66" w:name="_Toc166509785"/>
-      <w:r>
-        <w:t>4.1.2 UX Lean</w:t>
-      </w:r>
-      <w:bookmarkEnd w:id="66"/>
-    </w:p>
-    <w:p>
-      <w:pPr>
+        <w:spacing w:line="360" w:lineRule="auto"/>
+      </w:pPr>
+      <w:bookmarkStart w:id="70" w:name="_Toc166509789"/>
+      <w:r>
+        <w:t>4.2.2 Design</w:t>
+      </w:r>
+      <w:bookmarkEnd w:id="70"/>
+    </w:p>
+    <w:p>
+      <w:pPr>
+        <w:pStyle w:val="Heading4"/>
+        <w:spacing w:line="360" w:lineRule="auto"/>
+      </w:pPr>
+      <w:r>
+        <w:t>4.2.2.1 UX Lean Design It</w:t>
+      </w:r>
+    </w:p>
+    <w:p>
+      <w:pPr>
+        <w:pStyle w:val="Heading4"/>
+        <w:spacing w:line="360" w:lineRule="auto"/>
+      </w:pPr>
+      <w:r>
+        <w:t xml:space="preserve">4.2.2.2 UX Lean Create </w:t>
+      </w:r>
+      <w:proofErr w:type="gramStart"/>
+      <w:r>
+        <w:t>a</w:t>
+      </w:r>
+      <w:proofErr w:type="gramEnd"/>
+      <w:r>
+        <w:t xml:space="preserve"> MVP</w:t>
+      </w:r>
+    </w:p>
+    <w:p>
+      <w:pPr>
+        <w:pStyle w:val="Heading3"/>
+        <w:spacing w:line="360" w:lineRule="auto"/>
+      </w:pPr>
+      <w:bookmarkStart w:id="71" w:name="_Toc166509790"/>
+      <w:r>
+        <w:t>4.2.3 UX Lean Research and Learning</w:t>
+      </w:r>
+      <w:bookmarkEnd w:id="71"/>
+    </w:p>
+    <w:p>
+      <w:pPr>
+        <w:spacing w:line="360" w:lineRule="auto"/>
+        <w:rPr>
+          <w:lang w:val="en-US"/>
+        </w:rPr>
+      </w:pPr>
+    </w:p>
+    <w:p>
+      <w:pPr>
+        <w:pStyle w:val="Heading2"/>
+        <w:spacing w:line="360" w:lineRule="auto"/>
+      </w:pPr>
+      <w:bookmarkStart w:id="72" w:name="_Toc166509791"/>
+      <w:r>
+        <w:t>4.3 Develop Preliminary Form of Product</w:t>
+      </w:r>
+      <w:bookmarkEnd w:id="72"/>
+    </w:p>
+    <w:p>
+      <w:pPr>
+        <w:pStyle w:val="Heading3"/>
+        <w:spacing w:line="360" w:lineRule="auto"/>
+      </w:pPr>
+      <w:bookmarkStart w:id="73" w:name="_Toc166509792"/>
+      <w:r>
+        <w:t>4.3.1 Implementation</w:t>
+      </w:r>
+      <w:bookmarkEnd w:id="73"/>
+    </w:p>
+    <w:p>
+      <w:pPr>
+        <w:pStyle w:val="Heading4"/>
+        <w:spacing w:line="360" w:lineRule="auto"/>
+      </w:pPr>
+      <w:r>
+        <w:t>4.3.1.1 Pengelolaan Model</w:t>
+      </w:r>
+    </w:p>
+    <w:p>
+      <w:pPr>
+        <w:pStyle w:val="Heading4"/>
+        <w:spacing w:line="360" w:lineRule="auto"/>
+      </w:pPr>
+      <w:r>
+        <w:t>4.3.1.2 Pengelolaan View</w:t>
+      </w:r>
+    </w:p>
+    <w:p>
+      <w:pPr>
+        <w:pStyle w:val="Heading4"/>
+        <w:spacing w:line="360" w:lineRule="auto"/>
+      </w:pPr>
+      <w:r>
+        <w:t>4.3.1.3 Pengelolaan Controller</w:t>
+      </w:r>
+    </w:p>
+    <w:p>
+      <w:pPr>
+        <w:spacing w:line="360" w:lineRule="auto"/>
+        <w:rPr>
+          <w:lang w:val="en-US"/>
+        </w:rPr>
+      </w:pPr>
+    </w:p>
+    <w:p>
+      <w:pPr>
+        <w:pStyle w:val="Heading2"/>
+        <w:spacing w:line="360" w:lineRule="auto"/>
+      </w:pPr>
+      <w:bookmarkStart w:id="74" w:name="_Toc166509793"/>
+      <w:r>
+        <w:t>4.4 Evaluation</w:t>
+      </w:r>
+      <w:bookmarkEnd w:id="74"/>
+    </w:p>
+    <w:p>
+      <w:pPr>
+        <w:pStyle w:val="Heading3"/>
+        <w:spacing w:line="360" w:lineRule="auto"/>
+      </w:pPr>
+      <w:bookmarkStart w:id="75" w:name="_Toc166509794"/>
+      <w:r>
+        <w:t>4.4.1 Preliminary Field Testing</w:t>
+      </w:r>
+      <w:bookmarkEnd w:id="75"/>
+    </w:p>
+    <w:p>
+      <w:pPr>
+        <w:pStyle w:val="Heading3"/>
+        <w:spacing w:line="360" w:lineRule="auto"/>
+      </w:pPr>
+      <w:bookmarkStart w:id="76" w:name="_Toc166509795"/>
+      <w:r>
+        <w:t>4.4.2 Main Product Revision</w:t>
+      </w:r>
+      <w:bookmarkEnd w:id="76"/>
+    </w:p>
+    <w:p>
+      <w:pPr>
+        <w:pStyle w:val="Heading3"/>
+        <w:spacing w:line="360" w:lineRule="auto"/>
+      </w:pPr>
+      <w:bookmarkStart w:id="77" w:name="_Toc166509796"/>
+      <w:r>
+        <w:t>4.4.3 Main Field Testing</w:t>
+      </w:r>
+      <w:bookmarkEnd w:id="77"/>
+    </w:p>
+    <w:p>
+      <w:pPr>
+        <w:pStyle w:val="Heading3"/>
+        <w:spacing w:line="360" w:lineRule="auto"/>
+      </w:pPr>
+      <w:bookmarkStart w:id="78" w:name="_Toc166509797"/>
+      <w:r>
+        <w:t>4.4.4 Operational Product Revision</w:t>
+      </w:r>
+      <w:bookmarkEnd w:id="78"/>
+    </w:p>
+    <w:p>
+      <w:pPr>
+        <w:pStyle w:val="Heading3"/>
+        <w:spacing w:line="360" w:lineRule="auto"/>
+      </w:pPr>
+      <w:bookmarkStart w:id="79" w:name="_Toc166509798"/>
+      <w:r>
+        <w:t>4.4.5 Operational Field Testing</w:t>
+      </w:r>
+      <w:bookmarkEnd w:id="79"/>
+    </w:p>
+    <w:p>
+      <w:pPr>
+        <w:pStyle w:val="Heading3"/>
+        <w:spacing w:line="360" w:lineRule="auto"/>
+      </w:pPr>
+      <w:bookmarkStart w:id="80" w:name="_Toc166509799"/>
+      <w:r>
+        <w:t>4.4.6 Final Product Revision</w:t>
+      </w:r>
+      <w:bookmarkEnd w:id="80"/>
+    </w:p>
+    <w:p>
+      <w:pPr>
+        <w:spacing w:line="360" w:lineRule="auto"/>
         <w:ind w:left="340"/>
         <w:rPr>
           <w:lang w:val="en-US"/>
@@ -15539,11 +17148,12 @@
         <w:rPr>
           <w:lang w:val="en-US"/>
         </w:rPr>
-        <w:t>1. Outcomes</w:t>
-      </w:r>
-    </w:p>
-    <w:p>
-      <w:pPr>
+        <w:t>1. UEQ</w:t>
+      </w:r>
+    </w:p>
+    <w:p>
+      <w:pPr>
+        <w:spacing w:line="360" w:lineRule="auto"/>
         <w:ind w:left="340"/>
         <w:rPr>
           <w:lang w:val="en-US"/>
@@ -15553,286 +17163,22 @@
         <w:rPr>
           <w:lang w:val="en-US"/>
         </w:rPr>
-        <w:t>2. Assumptions</w:t>
-      </w:r>
-    </w:p>
-    <w:p>
-      <w:pPr>
+        <w:t>2. Usability Testing</w:t>
+      </w:r>
+    </w:p>
+    <w:p>
+      <w:pPr>
+        <w:spacing w:line="360" w:lineRule="auto"/>
         <w:ind w:left="340"/>
         <w:rPr>
           <w:lang w:val="en-US"/>
         </w:rPr>
       </w:pPr>
-      <w:r>
-        <w:rPr>
-          <w:lang w:val="en-US"/>
-        </w:rPr>
-        <w:t>3. Hypotheses</w:t>
-      </w:r>
-    </w:p>
-    <w:p>
-      <w:pPr>
-        <w:ind w:left="340"/>
-        <w:rPr>
-          <w:lang w:val="en-US"/>
-        </w:rPr>
-      </w:pPr>
-      <w:r>
-        <w:rPr>
-          <w:lang w:val="en-US"/>
-        </w:rPr>
-        <w:t>4. User Persona</w:t>
-      </w:r>
-    </w:p>
-    <w:p>
-      <w:pPr>
-        <w:pStyle w:val="Heading3"/>
-      </w:pPr>
-      <w:bookmarkStart w:id="67" w:name="_Toc166509786"/>
-      <w:r>
-        <w:t>4.1.3 Observasi</w:t>
-      </w:r>
-      <w:bookmarkEnd w:id="67"/>
-    </w:p>
-    <w:p>
-      <w:pPr>
-        <w:rPr>
-          <w:lang w:val="en-US"/>
-        </w:rPr>
-      </w:pPr>
     </w:p>
     <w:p>
       <w:pPr>
         <w:pStyle w:val="Heading2"/>
-      </w:pPr>
-      <w:bookmarkStart w:id="68" w:name="_Toc166509787"/>
-      <w:r>
-        <w:t>4.2 Planning</w:t>
-      </w:r>
-      <w:bookmarkEnd w:id="68"/>
-    </w:p>
-    <w:p>
-      <w:pPr>
-        <w:pStyle w:val="Heading3"/>
-      </w:pPr>
-      <w:bookmarkStart w:id="69" w:name="_Toc166509788"/>
-      <w:r>
-        <w:t>4.2.1 Analisa Kebutuhan</w:t>
-      </w:r>
-      <w:bookmarkEnd w:id="69"/>
-    </w:p>
-    <w:p>
-      <w:pPr>
-        <w:pStyle w:val="Heading3"/>
-      </w:pPr>
-      <w:bookmarkStart w:id="70" w:name="_Toc166509789"/>
-      <w:r>
-        <w:t>4.2.2 Design</w:t>
-      </w:r>
-      <w:bookmarkEnd w:id="70"/>
-    </w:p>
-    <w:p>
-      <w:pPr>
-        <w:pStyle w:val="Heading4"/>
-      </w:pPr>
-      <w:r>
-        <w:t>4.2.2.1 UX Lean Design It</w:t>
-      </w:r>
-    </w:p>
-    <w:p>
-      <w:pPr>
-        <w:pStyle w:val="Heading4"/>
-      </w:pPr>
-      <w:r>
-        <w:t xml:space="preserve">4.2.2.2 UX Lean Create </w:t>
-      </w:r>
-      <w:proofErr w:type="gramStart"/>
-      <w:r>
-        <w:t>a</w:t>
-      </w:r>
-      <w:proofErr w:type="gramEnd"/>
-      <w:r>
-        <w:t xml:space="preserve"> MVP</w:t>
-      </w:r>
-    </w:p>
-    <w:p>
-      <w:pPr>
-        <w:pStyle w:val="Heading3"/>
-      </w:pPr>
-      <w:bookmarkStart w:id="71" w:name="_Toc166509790"/>
-      <w:r>
-        <w:t>4.2.3 UX Lean Research and Learning</w:t>
-      </w:r>
-      <w:bookmarkEnd w:id="71"/>
-    </w:p>
-    <w:p>
-      <w:pPr>
-        <w:rPr>
-          <w:lang w:val="en-US"/>
-        </w:rPr>
-      </w:pPr>
-    </w:p>
-    <w:p>
-      <w:pPr>
-        <w:pStyle w:val="Heading2"/>
-      </w:pPr>
-      <w:bookmarkStart w:id="72" w:name="_Toc166509791"/>
-      <w:r>
-        <w:t>4.3 Develop Preliminary Form of Product</w:t>
-      </w:r>
-      <w:bookmarkEnd w:id="72"/>
-    </w:p>
-    <w:p>
-      <w:pPr>
-        <w:pStyle w:val="Heading3"/>
-      </w:pPr>
-      <w:bookmarkStart w:id="73" w:name="_Toc166509792"/>
-      <w:r>
-        <w:t>4.3.1 Implementation</w:t>
-      </w:r>
-      <w:bookmarkEnd w:id="73"/>
-    </w:p>
-    <w:p>
-      <w:pPr>
-        <w:pStyle w:val="Heading4"/>
-      </w:pPr>
-      <w:r>
-        <w:t>4.3.1.1 Pengelolaan Model</w:t>
-      </w:r>
-    </w:p>
-    <w:p>
-      <w:pPr>
-        <w:pStyle w:val="Heading4"/>
-      </w:pPr>
-      <w:r>
-        <w:t>4.3.1.2 Pengelolaan View</w:t>
-      </w:r>
-    </w:p>
-    <w:p>
-      <w:pPr>
-        <w:pStyle w:val="Heading4"/>
-      </w:pPr>
-      <w:r>
-        <w:lastRenderedPageBreak/>
-        <w:t>4.3.1.3 Pengelolaan Controller</w:t>
-      </w:r>
-    </w:p>
-    <w:p>
-      <w:pPr>
-        <w:rPr>
-          <w:lang w:val="en-US"/>
-        </w:rPr>
-      </w:pPr>
-    </w:p>
-    <w:p>
-      <w:pPr>
-        <w:pStyle w:val="Heading2"/>
-      </w:pPr>
-      <w:bookmarkStart w:id="74" w:name="_Toc166509793"/>
-      <w:r>
-        <w:t>4.4 Evaluation</w:t>
-      </w:r>
-      <w:bookmarkEnd w:id="74"/>
-    </w:p>
-    <w:p>
-      <w:pPr>
-        <w:pStyle w:val="Heading3"/>
-      </w:pPr>
-      <w:bookmarkStart w:id="75" w:name="_Toc166509794"/>
-      <w:r>
-        <w:t>4.4.1 Preliminary Field Testing</w:t>
-      </w:r>
-      <w:bookmarkEnd w:id="75"/>
-    </w:p>
-    <w:p>
-      <w:pPr>
-        <w:pStyle w:val="Heading3"/>
-      </w:pPr>
-      <w:bookmarkStart w:id="76" w:name="_Toc166509795"/>
-      <w:r>
-        <w:t>4.4.2 Main Product Revision</w:t>
-      </w:r>
-      <w:bookmarkEnd w:id="76"/>
-    </w:p>
-    <w:p>
-      <w:pPr>
-        <w:pStyle w:val="Heading3"/>
-      </w:pPr>
-      <w:bookmarkStart w:id="77" w:name="_Toc166509796"/>
-      <w:r>
-        <w:t>4.4.3 Main Field Testing</w:t>
-      </w:r>
-      <w:bookmarkEnd w:id="77"/>
-    </w:p>
-    <w:p>
-      <w:pPr>
-        <w:pStyle w:val="Heading3"/>
-      </w:pPr>
-      <w:bookmarkStart w:id="78" w:name="_Toc166509797"/>
-      <w:r>
-        <w:t>4.4.4 Operational Product Revision</w:t>
-      </w:r>
-      <w:bookmarkEnd w:id="78"/>
-    </w:p>
-    <w:p>
-      <w:pPr>
-        <w:pStyle w:val="Heading3"/>
-      </w:pPr>
-      <w:bookmarkStart w:id="79" w:name="_Toc166509798"/>
-      <w:r>
-        <w:t>4.4.5 Operational Field Testing</w:t>
-      </w:r>
-      <w:bookmarkEnd w:id="79"/>
-    </w:p>
-    <w:p>
-      <w:pPr>
-        <w:pStyle w:val="Heading3"/>
-      </w:pPr>
-      <w:bookmarkStart w:id="80" w:name="_Toc166509799"/>
-      <w:r>
-        <w:t>4.4.6 Final Product Revision</w:t>
-      </w:r>
-      <w:bookmarkEnd w:id="80"/>
-    </w:p>
-    <w:p>
-      <w:pPr>
-        <w:ind w:left="340"/>
-        <w:rPr>
-          <w:lang w:val="en-US"/>
-        </w:rPr>
-      </w:pPr>
-      <w:r>
-        <w:rPr>
-          <w:lang w:val="en-US"/>
-        </w:rPr>
-        <w:t>1. UEQ</w:t>
-      </w:r>
-    </w:p>
-    <w:p>
-      <w:pPr>
-        <w:ind w:left="340"/>
-        <w:rPr>
-          <w:lang w:val="en-US"/>
-        </w:rPr>
-      </w:pPr>
-      <w:r>
-        <w:rPr>
-          <w:lang w:val="en-US"/>
-        </w:rPr>
-        <w:t>2. Usability Testing</w:t>
-      </w:r>
-    </w:p>
-    <w:p>
-      <w:pPr>
-        <w:ind w:left="340"/>
-        <w:rPr>
-          <w:lang w:val="en-US"/>
-        </w:rPr>
-      </w:pPr>
-    </w:p>
-    <w:p>
-      <w:pPr>
-        <w:pStyle w:val="Heading2"/>
+        <w:spacing w:line="360" w:lineRule="auto"/>
       </w:pPr>
       <w:bookmarkStart w:id="81" w:name="_Toc166509800"/>
       <w:r>
@@ -15845,6 +17191,7 @@
     </w:p>
     <w:p>
       <w:pPr>
+        <w:spacing w:line="360" w:lineRule="auto"/>
         <w:rPr>
           <w:lang w:val="en-US"/>
         </w:rPr>
@@ -18330,6 +19677,7 @@
     <w:lsdException w:name="HTML Sample" w:semiHidden="1" w:unhideWhenUsed="1"/>
     <w:lsdException w:name="HTML Typewriter" w:semiHidden="1" w:unhideWhenUsed="1"/>
     <w:lsdException w:name="HTML Variable" w:semiHidden="1" w:unhideWhenUsed="1"/>
+    <w:lsdException w:name="Normal Table" w:semiHidden="1" w:unhideWhenUsed="1"/>
     <w:lsdException w:name="annotation subject" w:semiHidden="1" w:unhideWhenUsed="1"/>
     <w:lsdException w:name="No List" w:semiHidden="1" w:unhideWhenUsed="1"/>
     <w:lsdException w:name="Outline List 1" w:semiHidden="1" w:unhideWhenUsed="1"/>
@@ -18373,8 +19721,10 @@
     <w:lsdException w:name="Table Elegant" w:semiHidden="1" w:unhideWhenUsed="1"/>
     <w:lsdException w:name="Table Professional" w:semiHidden="1" w:unhideWhenUsed="1"/>
     <w:lsdException w:name="Table Subtle 1" w:semiHidden="1" w:unhideWhenUsed="1"/>
+    <w:lsdException w:name="Table Subtle 2" w:semiHidden="1" w:unhideWhenUsed="1"/>
     <w:lsdException w:name="Table Web 1" w:semiHidden="1" w:unhideWhenUsed="1"/>
     <w:lsdException w:name="Table Web 2" w:semiHidden="1" w:unhideWhenUsed="1"/>
+    <w:lsdException w:name="Table Web 3" w:semiHidden="1" w:unhideWhenUsed="1"/>
     <w:lsdException w:name="Balloon Text" w:semiHidden="1" w:unhideWhenUsed="1"/>
     <w:lsdException w:name="Table Grid" w:uiPriority="39"/>
     <w:lsdException w:name="Table Theme" w:semiHidden="1" w:unhideWhenUsed="1"/>
@@ -19259,7 +20609,7 @@
 </file>
 
 <file path=customXml/itemProps1.xml><?xml version="1.0" encoding="utf-8"?>
-<ds:datastoreItem xmlns:ds="http://schemas.openxmlformats.org/officeDocument/2006/customXml" ds:itemID="{E4D74998-A2FF-4DB8-9DF9-00908B05F4FE}">
+<ds:datastoreItem xmlns:ds="http://schemas.openxmlformats.org/officeDocument/2006/customXml" ds:itemID="{7EAFA6F2-1517-4D8C-9589-AB338A0899C7}">
   <ds:schemaRefs>
     <ds:schemaRef ds:uri="http://schemas.openxmlformats.org/officeDocument/2006/bibliography"/>
   </ds:schemaRefs>

</xml_diff>

<commit_message>
Tambah progress 4.2 dan gambar navigation map
</commit_message>
<xml_diff>
--- a/Skripsi_Ahmad_Daffa_Muttaqin (Update Bab 4).docx
+++ b/Skripsi_Ahmad_Daffa_Muttaqin (Update Bab 4).docx
@@ -14893,13 +14893,7 @@
               <w:rPr>
                 <w:lang w:val="en-US"/>
               </w:rPr>
-              <w:t xml:space="preserve">penjualan kue pada Toko Rumah Kue Haviyya </w:t>
-            </w:r>
-            <w:r>
-              <w:rPr>
-                <w:lang w:val="en-US"/>
-              </w:rPr>
-              <w:t xml:space="preserve">secara </w:t>
+              <w:t xml:space="preserve">penjualan kue pada Toko Rumah Kue Haviyya secara </w:t>
             </w:r>
             <w:r>
               <w:rPr>
@@ -16471,6 +16465,7 @@
       <w:pPr>
         <w:spacing w:line="360" w:lineRule="auto"/>
         <w:ind w:left="340"/>
+        <w:jc w:val="both"/>
         <w:rPr>
           <w:lang w:val="en-US"/>
         </w:rPr>
@@ -16486,6 +16481,7 @@
       <w:pPr>
         <w:pStyle w:val="Heading3"/>
         <w:spacing w:line="360" w:lineRule="auto"/>
+        <w:jc w:val="both"/>
       </w:pPr>
       <w:bookmarkStart w:id="66" w:name="_Toc166509786"/>
       <w:r>
@@ -16497,6 +16493,7 @@
       <w:pPr>
         <w:spacing w:line="360" w:lineRule="auto"/>
         <w:ind w:left="270" w:firstLine="270"/>
+        <w:jc w:val="both"/>
         <w:rPr>
           <w:lang w:val="en-US"/>
         </w:rPr>
@@ -16531,6 +16528,7 @@
     <w:p>
       <w:pPr>
         <w:spacing w:line="360" w:lineRule="auto"/>
+        <w:jc w:val="both"/>
         <w:rPr>
           <w:lang w:val="en-US"/>
         </w:rPr>
@@ -16540,6 +16538,7 @@
       <w:pPr>
         <w:pStyle w:val="Heading2"/>
         <w:spacing w:line="360" w:lineRule="auto"/>
+        <w:jc w:val="both"/>
       </w:pPr>
       <w:bookmarkStart w:id="67" w:name="_Toc166509787"/>
       <w:r>
@@ -16551,6 +16550,7 @@
       <w:pPr>
         <w:pStyle w:val="Heading3"/>
         <w:spacing w:line="360" w:lineRule="auto"/>
+        <w:jc w:val="both"/>
       </w:pPr>
       <w:bookmarkStart w:id="68" w:name="_Toc166509788"/>
       <w:r>
@@ -16562,6 +16562,7 @@
       <w:pPr>
         <w:spacing w:line="360" w:lineRule="auto"/>
         <w:ind w:left="360"/>
+        <w:jc w:val="both"/>
         <w:rPr>
           <w:lang w:val="en-US"/>
         </w:rPr>
@@ -16800,21 +16801,7 @@
               <w:rPr>
                 <w:lang w:val="en-US"/>
               </w:rPr>
-              <w:t xml:space="preserve">Mengedit </w:t>
-            </w:r>
-            <w:r>
-              <w:rPr>
-                <w:lang w:val="en-US"/>
-              </w:rPr>
-              <w:t xml:space="preserve">Daftar </w:t>
-            </w:r>
-            <w:bookmarkStart w:id="69" w:name="_GoBack"/>
-            <w:bookmarkEnd w:id="69"/>
-            <w:r>
-              <w:rPr>
-                <w:lang w:val="en-US"/>
-              </w:rPr>
-              <w:t>Produk (Admin)</w:t>
+              <w:t>Melihat Testimoni Toko</w:t>
             </w:r>
           </w:p>
         </w:tc>
@@ -16857,7 +16844,7 @@
               <w:rPr>
                 <w:lang w:val="en-US"/>
               </w:rPr>
-              <w:t>Mengedit Produk Favorit (Admin)</w:t>
+              <w:t>Menambah Testimoni Toko</w:t>
             </w:r>
           </w:p>
         </w:tc>
@@ -16896,6 +16883,12 @@
                 <w:lang w:val="en-US"/>
               </w:rPr>
             </w:pPr>
+            <w:r>
+              <w:rPr>
+                <w:lang w:val="en-US"/>
+              </w:rPr>
+              <w:t>Melihat Testimoni Produk</w:t>
+            </w:r>
           </w:p>
         </w:tc>
       </w:tr>
@@ -16933,6 +16926,657 @@
                 <w:lang w:val="en-US"/>
               </w:rPr>
             </w:pPr>
+            <w:r>
+              <w:rPr>
+                <w:lang w:val="en-US"/>
+              </w:rPr>
+              <w:t>Menambah Testimoni Produk</w:t>
+            </w:r>
+          </w:p>
+        </w:tc>
+      </w:tr>
+      <w:tr>
+        <w:tc>
+          <w:tcPr>
+            <w:tcW w:w="535" w:type="dxa"/>
+          </w:tcPr>
+          <w:p>
+            <w:pPr>
+              <w:spacing w:line="360" w:lineRule="auto"/>
+              <w:ind w:firstLine="0"/>
+              <w:jc w:val="center"/>
+              <w:rPr>
+                <w:lang w:val="en-US"/>
+              </w:rPr>
+            </w:pPr>
+            <w:r>
+              <w:rPr>
+                <w:lang w:val="en-US"/>
+              </w:rPr>
+              <w:t>9.</w:t>
+            </w:r>
+          </w:p>
+        </w:tc>
+        <w:tc>
+          <w:tcPr>
+            <w:tcW w:w="7034" w:type="dxa"/>
+          </w:tcPr>
+          <w:p>
+            <w:pPr>
+              <w:spacing w:line="360" w:lineRule="auto"/>
+              <w:ind w:firstLine="0"/>
+              <w:rPr>
+                <w:lang w:val="en-US"/>
+              </w:rPr>
+            </w:pPr>
+            <w:r>
+              <w:rPr>
+                <w:lang w:val="en-US"/>
+              </w:rPr>
+              <w:t>Menghapus Testimoni</w:t>
+            </w:r>
+          </w:p>
+        </w:tc>
+      </w:tr>
+      <w:tr>
+        <w:tc>
+          <w:tcPr>
+            <w:tcW w:w="535" w:type="dxa"/>
+          </w:tcPr>
+          <w:p>
+            <w:pPr>
+              <w:spacing w:line="360" w:lineRule="auto"/>
+              <w:ind w:firstLine="0"/>
+              <w:jc w:val="center"/>
+              <w:rPr>
+                <w:lang w:val="en-US"/>
+              </w:rPr>
+            </w:pPr>
+            <w:r>
+              <w:rPr>
+                <w:lang w:val="en-US"/>
+              </w:rPr>
+              <w:t>10.</w:t>
+            </w:r>
+          </w:p>
+        </w:tc>
+        <w:tc>
+          <w:tcPr>
+            <w:tcW w:w="7034" w:type="dxa"/>
+          </w:tcPr>
+          <w:p>
+            <w:pPr>
+              <w:spacing w:line="360" w:lineRule="auto"/>
+              <w:ind w:firstLine="0"/>
+              <w:rPr>
+                <w:lang w:val="en-US"/>
+              </w:rPr>
+            </w:pPr>
+            <w:r>
+              <w:rPr>
+                <w:lang w:val="en-US"/>
+              </w:rPr>
+              <w:t>Melihat Profil</w:t>
+            </w:r>
+          </w:p>
+        </w:tc>
+      </w:tr>
+      <w:tr>
+        <w:tc>
+          <w:tcPr>
+            <w:tcW w:w="535" w:type="dxa"/>
+          </w:tcPr>
+          <w:p>
+            <w:pPr>
+              <w:spacing w:line="360" w:lineRule="auto"/>
+              <w:ind w:firstLine="0"/>
+              <w:jc w:val="center"/>
+              <w:rPr>
+                <w:lang w:val="en-US"/>
+              </w:rPr>
+            </w:pPr>
+            <w:r>
+              <w:rPr>
+                <w:lang w:val="en-US"/>
+              </w:rPr>
+              <w:t>11.</w:t>
+            </w:r>
+          </w:p>
+        </w:tc>
+        <w:tc>
+          <w:tcPr>
+            <w:tcW w:w="7034" w:type="dxa"/>
+          </w:tcPr>
+          <w:p>
+            <w:pPr>
+              <w:spacing w:line="360" w:lineRule="auto"/>
+              <w:ind w:firstLine="0"/>
+              <w:rPr>
+                <w:lang w:val="en-US"/>
+              </w:rPr>
+            </w:pPr>
+            <w:r>
+              <w:rPr>
+                <w:lang w:val="en-US"/>
+              </w:rPr>
+              <w:t>Mengedit Profil</w:t>
+            </w:r>
+          </w:p>
+        </w:tc>
+      </w:tr>
+      <w:tr>
+        <w:tc>
+          <w:tcPr>
+            <w:tcW w:w="535" w:type="dxa"/>
+          </w:tcPr>
+          <w:p>
+            <w:pPr>
+              <w:spacing w:line="360" w:lineRule="auto"/>
+              <w:ind w:firstLine="0"/>
+              <w:jc w:val="center"/>
+              <w:rPr>
+                <w:lang w:val="en-US"/>
+              </w:rPr>
+            </w:pPr>
+            <w:r>
+              <w:rPr>
+                <w:lang w:val="en-US"/>
+              </w:rPr>
+              <w:t>12.</w:t>
+            </w:r>
+          </w:p>
+        </w:tc>
+        <w:tc>
+          <w:tcPr>
+            <w:tcW w:w="7034" w:type="dxa"/>
+          </w:tcPr>
+          <w:p>
+            <w:pPr>
+              <w:spacing w:line="360" w:lineRule="auto"/>
+              <w:ind w:firstLine="0"/>
+              <w:rPr>
+                <w:lang w:val="en-US"/>
+              </w:rPr>
+            </w:pPr>
+            <w:r>
+              <w:rPr>
+                <w:lang w:val="en-US"/>
+              </w:rPr>
+              <w:t>Mengubah Password</w:t>
+            </w:r>
+          </w:p>
+        </w:tc>
+      </w:tr>
+      <w:tr>
+        <w:tc>
+          <w:tcPr>
+            <w:tcW w:w="535" w:type="dxa"/>
+          </w:tcPr>
+          <w:p>
+            <w:pPr>
+              <w:spacing w:line="360" w:lineRule="auto"/>
+              <w:ind w:firstLine="0"/>
+              <w:jc w:val="center"/>
+              <w:rPr>
+                <w:lang w:val="en-US"/>
+              </w:rPr>
+            </w:pPr>
+            <w:r>
+              <w:rPr>
+                <w:lang w:val="en-US"/>
+              </w:rPr>
+              <w:t>13.</w:t>
+            </w:r>
+          </w:p>
+        </w:tc>
+        <w:tc>
+          <w:tcPr>
+            <w:tcW w:w="7034" w:type="dxa"/>
+          </w:tcPr>
+          <w:p>
+            <w:pPr>
+              <w:spacing w:line="360" w:lineRule="auto"/>
+              <w:ind w:firstLine="0"/>
+              <w:rPr>
+                <w:lang w:val="en-US"/>
+              </w:rPr>
+            </w:pPr>
+            <w:r>
+              <w:rPr>
+                <w:lang w:val="en-US"/>
+              </w:rPr>
+              <w:t>Melihat Poin</w:t>
+            </w:r>
+          </w:p>
+        </w:tc>
+      </w:tr>
+      <w:tr>
+        <w:tc>
+          <w:tcPr>
+            <w:tcW w:w="535" w:type="dxa"/>
+          </w:tcPr>
+          <w:p>
+            <w:pPr>
+              <w:spacing w:line="360" w:lineRule="auto"/>
+              <w:ind w:firstLine="0"/>
+              <w:jc w:val="center"/>
+              <w:rPr>
+                <w:lang w:val="en-US"/>
+              </w:rPr>
+            </w:pPr>
+            <w:r>
+              <w:rPr>
+                <w:lang w:val="en-US"/>
+              </w:rPr>
+              <w:t>14.</w:t>
+            </w:r>
+          </w:p>
+        </w:tc>
+        <w:tc>
+          <w:tcPr>
+            <w:tcW w:w="7034" w:type="dxa"/>
+          </w:tcPr>
+          <w:p>
+            <w:pPr>
+              <w:spacing w:line="360" w:lineRule="auto"/>
+              <w:ind w:firstLine="0"/>
+              <w:rPr>
+                <w:lang w:val="en-US"/>
+              </w:rPr>
+            </w:pPr>
+            <w:r>
+              <w:rPr>
+                <w:lang w:val="en-US"/>
+              </w:rPr>
+              <w:t>Melihat Tentang Toko</w:t>
+            </w:r>
+          </w:p>
+        </w:tc>
+      </w:tr>
+      <w:tr>
+        <w:tc>
+          <w:tcPr>
+            <w:tcW w:w="535" w:type="dxa"/>
+          </w:tcPr>
+          <w:p>
+            <w:pPr>
+              <w:spacing w:line="360" w:lineRule="auto"/>
+              <w:ind w:firstLine="0"/>
+              <w:jc w:val="center"/>
+              <w:rPr>
+                <w:lang w:val="en-US"/>
+              </w:rPr>
+            </w:pPr>
+            <w:r>
+              <w:rPr>
+                <w:lang w:val="en-US"/>
+              </w:rPr>
+              <w:t>15.</w:t>
+            </w:r>
+          </w:p>
+        </w:tc>
+        <w:tc>
+          <w:tcPr>
+            <w:tcW w:w="7034" w:type="dxa"/>
+          </w:tcPr>
+          <w:p>
+            <w:pPr>
+              <w:spacing w:line="360" w:lineRule="auto"/>
+              <w:ind w:firstLine="0"/>
+              <w:rPr>
+                <w:lang w:val="en-US"/>
+              </w:rPr>
+            </w:pPr>
+            <w:r>
+              <w:rPr>
+                <w:lang w:val="en-US"/>
+              </w:rPr>
+              <w:t>Link ke Whatsapp</w:t>
+            </w:r>
+          </w:p>
+        </w:tc>
+      </w:tr>
+      <w:tr>
+        <w:tc>
+          <w:tcPr>
+            <w:tcW w:w="535" w:type="dxa"/>
+          </w:tcPr>
+          <w:p>
+            <w:pPr>
+              <w:spacing w:line="360" w:lineRule="auto"/>
+              <w:ind w:firstLine="0"/>
+              <w:jc w:val="center"/>
+              <w:rPr>
+                <w:lang w:val="en-US"/>
+              </w:rPr>
+            </w:pPr>
+            <w:r>
+              <w:rPr>
+                <w:lang w:val="en-US"/>
+              </w:rPr>
+              <w:t>16.</w:t>
+            </w:r>
+          </w:p>
+        </w:tc>
+        <w:tc>
+          <w:tcPr>
+            <w:tcW w:w="7034" w:type="dxa"/>
+          </w:tcPr>
+          <w:p>
+            <w:pPr>
+              <w:spacing w:line="360" w:lineRule="auto"/>
+              <w:ind w:firstLine="0"/>
+              <w:rPr>
+                <w:lang w:val="en-US"/>
+              </w:rPr>
+            </w:pPr>
+            <w:r>
+              <w:rPr>
+                <w:lang w:val="en-US"/>
+              </w:rPr>
+              <w:t>Menambahkan Produk (Admin)</w:t>
+            </w:r>
+          </w:p>
+        </w:tc>
+      </w:tr>
+      <w:tr>
+        <w:tc>
+          <w:tcPr>
+            <w:tcW w:w="535" w:type="dxa"/>
+          </w:tcPr>
+          <w:p>
+            <w:pPr>
+              <w:spacing w:line="360" w:lineRule="auto"/>
+              <w:ind w:firstLine="0"/>
+              <w:jc w:val="center"/>
+              <w:rPr>
+                <w:lang w:val="en-US"/>
+              </w:rPr>
+            </w:pPr>
+            <w:r>
+              <w:rPr>
+                <w:lang w:val="en-US"/>
+              </w:rPr>
+              <w:t>17.</w:t>
+            </w:r>
+          </w:p>
+        </w:tc>
+        <w:tc>
+          <w:tcPr>
+            <w:tcW w:w="7034" w:type="dxa"/>
+          </w:tcPr>
+          <w:p>
+            <w:pPr>
+              <w:spacing w:line="360" w:lineRule="auto"/>
+              <w:ind w:firstLine="0"/>
+              <w:rPr>
+                <w:lang w:val="en-US"/>
+              </w:rPr>
+            </w:pPr>
+            <w:r>
+              <w:rPr>
+                <w:lang w:val="en-US"/>
+              </w:rPr>
+              <w:t>Mengubah Produk (Admin)</w:t>
+            </w:r>
+          </w:p>
+        </w:tc>
+      </w:tr>
+      <w:tr>
+        <w:tc>
+          <w:tcPr>
+            <w:tcW w:w="535" w:type="dxa"/>
+          </w:tcPr>
+          <w:p>
+            <w:pPr>
+              <w:spacing w:line="360" w:lineRule="auto"/>
+              <w:ind w:firstLine="0"/>
+              <w:jc w:val="center"/>
+              <w:rPr>
+                <w:lang w:val="en-US"/>
+              </w:rPr>
+            </w:pPr>
+            <w:r>
+              <w:rPr>
+                <w:lang w:val="en-US"/>
+              </w:rPr>
+              <w:t>18.</w:t>
+            </w:r>
+          </w:p>
+        </w:tc>
+        <w:tc>
+          <w:tcPr>
+            <w:tcW w:w="7034" w:type="dxa"/>
+          </w:tcPr>
+          <w:p>
+            <w:pPr>
+              <w:spacing w:line="360" w:lineRule="auto"/>
+              <w:ind w:firstLine="0"/>
+              <w:rPr>
+                <w:lang w:val="en-US"/>
+              </w:rPr>
+            </w:pPr>
+            <w:r>
+              <w:rPr>
+                <w:lang w:val="en-US"/>
+              </w:rPr>
+              <w:t>Menghapus Produk (Admin)</w:t>
+            </w:r>
+          </w:p>
+        </w:tc>
+      </w:tr>
+      <w:tr>
+        <w:tc>
+          <w:tcPr>
+            <w:tcW w:w="535" w:type="dxa"/>
+          </w:tcPr>
+          <w:p>
+            <w:pPr>
+              <w:spacing w:line="360" w:lineRule="auto"/>
+              <w:ind w:firstLine="0"/>
+              <w:jc w:val="center"/>
+              <w:rPr>
+                <w:lang w:val="en-US"/>
+              </w:rPr>
+            </w:pPr>
+            <w:r>
+              <w:rPr>
+                <w:lang w:val="en-US"/>
+              </w:rPr>
+              <w:t>19.</w:t>
+            </w:r>
+          </w:p>
+        </w:tc>
+        <w:tc>
+          <w:tcPr>
+            <w:tcW w:w="7034" w:type="dxa"/>
+          </w:tcPr>
+          <w:p>
+            <w:pPr>
+              <w:spacing w:line="360" w:lineRule="auto"/>
+              <w:ind w:firstLine="0"/>
+              <w:rPr>
+                <w:lang w:val="en-US"/>
+              </w:rPr>
+            </w:pPr>
+            <w:r>
+              <w:rPr>
+                <w:lang w:val="en-US"/>
+              </w:rPr>
+              <w:t>Mengubah Detail Produk (Admin)</w:t>
+            </w:r>
+          </w:p>
+        </w:tc>
+      </w:tr>
+      <w:tr>
+        <w:tc>
+          <w:tcPr>
+            <w:tcW w:w="535" w:type="dxa"/>
+          </w:tcPr>
+          <w:p>
+            <w:pPr>
+              <w:spacing w:line="360" w:lineRule="auto"/>
+              <w:ind w:firstLine="0"/>
+              <w:jc w:val="center"/>
+              <w:rPr>
+                <w:lang w:val="en-US"/>
+              </w:rPr>
+            </w:pPr>
+            <w:r>
+              <w:rPr>
+                <w:lang w:val="en-US"/>
+              </w:rPr>
+              <w:t>20.</w:t>
+            </w:r>
+          </w:p>
+        </w:tc>
+        <w:tc>
+          <w:tcPr>
+            <w:tcW w:w="7034" w:type="dxa"/>
+          </w:tcPr>
+          <w:p>
+            <w:pPr>
+              <w:spacing w:line="360" w:lineRule="auto"/>
+              <w:ind w:firstLine="0"/>
+              <w:rPr>
+                <w:lang w:val="en-US"/>
+              </w:rPr>
+            </w:pPr>
+            <w:r>
+              <w:rPr>
+                <w:lang w:val="en-US"/>
+              </w:rPr>
+              <w:t>Mengubah Produk Favorit (Admin)</w:t>
+            </w:r>
+          </w:p>
+        </w:tc>
+      </w:tr>
+      <w:tr>
+        <w:tc>
+          <w:tcPr>
+            <w:tcW w:w="535" w:type="dxa"/>
+          </w:tcPr>
+          <w:p>
+            <w:pPr>
+              <w:spacing w:line="360" w:lineRule="auto"/>
+              <w:ind w:firstLine="0"/>
+              <w:jc w:val="center"/>
+              <w:rPr>
+                <w:lang w:val="en-US"/>
+              </w:rPr>
+            </w:pPr>
+            <w:r>
+              <w:rPr>
+                <w:lang w:val="en-US"/>
+              </w:rPr>
+              <w:t>21.</w:t>
+            </w:r>
+          </w:p>
+        </w:tc>
+        <w:tc>
+          <w:tcPr>
+            <w:tcW w:w="7034" w:type="dxa"/>
+          </w:tcPr>
+          <w:p>
+            <w:pPr>
+              <w:spacing w:line="360" w:lineRule="auto"/>
+              <w:ind w:firstLine="0"/>
+              <w:rPr>
+                <w:lang w:val="en-US"/>
+              </w:rPr>
+            </w:pPr>
+            <w:r>
+              <w:rPr>
+                <w:lang w:val="en-US"/>
+              </w:rPr>
+              <w:t>Menerima Testimoni Pengguna (Admin)</w:t>
+            </w:r>
+          </w:p>
+        </w:tc>
+      </w:tr>
+      <w:tr>
+        <w:tc>
+          <w:tcPr>
+            <w:tcW w:w="535" w:type="dxa"/>
+          </w:tcPr>
+          <w:p>
+            <w:pPr>
+              <w:spacing w:line="360" w:lineRule="auto"/>
+              <w:ind w:firstLine="0"/>
+              <w:jc w:val="center"/>
+              <w:rPr>
+                <w:lang w:val="en-US"/>
+              </w:rPr>
+            </w:pPr>
+            <w:r>
+              <w:rPr>
+                <w:lang w:val="en-US"/>
+              </w:rPr>
+              <w:t>22.</w:t>
+            </w:r>
+          </w:p>
+        </w:tc>
+        <w:tc>
+          <w:tcPr>
+            <w:tcW w:w="7034" w:type="dxa"/>
+          </w:tcPr>
+          <w:p>
+            <w:pPr>
+              <w:spacing w:line="360" w:lineRule="auto"/>
+              <w:ind w:firstLine="0"/>
+              <w:rPr>
+                <w:lang w:val="en-US"/>
+              </w:rPr>
+            </w:pPr>
+            <w:r>
+              <w:rPr>
+                <w:lang w:val="en-US"/>
+              </w:rPr>
+              <w:t>Menolak Testimoni Pengguna (Admin)</w:t>
+            </w:r>
+          </w:p>
+        </w:tc>
+      </w:tr>
+      <w:tr>
+        <w:tc>
+          <w:tcPr>
+            <w:tcW w:w="535" w:type="dxa"/>
+          </w:tcPr>
+          <w:p>
+            <w:pPr>
+              <w:spacing w:line="360" w:lineRule="auto"/>
+              <w:ind w:firstLine="0"/>
+              <w:jc w:val="center"/>
+              <w:rPr>
+                <w:lang w:val="en-US"/>
+              </w:rPr>
+            </w:pPr>
+            <w:r>
+              <w:rPr>
+                <w:lang w:val="en-US"/>
+              </w:rPr>
+              <w:t>23.</w:t>
+            </w:r>
+          </w:p>
+        </w:tc>
+        <w:tc>
+          <w:tcPr>
+            <w:tcW w:w="7034" w:type="dxa"/>
+          </w:tcPr>
+          <w:p>
+            <w:pPr>
+              <w:spacing w:line="360" w:lineRule="auto"/>
+              <w:ind w:firstLine="0"/>
+              <w:rPr>
+                <w:lang w:val="en-US"/>
+              </w:rPr>
+            </w:pPr>
+            <w:r>
+              <w:rPr>
+                <w:lang w:val="en-US"/>
+              </w:rPr>
+              <w:t>Menghapus Testimoni (Admin)</w:t>
+            </w:r>
           </w:p>
         </w:tc>
       </w:tr>
@@ -16951,11 +17595,588 @@
         <w:pStyle w:val="Heading3"/>
         <w:spacing w:line="360" w:lineRule="auto"/>
       </w:pPr>
-      <w:bookmarkStart w:id="70" w:name="_Toc166509789"/>
+      <w:bookmarkStart w:id="69" w:name="_Toc166509789"/>
       <w:r>
         <w:t>4.2.2 Design</w:t>
       </w:r>
+      <w:bookmarkEnd w:id="69"/>
+    </w:p>
+    <w:p>
+      <w:pPr>
+        <w:spacing w:line="360" w:lineRule="auto"/>
+        <w:ind w:left="360"/>
+        <w:jc w:val="both"/>
+        <w:rPr>
+          <w:lang w:val="en-US"/>
+        </w:rPr>
+      </w:pPr>
+      <w:r>
+        <w:rPr>
+          <w:lang w:val="en-US"/>
+        </w:rPr>
+        <w:t xml:space="preserve">Setelah mendapatkan data dari analisis sebelumnya, tahap berikutnya adalah merancang desain </w:t>
+      </w:r>
+      <w:r>
+        <w:rPr>
+          <w:i/>
+          <w:lang w:val="en-US"/>
+        </w:rPr>
+        <w:t>website</w:t>
+      </w:r>
+      <w:r>
+        <w:rPr>
+          <w:lang w:val="en-US"/>
+        </w:rPr>
+        <w:t>. Ini mencakup struktur informasi, tata letak halaman, dan elemen visual untuk memastikan bahwa situs web menarik dan mudah digunakan oleh pengguna.</w:t>
+      </w:r>
+    </w:p>
+    <w:p>
+      <w:pPr>
+        <w:pStyle w:val="Heading4"/>
+        <w:spacing w:line="360" w:lineRule="auto"/>
+        <w:jc w:val="both"/>
+      </w:pPr>
+      <w:r>
+        <w:t xml:space="preserve">4.2.2.1 UX Lean </w:t>
+      </w:r>
+      <w:r>
+        <w:rPr>
+          <w:i/>
+        </w:rPr>
+        <w:t>Design It</w:t>
+      </w:r>
+    </w:p>
+    <w:p>
+      <w:pPr>
+        <w:spacing w:line="360" w:lineRule="auto"/>
+        <w:ind w:left="540"/>
+        <w:jc w:val="both"/>
+        <w:rPr>
+          <w:lang w:val="en-US"/>
+        </w:rPr>
+      </w:pPr>
+      <w:r>
+        <w:rPr>
+          <w:lang w:val="en-US"/>
+        </w:rPr>
+        <w:t xml:space="preserve">Pada tahap UX Lean Design It, penulis akan merancang wireframe dan prototype website. Proses ini melibatkan pembuatan sketsa awal untuk menunjukkan tata letak dasar, navigasi, dan interaksi pengguna. Selanjutnya, penulis akan mengembangkan prototype interaktif untuk diuji langsung oleh </w:t>
+      </w:r>
+      <w:r>
+        <w:rPr>
+          <w:lang w:val="en-US"/>
+        </w:rPr>
+        <w:lastRenderedPageBreak/>
+        <w:t>pengguna, sehingga area yang memerlukan perbaikan dapat diidentifikasi sebelum implementasi akhir. Tujuan dari desain ini adalah untuk memastikan bahwa website tidak hanya fungsional tetapi juga memberikan pengalaman pengguna yang optimal dan memuaskan.</w:t>
+      </w:r>
+    </w:p>
+    <w:p>
+      <w:pPr>
+        <w:spacing w:line="360" w:lineRule="auto"/>
+        <w:ind w:left="540"/>
+        <w:jc w:val="both"/>
+        <w:rPr>
+          <w:lang w:val="en-US"/>
+        </w:rPr>
+      </w:pPr>
+      <w:r>
+        <w:rPr>
+          <w:lang w:val="en-US"/>
+        </w:rPr>
+        <w:t xml:space="preserve">1. Membuat </w:t>
+      </w:r>
+      <w:r>
+        <w:rPr>
+          <w:i/>
+          <w:lang w:val="en-US"/>
+        </w:rPr>
+        <w:t>Navigation Map</w:t>
+      </w:r>
+    </w:p>
+    <w:p>
+      <w:pPr>
+        <w:spacing w:line="360" w:lineRule="auto"/>
+        <w:ind w:left="720" w:firstLine="270"/>
+        <w:jc w:val="both"/>
+        <w:rPr>
+          <w:lang w:val="en-US"/>
+        </w:rPr>
+      </w:pPr>
+      <w:r>
+        <w:rPr>
+          <w:lang w:val="en-US"/>
+        </w:rPr>
+        <w:t xml:space="preserve">Di bawah ini terdapat </w:t>
+      </w:r>
+      <w:r>
+        <w:rPr>
+          <w:i/>
+          <w:lang w:val="en-US"/>
+        </w:rPr>
+        <w:t xml:space="preserve">navigation map </w:t>
+      </w:r>
+      <w:r>
+        <w:rPr>
+          <w:lang w:val="en-US"/>
+        </w:rPr>
+        <w:t xml:space="preserve">yang dirancang untuk admin dan pengguna. </w:t>
+      </w:r>
+      <w:r>
+        <w:rPr>
+          <w:i/>
+          <w:lang w:val="en-US"/>
+        </w:rPr>
+        <w:t>Navigation Map</w:t>
+      </w:r>
+      <w:r>
+        <w:rPr>
+          <w:lang w:val="en-US"/>
+        </w:rPr>
+        <w:t xml:space="preserve"> ini memandu setiap pengguna melalui berbagai fitur dan fungsi yang ada di </w:t>
+      </w:r>
+      <w:r>
+        <w:rPr>
+          <w:i/>
+          <w:lang w:val="en-US"/>
+        </w:rPr>
+        <w:t>website</w:t>
+      </w:r>
+      <w:r>
+        <w:rPr>
+          <w:lang w:val="en-US"/>
+        </w:rPr>
+        <w:t xml:space="preserve">. </w:t>
+      </w:r>
+      <w:r>
+        <w:rPr>
+          <w:i/>
+          <w:lang w:val="en-US"/>
+        </w:rPr>
+        <w:t>Navigation Map</w:t>
+      </w:r>
+      <w:r>
+        <w:rPr>
+          <w:lang w:val="en-US"/>
+        </w:rPr>
+        <w:t xml:space="preserve"> </w:t>
+      </w:r>
+      <w:r>
+        <w:rPr>
+          <w:lang w:val="en-US"/>
+        </w:rPr>
+        <w:t>untuk admin, yang mencakup akses ke alat manajemen dan pengaturan</w:t>
+      </w:r>
+      <w:r>
+        <w:rPr>
+          <w:lang w:val="en-US"/>
+        </w:rPr>
+        <w:t xml:space="preserve"> pada </w:t>
+      </w:r>
+      <w:r>
+        <w:rPr>
+          <w:i/>
+          <w:lang w:val="en-US"/>
+        </w:rPr>
+        <w:t>website</w:t>
+      </w:r>
+      <w:r>
+        <w:rPr>
+          <w:lang w:val="en-US"/>
+        </w:rPr>
+        <w:t xml:space="preserve">, dapat dilihat pada Gambar 4.1. Sementara itu, </w:t>
+      </w:r>
+      <w:r>
+        <w:rPr>
+          <w:i/>
+          <w:lang w:val="en-US"/>
+        </w:rPr>
+        <w:t>n</w:t>
+      </w:r>
+      <w:r>
+        <w:rPr>
+          <w:i/>
+          <w:lang w:val="en-US"/>
+        </w:rPr>
+        <w:t xml:space="preserve">avigation </w:t>
+      </w:r>
+      <w:r>
+        <w:rPr>
+          <w:i/>
+          <w:lang w:val="en-US"/>
+        </w:rPr>
+        <w:t>m</w:t>
+      </w:r>
+      <w:r>
+        <w:rPr>
+          <w:i/>
+          <w:lang w:val="en-US"/>
+        </w:rPr>
+        <w:t>ap</w:t>
+      </w:r>
+      <w:r>
+        <w:rPr>
+          <w:lang w:val="en-US"/>
+        </w:rPr>
+        <w:t xml:space="preserve"> </w:t>
+      </w:r>
+      <w:r>
+        <w:rPr>
+          <w:lang w:val="en-US"/>
+        </w:rPr>
+        <w:t xml:space="preserve">untuk pengguna, yang menunjukkan jalur untuk menjelajahi produk, </w:t>
+      </w:r>
+      <w:r>
+        <w:rPr>
+          <w:lang w:val="en-US"/>
+        </w:rPr>
+        <w:t>menambahkan testimoni</w:t>
+      </w:r>
+      <w:r>
+        <w:rPr>
+          <w:lang w:val="en-US"/>
+        </w:rPr>
+        <w:t>, dan menggunakan fitur lainnya, dapat dilihat pada Gambar 4.2.</w:t>
+      </w:r>
+    </w:p>
+    <w:p>
+      <w:pPr>
+        <w:keepNext/>
+        <w:spacing w:line="360" w:lineRule="auto"/>
+        <w:ind w:left="540" w:firstLine="0"/>
+        <w:jc w:val="both"/>
+      </w:pPr>
+      <w:r>
+        <w:rPr>
+          <w:noProof/>
+          <w:lang w:val="en-US"/>
+        </w:rPr>
+        <w:drawing>
+          <wp:inline distT="0" distB="0" distL="0" distR="0" wp14:anchorId="11A3AD85" wp14:editId="398421BB">
+            <wp:extent cx="4678851" cy="3148716"/>
+            <wp:effectExtent l="0" t="0" r="7620" b="0"/>
+            <wp:docPr id="3" name="Picture 3"/>
+            <wp:cNvGraphicFramePr>
+              <a:graphicFrameLocks xmlns:a="http://schemas.openxmlformats.org/drawingml/2006/main" noChangeAspect="1"/>
+            </wp:cNvGraphicFramePr>
+            <a:graphic xmlns:a="http://schemas.openxmlformats.org/drawingml/2006/main">
+              <a:graphicData uri="http://schemas.openxmlformats.org/drawingml/2006/picture">
+                <pic:pic xmlns:pic="http://schemas.openxmlformats.org/drawingml/2006/picture">
+                  <pic:nvPicPr>
+                    <pic:cNvPr id="0" name="Picture 1"/>
+                    <pic:cNvPicPr>
+                      <a:picLocks noChangeAspect="1" noChangeArrowheads="1"/>
+                    </pic:cNvPicPr>
+                  </pic:nvPicPr>
+                  <pic:blipFill>
+                    <a:blip r:embed="rId19" cstate="print">
+                      <a:extLst>
+                        <a:ext uri="{28A0092B-C50C-407E-A947-70E740481C1C}">
+                          <a14:useLocalDpi xmlns:a14="http://schemas.microsoft.com/office/drawing/2010/main" val="0"/>
+                        </a:ext>
+                      </a:extLst>
+                    </a:blip>
+                    <a:srcRect/>
+                    <a:stretch>
+                      <a:fillRect/>
+                    </a:stretch>
+                  </pic:blipFill>
+                  <pic:spPr bwMode="auto">
+                    <a:xfrm>
+                      <a:off x="0" y="0"/>
+                      <a:ext cx="4688457" cy="3155181"/>
+                    </a:xfrm>
+                    <a:prstGeom prst="rect">
+                      <a:avLst/>
+                    </a:prstGeom>
+                    <a:noFill/>
+                    <a:ln>
+                      <a:noFill/>
+                    </a:ln>
+                  </pic:spPr>
+                </pic:pic>
+              </a:graphicData>
+            </a:graphic>
+          </wp:inline>
+        </w:drawing>
+      </w:r>
+    </w:p>
+    <w:p>
+      <w:pPr>
+        <w:pStyle w:val="Caption"/>
+        <w:ind w:left="170" w:firstLine="0"/>
+        <w:jc w:val="center"/>
+        <w:rPr>
+          <w:i w:val="0"/>
+          <w:color w:val="auto"/>
+          <w:sz w:val="24"/>
+          <w:lang w:val="en-US"/>
+        </w:rPr>
+      </w:pPr>
+      <w:r>
+        <w:rPr>
+          <w:i w:val="0"/>
+          <w:color w:val="auto"/>
+          <w:sz w:val="24"/>
+          <w:lang w:val="en-US"/>
+        </w:rPr>
+        <w:t>Gambar 4.1 Navigation Map Admin</w:t>
+      </w:r>
+    </w:p>
+    <w:p>
+      <w:pPr>
+        <w:keepNext/>
+      </w:pPr>
+      <w:r>
+        <w:rPr>
+          <w:noProof/>
+          <w:lang w:val="en-US"/>
+        </w:rPr>
+        <w:lastRenderedPageBreak/>
+        <w:drawing>
+          <wp:inline distT="0" distB="0" distL="0" distR="0" wp14:anchorId="13723C07" wp14:editId="154F4CCC">
+            <wp:extent cx="5033010" cy="2027555"/>
+            <wp:effectExtent l="0" t="0" r="0" b="0"/>
+            <wp:docPr id="11" name="Picture 11"/>
+            <wp:cNvGraphicFramePr>
+              <a:graphicFrameLocks xmlns:a="http://schemas.openxmlformats.org/drawingml/2006/main" noChangeAspect="1"/>
+            </wp:cNvGraphicFramePr>
+            <a:graphic xmlns:a="http://schemas.openxmlformats.org/drawingml/2006/main">
+              <a:graphicData uri="http://schemas.openxmlformats.org/drawingml/2006/picture">
+                <pic:pic xmlns:pic="http://schemas.openxmlformats.org/drawingml/2006/picture">
+                  <pic:nvPicPr>
+                    <pic:cNvPr id="0" name="Picture 2"/>
+                    <pic:cNvPicPr>
+                      <a:picLocks noChangeAspect="1" noChangeArrowheads="1"/>
+                    </pic:cNvPicPr>
+                  </pic:nvPicPr>
+                  <pic:blipFill>
+                    <a:blip r:embed="rId20">
+                      <a:extLst>
+                        <a:ext uri="{28A0092B-C50C-407E-A947-70E740481C1C}">
+                          <a14:useLocalDpi xmlns:a14="http://schemas.microsoft.com/office/drawing/2010/main" val="0"/>
+                        </a:ext>
+                      </a:extLst>
+                    </a:blip>
+                    <a:srcRect/>
+                    <a:stretch>
+                      <a:fillRect/>
+                    </a:stretch>
+                  </pic:blipFill>
+                  <pic:spPr bwMode="auto">
+                    <a:xfrm>
+                      <a:off x="0" y="0"/>
+                      <a:ext cx="5033010" cy="2027555"/>
+                    </a:xfrm>
+                    <a:prstGeom prst="rect">
+                      <a:avLst/>
+                    </a:prstGeom>
+                    <a:noFill/>
+                    <a:ln>
+                      <a:noFill/>
+                    </a:ln>
+                  </pic:spPr>
+                </pic:pic>
+              </a:graphicData>
+            </a:graphic>
+          </wp:inline>
+        </w:drawing>
+      </w:r>
+    </w:p>
+    <w:p>
+      <w:pPr>
+        <w:pStyle w:val="Caption"/>
+        <w:jc w:val="center"/>
+        <w:rPr>
+          <w:i w:val="0"/>
+          <w:color w:val="auto"/>
+          <w:sz w:val="24"/>
+          <w:szCs w:val="24"/>
+          <w:lang w:val="en-US"/>
+        </w:rPr>
+      </w:pPr>
+      <w:r>
+        <w:rPr>
+          <w:i w:val="0"/>
+          <w:color w:val="auto"/>
+          <w:sz w:val="24"/>
+          <w:szCs w:val="24"/>
+        </w:rPr>
+        <w:t xml:space="preserve">Gambar </w:t>
+      </w:r>
+      <w:r>
+        <w:rPr>
+          <w:i w:val="0"/>
+          <w:color w:val="auto"/>
+          <w:sz w:val="24"/>
+          <w:szCs w:val="24"/>
+          <w:lang w:val="en-US"/>
+        </w:rPr>
+        <w:t xml:space="preserve">4.2 </w:t>
+      </w:r>
+      <w:r>
+        <w:rPr>
+          <w:i w:val="0"/>
+          <w:color w:val="auto"/>
+          <w:sz w:val="24"/>
+          <w:szCs w:val="24"/>
+          <w:lang w:val="en-US"/>
+        </w:rPr>
+        <w:t>Navigation Map Pengguna</w:t>
+      </w:r>
+    </w:p>
+    <w:p>
+      <w:pPr>
+        <w:spacing w:line="360" w:lineRule="auto"/>
+        <w:ind w:left="720" w:firstLine="0"/>
+        <w:rPr>
+          <w:lang w:val="en-US"/>
+        </w:rPr>
+      </w:pPr>
+      <w:r>
+        <w:rPr>
+          <w:lang w:val="en-US"/>
+        </w:rPr>
+        <w:t xml:space="preserve">2. Merancang </w:t>
+      </w:r>
+      <w:r>
+        <w:rPr>
+          <w:i/>
+          <w:lang w:val="en-US"/>
+        </w:rPr>
+        <w:t>Wireframe</w:t>
+      </w:r>
+      <w:r>
+        <w:rPr>
+          <w:lang w:val="en-US"/>
+        </w:rPr>
+        <w:t xml:space="preserve"> </w:t>
+      </w:r>
+    </w:p>
+    <w:p>
+      <w:pPr>
+        <w:spacing w:line="360" w:lineRule="auto"/>
+        <w:ind w:left="720" w:firstLine="270"/>
+        <w:jc w:val="both"/>
+        <w:rPr>
+          <w:lang w:val="en-US"/>
+        </w:rPr>
+      </w:pPr>
+      <w:r>
+        <w:rPr>
+          <w:lang w:val="en-US"/>
+        </w:rPr>
+        <w:t xml:space="preserve">Langkah selanjutnya adalah merancang </w:t>
+      </w:r>
+      <w:r>
+        <w:rPr>
+          <w:i/>
+          <w:lang w:val="en-US"/>
+        </w:rPr>
+        <w:t>wireframe</w:t>
+      </w:r>
+      <w:r>
+        <w:rPr>
+          <w:lang w:val="en-US"/>
+        </w:rPr>
+        <w:t xml:space="preserve"> untuk </w:t>
+      </w:r>
+      <w:r>
+        <w:rPr>
+          <w:i/>
+          <w:lang w:val="en-US"/>
+        </w:rPr>
+        <w:t>website</w:t>
+      </w:r>
+      <w:r>
+        <w:rPr>
+          <w:lang w:val="en-US"/>
+        </w:rPr>
+        <w:t xml:space="preserve">. Proses ini melibatkan pembuatan kerangka dasar yang menunjukkan tata letak halaman, penempatan elemen penting seperti </w:t>
+      </w:r>
+      <w:r>
+        <w:rPr>
+          <w:i/>
+          <w:lang w:val="en-US"/>
+        </w:rPr>
+        <w:t>header</w:t>
+      </w:r>
+      <w:r>
+        <w:rPr>
+          <w:lang w:val="en-US"/>
+        </w:rPr>
+        <w:t xml:space="preserve">, </w:t>
+      </w:r>
+      <w:r>
+        <w:rPr>
+          <w:i/>
+          <w:lang w:val="en-US"/>
+        </w:rPr>
+        <w:t>footer</w:t>
+      </w:r>
+      <w:r>
+        <w:rPr>
+          <w:lang w:val="en-US"/>
+        </w:rPr>
+        <w:t xml:space="preserve">, menu navigasi, dan lokasi konten utama. </w:t>
+      </w:r>
+      <w:r>
+        <w:rPr>
+          <w:i/>
+          <w:lang w:val="en-US"/>
+        </w:rPr>
+        <w:t>Wireframe</w:t>
+      </w:r>
+      <w:r>
+        <w:rPr>
+          <w:lang w:val="en-US"/>
+        </w:rPr>
+        <w:t xml:space="preserve"> juga berfungsi untuk memvisualisasikan struktur informasi dan memastikan navigasi yang intuitif bagi pengguna. Dengan </w:t>
+      </w:r>
+      <w:r>
+        <w:rPr>
+          <w:i/>
+          <w:lang w:val="en-US"/>
+        </w:rPr>
+        <w:t>wireframe</w:t>
+      </w:r>
+      <w:r>
+        <w:rPr>
+          <w:lang w:val="en-US"/>
+        </w:rPr>
+        <w:t xml:space="preserve">, </w:t>
+      </w:r>
+      <w:r>
+        <w:rPr>
+          <w:lang w:val="en-US"/>
+        </w:rPr>
+        <w:t>penulis</w:t>
+      </w:r>
+      <w:r>
+        <w:rPr>
+          <w:lang w:val="en-US"/>
+        </w:rPr>
+        <w:t xml:space="preserve"> dapat mendapatkan gambaran yang jelas tentang bagaimana halaman-halaman </w:t>
+      </w:r>
+      <w:r>
+        <w:rPr>
+          <w:i/>
+          <w:lang w:val="en-US"/>
+        </w:rPr>
+        <w:t>website</w:t>
+      </w:r>
+      <w:r>
+        <w:rPr>
+          <w:lang w:val="en-US"/>
+        </w:rPr>
+        <w:t xml:space="preserve"> akan diatur dan saling berinteraksi sebelum melanjutkan ke tahap desai</w:t>
+      </w:r>
+      <w:bookmarkStart w:id="70" w:name="_GoBack"/>
       <w:bookmarkEnd w:id="70"/>
+      <w:r>
+        <w:rPr>
+          <w:lang w:val="en-US"/>
+        </w:rPr>
+        <w:t>n visual dan pengembangan lebih lanjut.</w:t>
+      </w:r>
     </w:p>
     <w:p>
       <w:pPr>
@@ -16963,8 +18184,55 @@
         <w:spacing w:line="360" w:lineRule="auto"/>
       </w:pPr>
       <w:r>
-        <w:t>4.2.2.1 UX Lean Design It</w:t>
-      </w:r>
+        <w:t>4.2.2.2 UX Lean Create a</w:t>
+      </w:r>
+      <w:r>
+        <w:t>n</w:t>
+      </w:r>
+      <w:r>
+        <w:t xml:space="preserve"> MVP</w:t>
+      </w:r>
+    </w:p>
+    <w:p>
+      <w:pPr>
+        <w:pStyle w:val="Heading3"/>
+        <w:spacing w:line="360" w:lineRule="auto"/>
+      </w:pPr>
+      <w:bookmarkStart w:id="71" w:name="_Toc166509790"/>
+      <w:r>
+        <w:t>4.2.3 UX Lean Research and Learning</w:t>
+      </w:r>
+      <w:bookmarkEnd w:id="71"/>
+    </w:p>
+    <w:p>
+      <w:pPr>
+        <w:spacing w:line="360" w:lineRule="auto"/>
+        <w:rPr>
+          <w:lang w:val="en-US"/>
+        </w:rPr>
+      </w:pPr>
+    </w:p>
+    <w:p>
+      <w:pPr>
+        <w:pStyle w:val="Heading2"/>
+        <w:spacing w:line="360" w:lineRule="auto"/>
+      </w:pPr>
+      <w:bookmarkStart w:id="72" w:name="_Toc166509791"/>
+      <w:r>
+        <w:t>4.3 Develop Preliminary Form of Product</w:t>
+      </w:r>
+      <w:bookmarkEnd w:id="72"/>
+    </w:p>
+    <w:p>
+      <w:pPr>
+        <w:pStyle w:val="Heading3"/>
+        <w:spacing w:line="360" w:lineRule="auto"/>
+      </w:pPr>
+      <w:bookmarkStart w:id="73" w:name="_Toc166509792"/>
+      <w:r>
+        <w:t>4.3.1 Implementation</w:t>
+      </w:r>
+      <w:bookmarkEnd w:id="73"/>
     </w:p>
     <w:p>
       <w:pPr>
@@ -16972,144 +18240,87 @@
         <w:spacing w:line="360" w:lineRule="auto"/>
       </w:pPr>
       <w:r>
-        <w:t xml:space="preserve">4.2.2.2 UX Lean Create </w:t>
-      </w:r>
-      <w:proofErr w:type="gramStart"/>
-      <w:r>
-        <w:t>a</w:t>
-      </w:r>
-      <w:proofErr w:type="gramEnd"/>
-      <w:r>
-        <w:t xml:space="preserve"> MVP</w:t>
-      </w:r>
+        <w:t>4.3.1.1 Pengelolaan Model</w:t>
+      </w:r>
+    </w:p>
+    <w:p>
+      <w:pPr>
+        <w:pStyle w:val="Heading4"/>
+        <w:spacing w:line="360" w:lineRule="auto"/>
+      </w:pPr>
+      <w:r>
+        <w:t>4.3.1.2 Pengelolaan View</w:t>
+      </w:r>
+    </w:p>
+    <w:p>
+      <w:pPr>
+        <w:pStyle w:val="Heading4"/>
+        <w:spacing w:line="360" w:lineRule="auto"/>
+      </w:pPr>
+      <w:r>
+        <w:t>4.3.1.3 Pengelolaan Controller</w:t>
+      </w:r>
+    </w:p>
+    <w:p>
+      <w:pPr>
+        <w:spacing w:line="360" w:lineRule="auto"/>
+        <w:rPr>
+          <w:lang w:val="en-US"/>
+        </w:rPr>
+      </w:pPr>
+    </w:p>
+    <w:p>
+      <w:pPr>
+        <w:pStyle w:val="Heading2"/>
+        <w:spacing w:line="360" w:lineRule="auto"/>
+      </w:pPr>
+      <w:bookmarkStart w:id="74" w:name="_Toc166509793"/>
+      <w:r>
+        <w:t>4.4 Evaluation</w:t>
+      </w:r>
+      <w:bookmarkEnd w:id="74"/>
     </w:p>
     <w:p>
       <w:pPr>
         <w:pStyle w:val="Heading3"/>
         <w:spacing w:line="360" w:lineRule="auto"/>
       </w:pPr>
-      <w:bookmarkStart w:id="71" w:name="_Toc166509790"/>
-      <w:r>
-        <w:t>4.2.3 UX Lean Research and Learning</w:t>
-      </w:r>
-      <w:bookmarkEnd w:id="71"/>
-    </w:p>
-    <w:p>
-      <w:pPr>
-        <w:spacing w:line="360" w:lineRule="auto"/>
-        <w:rPr>
-          <w:lang w:val="en-US"/>
-        </w:rPr>
-      </w:pPr>
-    </w:p>
-    <w:p>
-      <w:pPr>
-        <w:pStyle w:val="Heading2"/>
-        <w:spacing w:line="360" w:lineRule="auto"/>
-      </w:pPr>
-      <w:bookmarkStart w:id="72" w:name="_Toc166509791"/>
-      <w:r>
-        <w:t>4.3 Develop Preliminary Form of Product</w:t>
-      </w:r>
-      <w:bookmarkEnd w:id="72"/>
+      <w:bookmarkStart w:id="75" w:name="_Toc166509794"/>
+      <w:r>
+        <w:t>4.4.1 Preliminary Field Testing</w:t>
+      </w:r>
+      <w:bookmarkEnd w:id="75"/>
     </w:p>
     <w:p>
       <w:pPr>
         <w:pStyle w:val="Heading3"/>
         <w:spacing w:line="360" w:lineRule="auto"/>
       </w:pPr>
-      <w:bookmarkStart w:id="73" w:name="_Toc166509792"/>
-      <w:r>
-        <w:t>4.3.1 Implementation</w:t>
-      </w:r>
-      <w:bookmarkEnd w:id="73"/>
-    </w:p>
-    <w:p>
-      <w:pPr>
-        <w:pStyle w:val="Heading4"/>
-        <w:spacing w:line="360" w:lineRule="auto"/>
-      </w:pPr>
-      <w:r>
-        <w:t>4.3.1.1 Pengelolaan Model</w:t>
-      </w:r>
-    </w:p>
-    <w:p>
-      <w:pPr>
-        <w:pStyle w:val="Heading4"/>
-        <w:spacing w:line="360" w:lineRule="auto"/>
-      </w:pPr>
-      <w:r>
-        <w:t>4.3.1.2 Pengelolaan View</w:t>
-      </w:r>
-    </w:p>
-    <w:p>
-      <w:pPr>
-        <w:pStyle w:val="Heading4"/>
-        <w:spacing w:line="360" w:lineRule="auto"/>
-      </w:pPr>
-      <w:r>
-        <w:t>4.3.1.3 Pengelolaan Controller</w:t>
-      </w:r>
-    </w:p>
-    <w:p>
-      <w:pPr>
-        <w:spacing w:line="360" w:lineRule="auto"/>
-        <w:rPr>
-          <w:lang w:val="en-US"/>
-        </w:rPr>
-      </w:pPr>
-    </w:p>
-    <w:p>
-      <w:pPr>
-        <w:pStyle w:val="Heading2"/>
-        <w:spacing w:line="360" w:lineRule="auto"/>
-      </w:pPr>
-      <w:bookmarkStart w:id="74" w:name="_Toc166509793"/>
-      <w:r>
-        <w:t>4.4 Evaluation</w:t>
-      </w:r>
-      <w:bookmarkEnd w:id="74"/>
+      <w:bookmarkStart w:id="76" w:name="_Toc166509795"/>
+      <w:r>
+        <w:t>4.4.2 Main Product Revision</w:t>
+      </w:r>
+      <w:bookmarkEnd w:id="76"/>
     </w:p>
     <w:p>
       <w:pPr>
         <w:pStyle w:val="Heading3"/>
         <w:spacing w:line="360" w:lineRule="auto"/>
       </w:pPr>
-      <w:bookmarkStart w:id="75" w:name="_Toc166509794"/>
-      <w:r>
-        <w:t>4.4.1 Preliminary Field Testing</w:t>
-      </w:r>
-      <w:bookmarkEnd w:id="75"/>
+      <w:bookmarkStart w:id="77" w:name="_Toc166509796"/>
+      <w:r>
+        <w:t>4.4.3 Main Field Testing</w:t>
+      </w:r>
+      <w:bookmarkEnd w:id="77"/>
     </w:p>
     <w:p>
       <w:pPr>
         <w:pStyle w:val="Heading3"/>
         <w:spacing w:line="360" w:lineRule="auto"/>
       </w:pPr>
-      <w:bookmarkStart w:id="76" w:name="_Toc166509795"/>
-      <w:r>
-        <w:t>4.4.2 Main Product Revision</w:t>
-      </w:r>
-      <w:bookmarkEnd w:id="76"/>
-    </w:p>
-    <w:p>
-      <w:pPr>
-        <w:pStyle w:val="Heading3"/>
-        <w:spacing w:line="360" w:lineRule="auto"/>
-      </w:pPr>
-      <w:bookmarkStart w:id="77" w:name="_Toc166509796"/>
-      <w:r>
-        <w:t>4.4.3 Main Field Testing</w:t>
-      </w:r>
-      <w:bookmarkEnd w:id="77"/>
-    </w:p>
-    <w:p>
-      <w:pPr>
-        <w:pStyle w:val="Heading3"/>
-        <w:spacing w:line="360" w:lineRule="auto"/>
-      </w:pPr>
       <w:bookmarkStart w:id="78" w:name="_Toc166509797"/>
       <w:r>
+        <w:lastRenderedPageBreak/>
         <w:t>4.4.4 Operational Product Revision</w:t>
       </w:r>
       <w:bookmarkEnd w:id="78"/>
@@ -18119,6 +19330,119 @@
     </w:lvl>
   </w:abstractNum>
   <w:abstractNum w:abstractNumId="1" w15:restartNumberingAfterBreak="0">
+    <w:nsid w:val="0A354F8D"/>
+    <w:multiLevelType w:val="hybridMultilevel"/>
+    <w:tmpl w:val="161479C0"/>
+    <w:lvl w:ilvl="0" w:tplc="04090001">
+      <w:start w:val="1"/>
+      <w:numFmt w:val="bullet"/>
+      <w:lvlText w:val=""/>
+      <w:lvlJc w:val="left"/>
+      <w:pPr>
+        <w:ind w:left="890" w:hanging="360"/>
+      </w:pPr>
+      <w:rPr>
+        <w:rFonts w:ascii="Symbol" w:hAnsi="Symbol" w:hint="default"/>
+      </w:rPr>
+    </w:lvl>
+    <w:lvl w:ilvl="1" w:tplc="04090003" w:tentative="1">
+      <w:start w:val="1"/>
+      <w:numFmt w:val="bullet"/>
+      <w:lvlText w:val="o"/>
+      <w:lvlJc w:val="left"/>
+      <w:pPr>
+        <w:ind w:left="1610" w:hanging="360"/>
+      </w:pPr>
+      <w:rPr>
+        <w:rFonts w:ascii="Courier New" w:hAnsi="Courier New" w:cs="Courier New" w:hint="default"/>
+      </w:rPr>
+    </w:lvl>
+    <w:lvl w:ilvl="2" w:tplc="04090005" w:tentative="1">
+      <w:start w:val="1"/>
+      <w:numFmt w:val="bullet"/>
+      <w:lvlText w:val=""/>
+      <w:lvlJc w:val="left"/>
+      <w:pPr>
+        <w:ind w:left="2330" w:hanging="360"/>
+      </w:pPr>
+      <w:rPr>
+        <w:rFonts w:ascii="Wingdings" w:hAnsi="Wingdings" w:hint="default"/>
+      </w:rPr>
+    </w:lvl>
+    <w:lvl w:ilvl="3" w:tplc="04090001" w:tentative="1">
+      <w:start w:val="1"/>
+      <w:numFmt w:val="bullet"/>
+      <w:lvlText w:val=""/>
+      <w:lvlJc w:val="left"/>
+      <w:pPr>
+        <w:ind w:left="3050" w:hanging="360"/>
+      </w:pPr>
+      <w:rPr>
+        <w:rFonts w:ascii="Symbol" w:hAnsi="Symbol" w:hint="default"/>
+      </w:rPr>
+    </w:lvl>
+    <w:lvl w:ilvl="4" w:tplc="04090003" w:tentative="1">
+      <w:start w:val="1"/>
+      <w:numFmt w:val="bullet"/>
+      <w:lvlText w:val="o"/>
+      <w:lvlJc w:val="left"/>
+      <w:pPr>
+        <w:ind w:left="3770" w:hanging="360"/>
+      </w:pPr>
+      <w:rPr>
+        <w:rFonts w:ascii="Courier New" w:hAnsi="Courier New" w:cs="Courier New" w:hint="default"/>
+      </w:rPr>
+    </w:lvl>
+    <w:lvl w:ilvl="5" w:tplc="04090005" w:tentative="1">
+      <w:start w:val="1"/>
+      <w:numFmt w:val="bullet"/>
+      <w:lvlText w:val=""/>
+      <w:lvlJc w:val="left"/>
+      <w:pPr>
+        <w:ind w:left="4490" w:hanging="360"/>
+      </w:pPr>
+      <w:rPr>
+        <w:rFonts w:ascii="Wingdings" w:hAnsi="Wingdings" w:hint="default"/>
+      </w:rPr>
+    </w:lvl>
+    <w:lvl w:ilvl="6" w:tplc="04090001" w:tentative="1">
+      <w:start w:val="1"/>
+      <w:numFmt w:val="bullet"/>
+      <w:lvlText w:val=""/>
+      <w:lvlJc w:val="left"/>
+      <w:pPr>
+        <w:ind w:left="5210" w:hanging="360"/>
+      </w:pPr>
+      <w:rPr>
+        <w:rFonts w:ascii="Symbol" w:hAnsi="Symbol" w:hint="default"/>
+      </w:rPr>
+    </w:lvl>
+    <w:lvl w:ilvl="7" w:tplc="04090003" w:tentative="1">
+      <w:start w:val="1"/>
+      <w:numFmt w:val="bullet"/>
+      <w:lvlText w:val="o"/>
+      <w:lvlJc w:val="left"/>
+      <w:pPr>
+        <w:ind w:left="5930" w:hanging="360"/>
+      </w:pPr>
+      <w:rPr>
+        <w:rFonts w:ascii="Courier New" w:hAnsi="Courier New" w:cs="Courier New" w:hint="default"/>
+      </w:rPr>
+    </w:lvl>
+    <w:lvl w:ilvl="8" w:tplc="04090005" w:tentative="1">
+      <w:start w:val="1"/>
+      <w:numFmt w:val="bullet"/>
+      <w:lvlText w:val=""/>
+      <w:lvlJc w:val="left"/>
+      <w:pPr>
+        <w:ind w:left="6650" w:hanging="360"/>
+      </w:pPr>
+      <w:rPr>
+        <w:rFonts w:ascii="Wingdings" w:hAnsi="Wingdings" w:hint="default"/>
+      </w:rPr>
+    </w:lvl>
+  </w:abstractNum>
+  <w:abstractNum w:abstractNumId="2" w15:restartNumberingAfterBreak="0">
     <w:nsid w:val="0F822CBF"/>
     <w:multiLevelType w:val="multilevel"/>
     <w:tmpl w:val="C31CB324"/>
@@ -18231,7 +19555,7 @@
       </w:rPr>
     </w:lvl>
   </w:abstractNum>
-  <w:abstractNum w:abstractNumId="2" w15:restartNumberingAfterBreak="0">
+  <w:abstractNum w:abstractNumId="3" w15:restartNumberingAfterBreak="0">
     <w:nsid w:val="106A557B"/>
     <w:multiLevelType w:val="multilevel"/>
     <w:tmpl w:val="15907CDE"/>
@@ -18344,7 +19668,7 @@
       </w:rPr>
     </w:lvl>
   </w:abstractNum>
-  <w:abstractNum w:abstractNumId="3" w15:restartNumberingAfterBreak="0">
+  <w:abstractNum w:abstractNumId="4" w15:restartNumberingAfterBreak="0">
     <w:nsid w:val="20592DA5"/>
     <w:multiLevelType w:val="hybridMultilevel"/>
     <w:tmpl w:val="9286CC70"/>
@@ -18430,7 +19754,7 @@
       </w:pPr>
     </w:lvl>
   </w:abstractNum>
-  <w:abstractNum w:abstractNumId="4" w15:restartNumberingAfterBreak="0">
+  <w:abstractNum w:abstractNumId="5" w15:restartNumberingAfterBreak="0">
     <w:nsid w:val="234246A8"/>
     <w:multiLevelType w:val="hybridMultilevel"/>
     <w:tmpl w:val="9FE0CE8E"/>
@@ -18516,7 +19840,7 @@
       </w:pPr>
     </w:lvl>
   </w:abstractNum>
-  <w:abstractNum w:abstractNumId="5" w15:restartNumberingAfterBreak="0">
+  <w:abstractNum w:abstractNumId="6" w15:restartNumberingAfterBreak="0">
     <w:nsid w:val="32260C11"/>
     <w:multiLevelType w:val="multilevel"/>
     <w:tmpl w:val="47A29AF2"/>
@@ -18629,7 +19953,7 @@
       </w:rPr>
     </w:lvl>
   </w:abstractNum>
-  <w:abstractNum w:abstractNumId="6" w15:restartNumberingAfterBreak="0">
+  <w:abstractNum w:abstractNumId="7" w15:restartNumberingAfterBreak="0">
     <w:nsid w:val="3ED94CD2"/>
     <w:multiLevelType w:val="multilevel"/>
     <w:tmpl w:val="CDBA0698"/>
@@ -18742,7 +20066,7 @@
       </w:rPr>
     </w:lvl>
   </w:abstractNum>
-  <w:abstractNum w:abstractNumId="7" w15:restartNumberingAfterBreak="0">
+  <w:abstractNum w:abstractNumId="8" w15:restartNumberingAfterBreak="0">
     <w:nsid w:val="3F7F3764"/>
     <w:multiLevelType w:val="multilevel"/>
     <w:tmpl w:val="49769372"/>
@@ -18855,7 +20179,7 @@
       </w:rPr>
     </w:lvl>
   </w:abstractNum>
-  <w:abstractNum w:abstractNumId="8" w15:restartNumberingAfterBreak="0">
+  <w:abstractNum w:abstractNumId="9" w15:restartNumberingAfterBreak="0">
     <w:nsid w:val="4C7737DF"/>
     <w:multiLevelType w:val="multilevel"/>
     <w:tmpl w:val="5D644C36"/>
@@ -18968,7 +20292,7 @@
       </w:rPr>
     </w:lvl>
   </w:abstractNum>
-  <w:abstractNum w:abstractNumId="9" w15:restartNumberingAfterBreak="0">
+  <w:abstractNum w:abstractNumId="10" w15:restartNumberingAfterBreak="0">
     <w:nsid w:val="4CCF606C"/>
     <w:multiLevelType w:val="hybridMultilevel"/>
     <w:tmpl w:val="A3B25966"/>
@@ -19057,7 +20381,7 @@
       </w:pPr>
     </w:lvl>
   </w:abstractNum>
-  <w:abstractNum w:abstractNumId="10" w15:restartNumberingAfterBreak="0">
+  <w:abstractNum w:abstractNumId="11" w15:restartNumberingAfterBreak="0">
     <w:nsid w:val="4F2B626A"/>
     <w:multiLevelType w:val="multilevel"/>
     <w:tmpl w:val="B1CA2250"/>
@@ -19170,7 +20494,7 @@
       </w:rPr>
     </w:lvl>
   </w:abstractNum>
-  <w:abstractNum w:abstractNumId="11" w15:restartNumberingAfterBreak="0">
+  <w:abstractNum w:abstractNumId="12" w15:restartNumberingAfterBreak="0">
     <w:nsid w:val="5D031017"/>
     <w:multiLevelType w:val="multilevel"/>
     <w:tmpl w:val="06900B72"/>
@@ -19283,7 +20607,7 @@
       </w:rPr>
     </w:lvl>
   </w:abstractNum>
-  <w:abstractNum w:abstractNumId="12" w15:restartNumberingAfterBreak="0">
+  <w:abstractNum w:abstractNumId="13" w15:restartNumberingAfterBreak="0">
     <w:nsid w:val="622D1EA2"/>
     <w:multiLevelType w:val="multilevel"/>
     <w:tmpl w:val="E5161CD2"/>
@@ -19396,7 +20720,7 @@
       </w:rPr>
     </w:lvl>
   </w:abstractNum>
-  <w:abstractNum w:abstractNumId="13" w15:restartNumberingAfterBreak="0">
+  <w:abstractNum w:abstractNumId="14" w15:restartNumberingAfterBreak="0">
     <w:nsid w:val="790B7DE9"/>
     <w:multiLevelType w:val="multilevel"/>
     <w:tmpl w:val="56A8C770"/>
@@ -19510,46 +20834,49 @@
     </w:lvl>
   </w:abstractNum>
   <w:num w:numId="1">
+    <w:abstractNumId w:val="7"/>
+  </w:num>
+  <w:num w:numId="2">
     <w:abstractNumId w:val="6"/>
   </w:num>
-  <w:num w:numId="2">
-    <w:abstractNumId w:val="5"/>
+  <w:num w:numId="3">
+    <w:abstractNumId w:val="12"/>
   </w:num>
-  <w:num w:numId="3">
+  <w:num w:numId="4">
+    <w:abstractNumId w:val="8"/>
+  </w:num>
+  <w:num w:numId="5">
+    <w:abstractNumId w:val="14"/>
+  </w:num>
+  <w:num w:numId="6">
     <w:abstractNumId w:val="11"/>
   </w:num>
-  <w:num w:numId="4">
-    <w:abstractNumId w:val="7"/>
-  </w:num>
-  <w:num w:numId="5">
+  <w:num w:numId="7">
     <w:abstractNumId w:val="13"/>
   </w:num>
-  <w:num w:numId="6">
-    <w:abstractNumId w:val="10"/>
-  </w:num>
-  <w:num w:numId="7">
-    <w:abstractNumId w:val="12"/>
-  </w:num>
   <w:num w:numId="8">
-    <w:abstractNumId w:val="1"/>
+    <w:abstractNumId w:val="2"/>
   </w:num>
   <w:num w:numId="9">
     <w:abstractNumId w:val="0"/>
   </w:num>
   <w:num w:numId="10">
-    <w:abstractNumId w:val="8"/>
+    <w:abstractNumId w:val="9"/>
   </w:num>
   <w:num w:numId="11">
-    <w:abstractNumId w:val="2"/>
+    <w:abstractNumId w:val="3"/>
   </w:num>
   <w:num w:numId="12">
-    <w:abstractNumId w:val="3"/>
+    <w:abstractNumId w:val="4"/>
   </w:num>
   <w:num w:numId="13">
-    <w:abstractNumId w:val="4"/>
+    <w:abstractNumId w:val="5"/>
   </w:num>
   <w:num w:numId="14">
-    <w:abstractNumId w:val="9"/>
+    <w:abstractNumId w:val="10"/>
+  </w:num>
+  <w:num w:numId="15">
+    <w:abstractNumId w:val="1"/>
   </w:num>
 </w:numbering>
 </file>
@@ -20066,7 +21393,6 @@
   <w:style w:type="character" w:default="1" w:styleId="DefaultParagraphFont">
     <w:name w:val="Default Paragraph Font"/>
     <w:uiPriority w:val="1"/>
-    <w:semiHidden/>
     <w:unhideWhenUsed/>
   </w:style>
   <w:style w:type="table" w:default="1" w:styleId="TableNormal">
@@ -20280,6 +21606,25 @@
         <w:insideV w:val="single" w:sz="4" w:space="0" w:color="auto"/>
       </w:tblBorders>
     </w:tblPr>
+  </w:style>
+  <w:style w:type="paragraph" w:styleId="Caption">
+    <w:name w:val="caption"/>
+    <w:basedOn w:val="Normal"/>
+    <w:next w:val="Normal"/>
+    <w:uiPriority w:val="35"/>
+    <w:unhideWhenUsed/>
+    <w:qFormat/>
+    <w:rsid w:val="004B14ED"/>
+    <w:pPr>
+      <w:spacing w:after="200" w:line="240" w:lineRule="auto"/>
+    </w:pPr>
+    <w:rPr>
+      <w:i/>
+      <w:iCs/>
+      <w:color w:val="1F497D" w:themeColor="text2"/>
+      <w:sz w:val="18"/>
+      <w:szCs w:val="18"/>
+    </w:rPr>
   </w:style>
 </w:styles>
 </file>
@@ -20609,7 +21954,7 @@
 </file>
 
 <file path=customXml/itemProps1.xml><?xml version="1.0" encoding="utf-8"?>
-<ds:datastoreItem xmlns:ds="http://schemas.openxmlformats.org/officeDocument/2006/customXml" ds:itemID="{7EAFA6F2-1517-4D8C-9589-AB338A0899C7}">
+<ds:datastoreItem xmlns:ds="http://schemas.openxmlformats.org/officeDocument/2006/customXml" ds:itemID="{EF7978E7-88A2-4D8F-BEF0-996FE49DFAAA}">
   <ds:schemaRefs>
     <ds:schemaRef ds:uri="http://schemas.openxmlformats.org/officeDocument/2006/bibliography"/>
   </ds:schemaRefs>

</xml_diff>

<commit_message>
Menambah Wireframe Footer pada Smartphone dan keterangan Navbar
</commit_message>
<xml_diff>
--- a/Skripsi_Ahmad_Daffa_Muttaqin (Update Bab 4).docx
+++ b/Skripsi_Ahmad_Daffa_Muttaqin (Update Bab 4).docx
@@ -17789,28 +17789,7 @@
           <w:i/>
           <w:lang w:val="en-US"/>
         </w:rPr>
-        <w:t>n</w:t>
-      </w:r>
-      <w:r>
-        <w:rPr>
-          <w:i/>
-          <w:lang w:val="en-US"/>
-        </w:rPr>
-        <w:t xml:space="preserve">avigation </w:t>
-      </w:r>
-      <w:r>
-        <w:rPr>
-          <w:i/>
-          <w:lang w:val="en-US"/>
-        </w:rPr>
-        <w:t>m</w:t>
-      </w:r>
-      <w:r>
-        <w:rPr>
-          <w:i/>
-          <w:lang w:val="en-US"/>
-        </w:rPr>
-        <w:t>ap</w:t>
+        <w:t>navigation map</w:t>
       </w:r>
       <w:r>
         <w:rPr>
@@ -18167,15 +18146,190 @@
         <w:rPr>
           <w:lang w:val="en-US"/>
         </w:rPr>
-        <w:t xml:space="preserve"> akan diatur dan saling berinteraksi sebelum melanjutkan ke tahap desai</w:t>
+        <w:t xml:space="preserve"> akan diatur dan saling berinteraksi sebelum melanjutkan ke tahap desain visual dan pengembangan lebih lanjut.</w:t>
+      </w:r>
+    </w:p>
+    <w:p>
+      <w:pPr>
+        <w:pStyle w:val="ListParagraph"/>
+        <w:numPr>
+          <w:ilvl w:val="3"/>
+          <w:numId w:val="4"/>
+        </w:numPr>
+        <w:spacing w:line="360" w:lineRule="auto"/>
+        <w:ind w:left="1080"/>
+        <w:jc w:val="both"/>
+        <w:rPr>
+          <w:lang w:val="en-US"/>
+        </w:rPr>
+      </w:pPr>
+      <w:r>
+        <w:rPr>
+          <w:i/>
+          <w:lang w:val="en-US"/>
+        </w:rPr>
+        <w:t>Navigation</w:t>
+      </w:r>
+      <w:r>
+        <w:rPr>
+          <w:lang w:val="en-US"/>
+        </w:rPr>
+        <w:t xml:space="preserve"> Bar</w:t>
+      </w:r>
+    </w:p>
+    <w:p>
+      <w:pPr>
+        <w:pStyle w:val="ListParagraph"/>
+        <w:keepNext/>
+        <w:spacing w:line="360" w:lineRule="auto"/>
+        <w:ind w:firstLine="0"/>
+        <w:jc w:val="both"/>
+      </w:pPr>
+      <w:r>
+        <w:rPr>
+          <w:noProof/>
+          <w:lang w:val="en-US"/>
+        </w:rPr>
+        <w:drawing>
+          <wp:inline distT="0" distB="0" distL="0" distR="0" wp14:anchorId="09D03F0B" wp14:editId="1854EB31">
+            <wp:extent cx="4587902" cy="389890"/>
+            <wp:effectExtent l="0" t="0" r="3175" b="0"/>
+            <wp:docPr id="12" name="Picture 12"/>
+            <wp:cNvGraphicFramePr>
+              <a:graphicFrameLocks xmlns:a="http://schemas.openxmlformats.org/drawingml/2006/main" noChangeAspect="1"/>
+            </wp:cNvGraphicFramePr>
+            <a:graphic xmlns:a="http://schemas.openxmlformats.org/drawingml/2006/main">
+              <a:graphicData uri="http://schemas.openxmlformats.org/drawingml/2006/picture">
+                <pic:pic xmlns:pic="http://schemas.openxmlformats.org/drawingml/2006/picture">
+                  <pic:nvPicPr>
+                    <pic:cNvPr id="0" name="Picture 1"/>
+                    <pic:cNvPicPr>
+                      <a:picLocks noChangeAspect="1" noChangeArrowheads="1"/>
+                    </pic:cNvPicPr>
+                  </pic:nvPicPr>
+                  <pic:blipFill>
+                    <a:blip r:embed="rId21" cstate="print">
+                      <a:extLst>
+                        <a:ext uri="{28A0092B-C50C-407E-A947-70E740481C1C}">
+                          <a14:useLocalDpi xmlns:a14="http://schemas.microsoft.com/office/drawing/2010/main" val="0"/>
+                        </a:ext>
+                      </a:extLst>
+                    </a:blip>
+                    <a:srcRect/>
+                    <a:stretch>
+                      <a:fillRect/>
+                    </a:stretch>
+                  </pic:blipFill>
+                  <pic:spPr bwMode="auto">
+                    <a:xfrm>
+                      <a:off x="0" y="0"/>
+                      <a:ext cx="4601045" cy="391007"/>
+                    </a:xfrm>
+                    <a:prstGeom prst="rect">
+                      <a:avLst/>
+                    </a:prstGeom>
+                    <a:noFill/>
+                    <a:ln>
+                      <a:noFill/>
+                    </a:ln>
+                  </pic:spPr>
+                </pic:pic>
+              </a:graphicData>
+            </a:graphic>
+          </wp:inline>
+        </w:drawing>
+      </w:r>
+    </w:p>
+    <w:p>
+      <w:pPr>
+        <w:pStyle w:val="Caption"/>
+        <w:jc w:val="center"/>
+        <w:rPr>
+          <w:color w:val="auto"/>
+          <w:sz w:val="24"/>
+          <w:szCs w:val="24"/>
+          <w:lang w:val="en-US"/>
+        </w:rPr>
+      </w:pPr>
+      <w:r>
+        <w:rPr>
+          <w:i w:val="0"/>
+          <w:color w:val="auto"/>
+          <w:sz w:val="24"/>
+          <w:szCs w:val="24"/>
+        </w:rPr>
+        <w:t xml:space="preserve">Gambar </w:t>
+      </w:r>
+      <w:r>
+        <w:rPr>
+          <w:i w:val="0"/>
+          <w:color w:val="auto"/>
+          <w:sz w:val="24"/>
+          <w:szCs w:val="24"/>
+          <w:lang w:val="en-US"/>
+        </w:rPr>
+        <w:t>4.3</w:t>
+      </w:r>
+      <w:r>
+        <w:rPr>
+          <w:color w:val="auto"/>
+          <w:sz w:val="24"/>
+          <w:szCs w:val="24"/>
+          <w:lang w:val="en-US"/>
+        </w:rPr>
+        <w:t xml:space="preserve"> Navigation Bar </w:t>
+      </w:r>
+      <w:r>
+        <w:rPr>
+          <w:i w:val="0"/>
+          <w:color w:val="auto"/>
+          <w:sz w:val="24"/>
+          <w:szCs w:val="24"/>
+          <w:lang w:val="en-US"/>
+        </w:rPr>
+        <w:t>(Dekstop</w:t>
       </w:r>
       <w:bookmarkStart w:id="70" w:name="_GoBack"/>
       <w:bookmarkEnd w:id="70"/>
       <w:r>
         <w:rPr>
-          <w:lang w:val="en-US"/>
-        </w:rPr>
-        <w:t>n visual dan pengembangan lebih lanjut.</w:t>
+          <w:i w:val="0"/>
+          <w:color w:val="auto"/>
+          <w:sz w:val="24"/>
+          <w:szCs w:val="24"/>
+          <w:lang w:val="en-US"/>
+        </w:rPr>
+        <w:t>)</w:t>
+      </w:r>
+    </w:p>
+    <w:p>
+      <w:pPr>
+        <w:pStyle w:val="ListParagraph"/>
+        <w:spacing w:line="360" w:lineRule="auto"/>
+        <w:ind w:left="990" w:firstLine="0"/>
+        <w:jc w:val="both"/>
+        <w:rPr>
+          <w:lang w:val="en-US"/>
+        </w:rPr>
+      </w:pPr>
+      <w:r>
+        <w:rPr>
+          <w:lang w:val="en-US"/>
+        </w:rPr>
+        <w:t xml:space="preserve">Pada gambar 4.3 adalah tampilan dari Navigation Bar untuk Dekstop dan pada gambar 4.4 adalah tampilan dari Navigation Bar untuk tampilan </w:t>
+      </w:r>
+      <w:r>
+        <w:rPr>
+          <w:i/>
+          <w:lang w:val="en-US"/>
+        </w:rPr>
+        <w:t>Smartphone</w:t>
+      </w:r>
+      <w:r>
+        <w:rPr>
+          <w:lang w:val="en-US"/>
+        </w:rPr>
+        <w:t>.</w:t>
       </w:r>
     </w:p>
     <w:p>
@@ -18249,6 +18403,7 @@
         <w:spacing w:line="360" w:lineRule="auto"/>
       </w:pPr>
       <w:r>
+        <w:lastRenderedPageBreak/>
         <w:t>4.3.1.2 Pengelolaan View</w:t>
       </w:r>
     </w:p>
@@ -18320,7 +18475,6 @@
       </w:pPr>
       <w:bookmarkStart w:id="78" w:name="_Toc166509797"/>
       <w:r>
-        <w:lastRenderedPageBreak/>
         <w:t>4.4.4 Operational Product Revision</w:t>
       </w:r>
       <w:bookmarkEnd w:id="78"/>
@@ -21393,6 +21547,7 @@
   <w:style w:type="character" w:default="1" w:styleId="DefaultParagraphFont">
     <w:name w:val="Default Paragraph Font"/>
     <w:uiPriority w:val="1"/>
+    <w:semiHidden/>
     <w:unhideWhenUsed/>
   </w:style>
   <w:style w:type="table" w:default="1" w:styleId="TableNormal">
@@ -21954,7 +22109,7 @@
 </file>
 
 <file path=customXml/itemProps1.xml><?xml version="1.0" encoding="utf-8"?>
-<ds:datastoreItem xmlns:ds="http://schemas.openxmlformats.org/officeDocument/2006/customXml" ds:itemID="{EF7978E7-88A2-4D8F-BEF0-996FE49DFAAA}">
+<ds:datastoreItem xmlns:ds="http://schemas.openxmlformats.org/officeDocument/2006/customXml" ds:itemID="{C6B65957-74E0-47F0-B156-4AF91C688300}">
   <ds:schemaRefs>
     <ds:schemaRef ds:uri="http://schemas.openxmlformats.org/officeDocument/2006/bibliography"/>
   </ds:schemaRefs>

</xml_diff>

<commit_message>
Menambah detail dari bab 4.2.2.1
</commit_message>
<xml_diff>
--- a/Skripsi_Ahmad_Daffa_Muttaqin (Update Bab 4).docx
+++ b/Skripsi_Ahmad_Daffa_Muttaqin (Update Bab 4).docx
@@ -17881,6 +17881,7 @@
     <w:p>
       <w:pPr>
         <w:pStyle w:val="Caption"/>
+        <w:spacing w:line="360" w:lineRule="auto"/>
         <w:ind w:left="170" w:firstLine="0"/>
         <w:jc w:val="center"/>
         <w:rPr>
@@ -17903,6 +17904,7 @@
     <w:p>
       <w:pPr>
         <w:keepNext/>
+        <w:spacing w:line="360" w:lineRule="auto"/>
       </w:pPr>
       <w:r>
         <w:rPr>
@@ -17963,6 +17965,7 @@
     <w:p>
       <w:pPr>
         <w:pStyle w:val="Caption"/>
+        <w:spacing w:line="360" w:lineRule="auto"/>
         <w:jc w:val="center"/>
         <w:rPr>
           <w:i w:val="0"/>
@@ -18168,13 +18171,7 @@
           <w:i/>
           <w:lang w:val="en-US"/>
         </w:rPr>
-        <w:t>Navigation</w:t>
-      </w:r>
-      <w:r>
-        <w:rPr>
-          <w:lang w:val="en-US"/>
-        </w:rPr>
-        <w:t xml:space="preserve"> Bar</w:t>
+        <w:t>Landing Page</w:t>
       </w:r>
     </w:p>
     <w:p>
@@ -18191,10 +18188,10 @@
           <w:lang w:val="en-US"/>
         </w:rPr>
         <w:drawing>
-          <wp:inline distT="0" distB="0" distL="0" distR="0" wp14:anchorId="09D03F0B" wp14:editId="1854EB31">
-            <wp:extent cx="4587902" cy="389890"/>
-            <wp:effectExtent l="0" t="0" r="3175" b="0"/>
-            <wp:docPr id="12" name="Picture 12"/>
+          <wp:inline distT="0" distB="0" distL="0" distR="0" wp14:anchorId="5212CE57" wp14:editId="76307CEE">
+            <wp:extent cx="1971923" cy="2261956"/>
+            <wp:effectExtent l="0" t="0" r="9525" b="5080"/>
+            <wp:docPr id="13" name="Picture 13"/>
             <wp:cNvGraphicFramePr>
               <a:graphicFrameLocks xmlns:a="http://schemas.openxmlformats.org/drawingml/2006/main" noChangeAspect="1"/>
             </wp:cNvGraphicFramePr>
@@ -18223,7 +18220,7 @@
                   <pic:spPr bwMode="auto">
                     <a:xfrm>
                       <a:off x="0" y="0"/>
-                      <a:ext cx="4601045" cy="391007"/>
+                      <a:ext cx="1986574" cy="2278762"/>
                     </a:xfrm>
                     <a:prstGeom prst="rect">
                       <a:avLst/>
@@ -18239,10 +18236,65 @@
           </wp:inline>
         </w:drawing>
       </w:r>
+      <w:r>
+        <w:rPr>
+          <w:noProof/>
+          <w:lang w:val="en-US"/>
+        </w:rPr>
+        <w:drawing>
+          <wp:inline distT="0" distB="0" distL="0" distR="0" wp14:anchorId="00AF804A" wp14:editId="77C0B89F">
+            <wp:extent cx="2576222" cy="1585643"/>
+            <wp:effectExtent l="0" t="0" r="0" b="0"/>
+            <wp:docPr id="14" name="Picture 14"/>
+            <wp:cNvGraphicFramePr>
+              <a:graphicFrameLocks xmlns:a="http://schemas.openxmlformats.org/drawingml/2006/main" noChangeAspect="1"/>
+            </wp:cNvGraphicFramePr>
+            <a:graphic xmlns:a="http://schemas.openxmlformats.org/drawingml/2006/main">
+              <a:graphicData uri="http://schemas.openxmlformats.org/drawingml/2006/picture">
+                <pic:pic xmlns:pic="http://schemas.openxmlformats.org/drawingml/2006/picture">
+                  <pic:nvPicPr>
+                    <pic:cNvPr id="0" name="Picture 2"/>
+                    <pic:cNvPicPr>
+                      <a:picLocks noChangeAspect="1" noChangeArrowheads="1"/>
+                    </pic:cNvPicPr>
+                  </pic:nvPicPr>
+                  <pic:blipFill>
+                    <a:blip r:embed="rId22" cstate="print">
+                      <a:extLst>
+                        <a:ext uri="{28A0092B-C50C-407E-A947-70E740481C1C}">
+                          <a14:useLocalDpi xmlns:a14="http://schemas.microsoft.com/office/drawing/2010/main" val="0"/>
+                        </a:ext>
+                      </a:extLst>
+                    </a:blip>
+                    <a:srcRect/>
+                    <a:stretch>
+                      <a:fillRect/>
+                    </a:stretch>
+                  </pic:blipFill>
+                  <pic:spPr bwMode="auto">
+                    <a:xfrm>
+                      <a:off x="0" y="0"/>
+                      <a:ext cx="2607543" cy="1604921"/>
+                    </a:xfrm>
+                    <a:prstGeom prst="rect">
+                      <a:avLst/>
+                    </a:prstGeom>
+                    <a:noFill/>
+                    <a:ln>
+                      <a:noFill/>
+                    </a:ln>
+                  </pic:spPr>
+                </pic:pic>
+              </a:graphicData>
+            </a:graphic>
+          </wp:inline>
+        </w:drawing>
+      </w:r>
     </w:p>
     <w:p>
       <w:pPr>
         <w:pStyle w:val="Caption"/>
+        <w:spacing w:line="360" w:lineRule="auto"/>
         <w:jc w:val="center"/>
         <w:rPr>
           <w:color w:val="auto"/>
@@ -18277,7 +18329,25 @@
           <w:szCs w:val="24"/>
           <w:lang w:val="en-US"/>
         </w:rPr>
-        <w:t xml:space="preserve"> Navigation Bar </w:t>
+        <w:t xml:space="preserve"> </w:t>
+      </w:r>
+      <w:r>
+        <w:rPr>
+          <w:color w:val="auto"/>
+          <w:sz w:val="24"/>
+          <w:szCs w:val="24"/>
+          <w:lang w:val="en-US"/>
+        </w:rPr>
+        <w:t>Landing Page</w:t>
+      </w:r>
+      <w:r>
+        <w:rPr>
+          <w:color w:val="auto"/>
+          <w:sz w:val="24"/>
+          <w:szCs w:val="24"/>
+          <w:lang w:val="en-US"/>
+        </w:rPr>
+        <w:t xml:space="preserve"> </w:t>
       </w:r>
       <w:r>
         <w:rPr>
@@ -18287,11 +18357,443 @@
           <w:szCs w:val="24"/>
           <w:lang w:val="en-US"/>
         </w:rPr>
-        <w:t>(Dekstop</w:t>
-      </w:r>
-      <w:bookmarkStart w:id="70" w:name="_GoBack"/>
-      <w:bookmarkEnd w:id="70"/>
-      <w:r>
+        <w:t>(Dekstop)</w:t>
+      </w:r>
+    </w:p>
+    <w:p>
+      <w:pPr>
+        <w:pStyle w:val="ListParagraph"/>
+        <w:spacing w:line="360" w:lineRule="auto"/>
+        <w:ind w:firstLine="270"/>
+        <w:jc w:val="both"/>
+        <w:rPr>
+          <w:lang w:val="en-US"/>
+        </w:rPr>
+      </w:pPr>
+      <w:r>
+        <w:rPr>
+          <w:lang w:val="en-US"/>
+        </w:rPr>
+        <w:lastRenderedPageBreak/>
+        <w:t xml:space="preserve">Pada gambar 4.3 adalah tampilan dari </w:t>
+      </w:r>
+      <w:r>
+        <w:rPr>
+          <w:i/>
+          <w:lang w:val="en-US"/>
+        </w:rPr>
+        <w:t xml:space="preserve">Landing Page </w:t>
+      </w:r>
+      <w:r>
+        <w:rPr>
+          <w:lang w:val="en-US"/>
+        </w:rPr>
+        <w:t xml:space="preserve">untuk Dekstop dan pada gambar 4.4 adalah tampilan dari </w:t>
+      </w:r>
+      <w:r>
+        <w:rPr>
+          <w:i/>
+          <w:lang w:val="en-US"/>
+        </w:rPr>
+        <w:t>Landing Page</w:t>
+      </w:r>
+      <w:r>
+        <w:rPr>
+          <w:lang w:val="en-US"/>
+        </w:rPr>
+        <w:t xml:space="preserve"> untuk tampilan </w:t>
+      </w:r>
+      <w:r>
+        <w:rPr>
+          <w:i/>
+          <w:lang w:val="en-US"/>
+        </w:rPr>
+        <w:t>Smartphone</w:t>
+      </w:r>
+      <w:r>
+        <w:rPr>
+          <w:lang w:val="en-US"/>
+        </w:rPr>
+        <w:t>.</w:t>
+      </w:r>
+      <w:r>
+        <w:rPr>
+          <w:lang w:val="en-US"/>
+        </w:rPr>
+        <w:t xml:space="preserve"> </w:t>
+      </w:r>
+    </w:p>
+    <w:p>
+      <w:pPr>
+        <w:pStyle w:val="ListParagraph"/>
+        <w:spacing w:line="360" w:lineRule="auto"/>
+        <w:ind w:firstLine="270"/>
+        <w:jc w:val="both"/>
+        <w:rPr>
+          <w:lang w:val="en-US"/>
+        </w:rPr>
+      </w:pPr>
+      <w:r>
+        <w:rPr>
+          <w:lang w:val="en-US"/>
+        </w:rPr>
+        <w:t>Landing Page adalah halaman pertama kali yang akan muncul ketika pengguna mengakses website. Berikut adalah komponen-komponen yang ada di landing page:</w:t>
+      </w:r>
+    </w:p>
+    <w:p>
+      <w:pPr>
+        <w:pStyle w:val="ListParagraph"/>
+        <w:numPr>
+          <w:ilvl w:val="6"/>
+          <w:numId w:val="4"/>
+        </w:numPr>
+        <w:spacing w:line="360" w:lineRule="auto"/>
+        <w:ind w:left="1440" w:hanging="450"/>
+        <w:jc w:val="both"/>
+        <w:rPr>
+          <w:lang w:val="en-US"/>
+        </w:rPr>
+      </w:pPr>
+      <w:r>
+        <w:rPr>
+          <w:lang w:val="en-US"/>
+        </w:rPr>
+        <w:t xml:space="preserve">Carousel atau </w:t>
+      </w:r>
+      <w:r>
+        <w:rPr>
+          <w:i/>
+          <w:lang w:val="en-US"/>
+        </w:rPr>
+        <w:t>Image Slider</w:t>
+      </w:r>
+      <w:r>
+        <w:rPr>
+          <w:lang w:val="en-US"/>
+        </w:rPr>
+        <w:t>.</w:t>
+      </w:r>
+    </w:p>
+    <w:p>
+      <w:pPr>
+        <w:pStyle w:val="ListParagraph"/>
+        <w:numPr>
+          <w:ilvl w:val="6"/>
+          <w:numId w:val="4"/>
+        </w:numPr>
+        <w:spacing w:line="360" w:lineRule="auto"/>
+        <w:ind w:left="1440" w:hanging="450"/>
+        <w:jc w:val="both"/>
+        <w:rPr>
+          <w:lang w:val="en-US"/>
+        </w:rPr>
+      </w:pPr>
+      <w:r>
+        <w:rPr>
+          <w:lang w:val="en-US"/>
+        </w:rPr>
+        <w:t>Penjelasan singkat mengenai Toko Rumah Kue Haviyya</w:t>
+      </w:r>
+    </w:p>
+    <w:p>
+      <w:pPr>
+        <w:pStyle w:val="ListParagraph"/>
+        <w:numPr>
+          <w:ilvl w:val="6"/>
+          <w:numId w:val="4"/>
+        </w:numPr>
+        <w:spacing w:line="360" w:lineRule="auto"/>
+        <w:ind w:left="1440" w:hanging="450"/>
+        <w:jc w:val="both"/>
+        <w:rPr>
+          <w:lang w:val="en-US"/>
+        </w:rPr>
+      </w:pPr>
+      <w:r>
+        <w:rPr>
+          <w:lang w:val="en-US"/>
+        </w:rPr>
+        <w:t xml:space="preserve">Tombol </w:t>
+      </w:r>
+      <w:r>
+        <w:rPr>
+          <w:lang w:val="en-US"/>
+        </w:rPr>
+        <w:t>“</w:t>
+      </w:r>
+      <w:r>
+        <w:rPr>
+          <w:lang w:val="en-US"/>
+        </w:rPr>
+        <w:t>Tentang Kami</w:t>
+      </w:r>
+      <w:r>
+        <w:rPr>
+          <w:lang w:val="en-US"/>
+        </w:rPr>
+        <w:t>”</w:t>
+      </w:r>
+      <w:r>
+        <w:rPr>
+          <w:lang w:val="en-US"/>
+        </w:rPr>
+        <w:t xml:space="preserve"> untuk </w:t>
+      </w:r>
+      <w:r>
+        <w:rPr>
+          <w:lang w:val="en-US"/>
+        </w:rPr>
+        <w:t>mengarahkan</w:t>
+      </w:r>
+      <w:r>
+        <w:rPr>
+          <w:lang w:val="en-US"/>
+        </w:rPr>
+        <w:t xml:space="preserve"> ke halaman </w:t>
+      </w:r>
+      <w:r>
+        <w:rPr>
+          <w:lang w:val="en-US"/>
+        </w:rPr>
+        <w:t>“</w:t>
+      </w:r>
+      <w:r>
+        <w:rPr>
+          <w:lang w:val="en-US"/>
+        </w:rPr>
+        <w:t>Tentang</w:t>
+      </w:r>
+      <w:r>
+        <w:rPr>
+          <w:lang w:val="en-US"/>
+        </w:rPr>
+        <w:t>”</w:t>
+      </w:r>
+    </w:p>
+    <w:p>
+      <w:pPr>
+        <w:pStyle w:val="ListParagraph"/>
+        <w:numPr>
+          <w:ilvl w:val="6"/>
+          <w:numId w:val="4"/>
+        </w:numPr>
+        <w:spacing w:line="360" w:lineRule="auto"/>
+        <w:ind w:left="1440" w:hanging="450"/>
+        <w:jc w:val="both"/>
+        <w:rPr>
+          <w:lang w:val="en-US"/>
+        </w:rPr>
+      </w:pPr>
+      <w:r>
+        <w:rPr>
+          <w:lang w:val="en-US"/>
+        </w:rPr>
+        <w:t>Gambar produk favorit</w:t>
+      </w:r>
+    </w:p>
+    <w:p>
+      <w:pPr>
+        <w:pStyle w:val="ListParagraph"/>
+        <w:numPr>
+          <w:ilvl w:val="6"/>
+          <w:numId w:val="4"/>
+        </w:numPr>
+        <w:spacing w:line="360" w:lineRule="auto"/>
+        <w:ind w:left="1440" w:hanging="450"/>
+        <w:jc w:val="both"/>
+        <w:rPr>
+          <w:lang w:val="en-US"/>
+        </w:rPr>
+      </w:pPr>
+      <w:r>
+        <w:rPr>
+          <w:lang w:val="en-US"/>
+        </w:rPr>
+        <w:t>Testimoni toko dari pengguna</w:t>
+      </w:r>
+    </w:p>
+    <w:p>
+      <w:pPr>
+        <w:pStyle w:val="ListParagraph"/>
+        <w:numPr>
+          <w:ilvl w:val="6"/>
+          <w:numId w:val="4"/>
+        </w:numPr>
+        <w:spacing w:line="360" w:lineRule="auto"/>
+        <w:ind w:left="1440" w:hanging="450"/>
+        <w:jc w:val="both"/>
+        <w:rPr>
+          <w:lang w:val="en-US"/>
+        </w:rPr>
+      </w:pPr>
+      <w:r>
+        <w:rPr>
+          <w:lang w:val="en-US"/>
+        </w:rPr>
+        <w:t xml:space="preserve">Tombol “Lebih banyak lagi” untuk </w:t>
+      </w:r>
+      <w:r>
+        <w:rPr>
+          <w:lang w:val="en-US"/>
+        </w:rPr>
+        <w:t>mengarahkan</w:t>
+      </w:r>
+      <w:r>
+        <w:rPr>
+          <w:lang w:val="en-US"/>
+        </w:rPr>
+        <w:t xml:space="preserve"> ke halaman </w:t>
+      </w:r>
+      <w:r>
+        <w:rPr>
+          <w:lang w:val="en-US"/>
+        </w:rPr>
+        <w:t>“</w:t>
+      </w:r>
+      <w:r>
+        <w:rPr>
+          <w:lang w:val="en-US"/>
+        </w:rPr>
+        <w:t>Testimoni</w:t>
+      </w:r>
+      <w:r>
+        <w:rPr>
+          <w:lang w:val="en-US"/>
+        </w:rPr>
+        <w:t>”</w:t>
+      </w:r>
+    </w:p>
+    <w:p>
+      <w:pPr>
+        <w:pStyle w:val="ListParagraph"/>
+        <w:numPr>
+          <w:ilvl w:val="6"/>
+          <w:numId w:val="4"/>
+        </w:numPr>
+        <w:spacing w:line="360" w:lineRule="auto"/>
+        <w:ind w:left="1440" w:hanging="450"/>
+        <w:jc w:val="both"/>
+        <w:rPr>
+          <w:lang w:val="en-US"/>
+        </w:rPr>
+      </w:pPr>
+      <w:r>
+        <w:rPr>
+          <w:lang w:val="en-US"/>
+        </w:rPr>
+        <w:t xml:space="preserve">Tombol </w:t>
+      </w:r>
+      <w:r>
+        <w:rPr>
+          <w:i/>
+          <w:lang w:val="en-US"/>
+        </w:rPr>
+        <w:t>Call to Action</w:t>
+      </w:r>
+      <w:r>
+        <w:rPr>
+          <w:lang w:val="en-US"/>
+        </w:rPr>
+        <w:t xml:space="preserve"> untuk men</w:t>
+      </w:r>
+      <w:r>
+        <w:rPr>
+          <w:lang w:val="en-US"/>
+        </w:rPr>
+        <w:t>garahkan ke Whatsapp</w:t>
+      </w:r>
+    </w:p>
+    <w:p>
+      <w:pPr>
+        <w:pStyle w:val="ListParagraph"/>
+        <w:numPr>
+          <w:ilvl w:val="3"/>
+          <w:numId w:val="4"/>
+        </w:numPr>
+        <w:spacing w:line="360" w:lineRule="auto"/>
+        <w:ind w:left="1080"/>
+        <w:jc w:val="both"/>
+        <w:rPr>
+          <w:i/>
+          <w:lang w:val="en-US"/>
+        </w:rPr>
+      </w:pPr>
+      <w:r>
+        <w:rPr>
+          <w:i/>
+          <w:lang w:val="en-US"/>
+        </w:rPr>
+        <w:t>Navigation Bar</w:t>
+      </w:r>
+    </w:p>
+    <w:p>
+      <w:pPr>
+        <w:pStyle w:val="ListParagraph"/>
+        <w:keepNext/>
+        <w:spacing w:line="360" w:lineRule="auto"/>
+        <w:ind w:firstLine="0"/>
+        <w:jc w:val="both"/>
+      </w:pPr>
+      <w:r>
+        <w:rPr>
+          <w:noProof/>
+          <w:lang w:val="en-US"/>
+        </w:rPr>
+        <w:drawing>
+          <wp:inline distT="0" distB="0" distL="0" distR="0" wp14:anchorId="640F11DC" wp14:editId="7DFEBA7F">
+            <wp:extent cx="4524292" cy="389890"/>
+            <wp:effectExtent l="0" t="0" r="0" b="0"/>
+            <wp:docPr id="15" name="Picture 15"/>
+            <wp:cNvGraphicFramePr>
+              <a:graphicFrameLocks xmlns:a="http://schemas.openxmlformats.org/drawingml/2006/main" noChangeAspect="1"/>
+            </wp:cNvGraphicFramePr>
+            <a:graphic xmlns:a="http://schemas.openxmlformats.org/drawingml/2006/main">
+              <a:graphicData uri="http://schemas.openxmlformats.org/drawingml/2006/picture">
+                <pic:pic xmlns:pic="http://schemas.openxmlformats.org/drawingml/2006/picture">
+                  <pic:nvPicPr>
+                    <pic:cNvPr id="0" name="Picture 3"/>
+                    <pic:cNvPicPr>
+                      <a:picLocks noChangeAspect="1" noChangeArrowheads="1"/>
+                    </pic:cNvPicPr>
+                  </pic:nvPicPr>
+                  <pic:blipFill>
+                    <a:blip r:embed="rId23" cstate="print">
+                      <a:extLst>
+                        <a:ext uri="{28A0092B-C50C-407E-A947-70E740481C1C}">
+                          <a14:useLocalDpi xmlns:a14="http://schemas.microsoft.com/office/drawing/2010/main" val="0"/>
+                        </a:ext>
+                      </a:extLst>
+                    </a:blip>
+                    <a:srcRect/>
+                    <a:stretch>
+                      <a:fillRect/>
+                    </a:stretch>
+                  </pic:blipFill>
+                  <pic:spPr bwMode="auto">
+                    <a:xfrm>
+                      <a:off x="0" y="0"/>
+                      <a:ext cx="4537937" cy="391066"/>
+                    </a:xfrm>
+                    <a:prstGeom prst="rect">
+                      <a:avLst/>
+                    </a:prstGeom>
+                    <a:noFill/>
+                    <a:ln>
+                      <a:noFill/>
+                    </a:ln>
+                  </pic:spPr>
+                </pic:pic>
+              </a:graphicData>
+            </a:graphic>
+          </wp:inline>
+        </w:drawing>
+      </w:r>
+    </w:p>
+    <w:p>
+      <w:pPr>
+        <w:pStyle w:val="Caption"/>
+        <w:spacing w:line="360" w:lineRule="auto"/>
+        <w:jc w:val="center"/>
         <w:rPr>
           <w:i w:val="0"/>
           <w:color w:val="auto"/>
@@ -18299,6 +18801,870 @@
           <w:szCs w:val="24"/>
           <w:lang w:val="en-US"/>
         </w:rPr>
+      </w:pPr>
+      <w:r>
+        <w:rPr>
+          <w:i w:val="0"/>
+          <w:color w:val="auto"/>
+          <w:sz w:val="24"/>
+          <w:szCs w:val="24"/>
+        </w:rPr>
+        <w:t xml:space="preserve">Gambar </w:t>
+      </w:r>
+      <w:r>
+        <w:rPr>
+          <w:i w:val="0"/>
+          <w:color w:val="auto"/>
+          <w:sz w:val="24"/>
+          <w:szCs w:val="24"/>
+          <w:lang w:val="en-US"/>
+        </w:rPr>
+        <w:t xml:space="preserve">4.4 </w:t>
+      </w:r>
+      <w:r>
+        <w:rPr>
+          <w:i w:val="0"/>
+          <w:color w:val="auto"/>
+          <w:sz w:val="24"/>
+          <w:szCs w:val="24"/>
+          <w:lang w:val="en-US"/>
+        </w:rPr>
+        <w:t>Navigation Bar</w:t>
+      </w:r>
+      <w:r>
+        <w:rPr>
+          <w:i w:val="0"/>
+          <w:color w:val="auto"/>
+          <w:sz w:val="24"/>
+          <w:szCs w:val="24"/>
+          <w:lang w:val="en-US"/>
+        </w:rPr>
+        <w:t xml:space="preserve"> (Dekstop)</w:t>
+      </w:r>
+    </w:p>
+    <w:p>
+      <w:pPr>
+        <w:keepNext/>
+        <w:spacing w:line="360" w:lineRule="auto"/>
+        <w:ind w:left="720" w:firstLine="0"/>
+        <w:jc w:val="center"/>
+      </w:pPr>
+      <w:r>
+        <w:rPr>
+          <w:noProof/>
+          <w:lang w:val="en-US"/>
+        </w:rPr>
+        <w:drawing>
+          <wp:inline distT="0" distB="0" distL="0" distR="0" wp14:anchorId="0F8CD551" wp14:editId="6830A81D">
+            <wp:extent cx="2658851" cy="2369489"/>
+            <wp:effectExtent l="0" t="0" r="8255" b="0"/>
+            <wp:docPr id="17" name="Picture 17"/>
+            <wp:cNvGraphicFramePr>
+              <a:graphicFrameLocks xmlns:a="http://schemas.openxmlformats.org/drawingml/2006/main" noChangeAspect="1"/>
+            </wp:cNvGraphicFramePr>
+            <a:graphic xmlns:a="http://schemas.openxmlformats.org/drawingml/2006/main">
+              <a:graphicData uri="http://schemas.openxmlformats.org/drawingml/2006/picture">
+                <pic:pic xmlns:pic="http://schemas.openxmlformats.org/drawingml/2006/picture">
+                  <pic:nvPicPr>
+                    <pic:cNvPr id="0" name="Picture 5"/>
+                    <pic:cNvPicPr>
+                      <a:picLocks noChangeAspect="1" noChangeArrowheads="1"/>
+                    </pic:cNvPicPr>
+                  </pic:nvPicPr>
+                  <pic:blipFill>
+                    <a:blip r:embed="rId24" cstate="print">
+                      <a:extLst>
+                        <a:ext uri="{28A0092B-C50C-407E-A947-70E740481C1C}">
+                          <a14:useLocalDpi xmlns:a14="http://schemas.microsoft.com/office/drawing/2010/main" val="0"/>
+                        </a:ext>
+                      </a:extLst>
+                    </a:blip>
+                    <a:srcRect/>
+                    <a:stretch>
+                      <a:fillRect/>
+                    </a:stretch>
+                  </pic:blipFill>
+                  <pic:spPr bwMode="auto">
+                    <a:xfrm>
+                      <a:off x="0" y="0"/>
+                      <a:ext cx="2672620" cy="2381760"/>
+                    </a:xfrm>
+                    <a:prstGeom prst="rect">
+                      <a:avLst/>
+                    </a:prstGeom>
+                    <a:noFill/>
+                    <a:ln>
+                      <a:noFill/>
+                    </a:ln>
+                  </pic:spPr>
+                </pic:pic>
+              </a:graphicData>
+            </a:graphic>
+          </wp:inline>
+        </w:drawing>
+      </w:r>
+    </w:p>
+    <w:p>
+      <w:pPr>
+        <w:pStyle w:val="Caption"/>
+        <w:spacing w:line="360" w:lineRule="auto"/>
+        <w:ind w:left="720" w:firstLine="0"/>
+        <w:jc w:val="center"/>
+        <w:rPr>
+          <w:i w:val="0"/>
+          <w:color w:val="auto"/>
+          <w:sz w:val="24"/>
+          <w:szCs w:val="24"/>
+          <w:lang w:val="en-US"/>
+        </w:rPr>
+      </w:pPr>
+      <w:r>
+        <w:rPr>
+          <w:i w:val="0"/>
+          <w:color w:val="auto"/>
+          <w:sz w:val="24"/>
+          <w:szCs w:val="24"/>
+        </w:rPr>
+        <w:t>Gambar</w:t>
+      </w:r>
+      <w:r>
+        <w:rPr>
+          <w:i w:val="0"/>
+          <w:color w:val="auto"/>
+          <w:sz w:val="24"/>
+          <w:szCs w:val="24"/>
+          <w:lang w:val="en-US"/>
+        </w:rPr>
+        <w:t xml:space="preserve"> 4</w:t>
+      </w:r>
+      <w:r>
+        <w:rPr>
+          <w:i w:val="0"/>
+          <w:color w:val="auto"/>
+          <w:sz w:val="24"/>
+          <w:szCs w:val="24"/>
+          <w:lang w:val="en-US"/>
+        </w:rPr>
+        <w:t>.</w:t>
+      </w:r>
+      <w:r>
+        <w:rPr>
+          <w:i w:val="0"/>
+          <w:color w:val="auto"/>
+          <w:sz w:val="24"/>
+          <w:szCs w:val="24"/>
+          <w:lang w:val="en-US"/>
+        </w:rPr>
+        <w:t>5</w:t>
+      </w:r>
+      <w:r>
+        <w:rPr>
+          <w:i w:val="0"/>
+          <w:color w:val="auto"/>
+          <w:sz w:val="24"/>
+          <w:szCs w:val="24"/>
+          <w:lang w:val="en-US"/>
+        </w:rPr>
+        <w:t xml:space="preserve"> Navigation Bar (</w:t>
+      </w:r>
+      <w:r>
+        <w:rPr>
+          <w:color w:val="auto"/>
+          <w:sz w:val="24"/>
+          <w:szCs w:val="24"/>
+          <w:lang w:val="en-US"/>
+        </w:rPr>
+        <w:t>Smartphone</w:t>
+      </w:r>
+      <w:r>
+        <w:rPr>
+          <w:i w:val="0"/>
+          <w:color w:val="auto"/>
+          <w:sz w:val="24"/>
+          <w:szCs w:val="24"/>
+          <w:lang w:val="en-US"/>
+        </w:rPr>
+        <w:t>)</w:t>
+      </w:r>
+    </w:p>
+    <w:p>
+      <w:pPr>
+        <w:pStyle w:val="ListParagraph"/>
+        <w:spacing w:line="360" w:lineRule="auto"/>
+        <w:ind w:firstLine="270"/>
+        <w:jc w:val="both"/>
+        <w:rPr>
+          <w:lang w:val="en-US"/>
+        </w:rPr>
+      </w:pPr>
+      <w:r>
+        <w:rPr>
+          <w:lang w:val="en-US"/>
+        </w:rPr>
+        <w:t xml:space="preserve">Navigation Bar adalah </w:t>
+      </w:r>
+      <w:r>
+        <w:rPr>
+          <w:lang w:val="en-US"/>
+        </w:rPr>
+        <w:t>bagian dari tampilan website yang berisi menu navigasi yang terdiri dari beberapa tautan</w:t>
+      </w:r>
+      <w:r>
+        <w:rPr>
+          <w:lang w:val="en-US"/>
+        </w:rPr>
+        <w:t>. Berikut adalah beberapa menu yang terdapat pada navigation bar pada website ini:</w:t>
+      </w:r>
+    </w:p>
+    <w:p>
+      <w:pPr>
+        <w:pStyle w:val="ListParagraph"/>
+        <w:numPr>
+          <w:ilvl w:val="6"/>
+          <w:numId w:val="4"/>
+        </w:numPr>
+        <w:spacing w:line="360" w:lineRule="auto"/>
+        <w:ind w:left="1350"/>
+        <w:jc w:val="both"/>
+        <w:rPr>
+          <w:lang w:val="en-US"/>
+        </w:rPr>
+      </w:pPr>
+      <w:r>
+        <w:rPr>
+          <w:lang w:val="en-US"/>
+        </w:rPr>
+        <w:lastRenderedPageBreak/>
+        <w:t>Menu beranda yang berfungsi untuk mengarahkan ke halaman landing page.</w:t>
+      </w:r>
+    </w:p>
+    <w:p>
+      <w:pPr>
+        <w:pStyle w:val="ListParagraph"/>
+        <w:numPr>
+          <w:ilvl w:val="6"/>
+          <w:numId w:val="4"/>
+        </w:numPr>
+        <w:spacing w:line="360" w:lineRule="auto"/>
+        <w:ind w:left="1350"/>
+        <w:jc w:val="both"/>
+        <w:rPr>
+          <w:lang w:val="en-US"/>
+        </w:rPr>
+      </w:pPr>
+      <w:r>
+        <w:rPr>
+          <w:lang w:val="en-US"/>
+        </w:rPr>
+        <w:t>Menu produk yang berfungsi untuk mengarahkan ke halaman daftar dari produk pada toko Rumah Kue Haviyya.</w:t>
+      </w:r>
+    </w:p>
+    <w:p>
+      <w:pPr>
+        <w:pStyle w:val="ListParagraph"/>
+        <w:numPr>
+          <w:ilvl w:val="6"/>
+          <w:numId w:val="4"/>
+        </w:numPr>
+        <w:spacing w:line="360" w:lineRule="auto"/>
+        <w:ind w:left="1350"/>
+        <w:jc w:val="both"/>
+        <w:rPr>
+          <w:lang w:val="en-US"/>
+        </w:rPr>
+      </w:pPr>
+      <w:r>
+        <w:rPr>
+          <w:lang w:val="en-US"/>
+        </w:rPr>
+        <w:t>Menu tentang yang berfungsi untuk mengarahkan ke halaman yang berisi informasi mengenai toko Rumah Kue Haviyya.</w:t>
+      </w:r>
+    </w:p>
+    <w:p>
+      <w:pPr>
+        <w:pStyle w:val="ListParagraph"/>
+        <w:numPr>
+          <w:ilvl w:val="6"/>
+          <w:numId w:val="4"/>
+        </w:numPr>
+        <w:spacing w:line="360" w:lineRule="auto"/>
+        <w:ind w:left="1350"/>
+        <w:jc w:val="both"/>
+        <w:rPr>
+          <w:lang w:val="en-US"/>
+        </w:rPr>
+      </w:pPr>
+      <w:r>
+        <w:rPr>
+          <w:lang w:val="en-US"/>
+        </w:rPr>
+        <w:t>Menu Profil yang berfungsi untuk mengarahkan ke halaman profil dari pengguna yang sedang masuk.</w:t>
+      </w:r>
+    </w:p>
+    <w:p>
+      <w:pPr>
+        <w:pStyle w:val="ListParagraph"/>
+        <w:numPr>
+          <w:ilvl w:val="6"/>
+          <w:numId w:val="4"/>
+        </w:numPr>
+        <w:spacing w:line="360" w:lineRule="auto"/>
+        <w:ind w:left="1350"/>
+        <w:jc w:val="both"/>
+        <w:rPr>
+          <w:lang w:val="en-US"/>
+        </w:rPr>
+      </w:pPr>
+      <w:r>
+        <w:rPr>
+          <w:lang w:val="en-US"/>
+        </w:rPr>
+        <w:t>Menu testimoni yang berfungsi untuk mengarahkan ke halaman yang berisi testimoni-testimoni dari pengguna yang sudah pernah melakukan pembelian.</w:t>
+      </w:r>
+    </w:p>
+    <w:p>
+      <w:pPr>
+        <w:pStyle w:val="ListParagraph"/>
+        <w:numPr>
+          <w:ilvl w:val="6"/>
+          <w:numId w:val="4"/>
+        </w:numPr>
+        <w:spacing w:line="360" w:lineRule="auto"/>
+        <w:ind w:left="1350"/>
+        <w:jc w:val="both"/>
+        <w:rPr>
+          <w:lang w:val="en-US"/>
+        </w:rPr>
+      </w:pPr>
+      <w:r>
+        <w:rPr>
+          <w:lang w:val="en-US"/>
+        </w:rPr>
+        <w:t>Ada juga menu admin yang tidak dapat dilihat saat masuk menggunakan akun pengguna, halaman admin dapat diakses jika masuk menggunakan akun dengan role admin.</w:t>
+      </w:r>
+    </w:p>
+    <w:p>
+      <w:pPr>
+        <w:pStyle w:val="ListParagraph"/>
+        <w:numPr>
+          <w:ilvl w:val="3"/>
+          <w:numId w:val="4"/>
+        </w:numPr>
+        <w:spacing w:line="360" w:lineRule="auto"/>
+        <w:ind w:left="1080"/>
+        <w:jc w:val="both"/>
+        <w:rPr>
+          <w:lang w:val="en-US"/>
+        </w:rPr>
+      </w:pPr>
+      <w:r>
+        <w:rPr>
+          <w:lang w:val="en-US"/>
+        </w:rPr>
+        <w:t>Halaman Produk</w:t>
+      </w:r>
+    </w:p>
+    <w:p>
+      <w:pPr>
+        <w:pStyle w:val="ListParagraph"/>
+        <w:keepNext/>
+        <w:spacing w:line="360" w:lineRule="auto"/>
+        <w:ind w:firstLine="0"/>
+        <w:jc w:val="center"/>
+      </w:pPr>
+      <w:r>
+        <w:rPr>
+          <w:noProof/>
+          <w:lang w:val="en-US"/>
+        </w:rPr>
+        <w:drawing>
+          <wp:inline distT="0" distB="0" distL="0" distR="0" wp14:anchorId="6CF558A2" wp14:editId="242F5FDF">
+            <wp:extent cx="2724187" cy="3124863"/>
+            <wp:effectExtent l="0" t="0" r="0" b="0"/>
+            <wp:docPr id="18" name="Picture 18"/>
+            <wp:cNvGraphicFramePr>
+              <a:graphicFrameLocks xmlns:a="http://schemas.openxmlformats.org/drawingml/2006/main" noChangeAspect="1"/>
+            </wp:cNvGraphicFramePr>
+            <a:graphic xmlns:a="http://schemas.openxmlformats.org/drawingml/2006/main">
+              <a:graphicData uri="http://schemas.openxmlformats.org/drawingml/2006/picture">
+                <pic:pic xmlns:pic="http://schemas.openxmlformats.org/drawingml/2006/picture">
+                  <pic:nvPicPr>
+                    <pic:cNvPr id="0" name="Picture 6"/>
+                    <pic:cNvPicPr>
+                      <a:picLocks noChangeAspect="1" noChangeArrowheads="1"/>
+                    </pic:cNvPicPr>
+                  </pic:nvPicPr>
+                  <pic:blipFill>
+                    <a:blip r:embed="rId25" cstate="print">
+                      <a:extLst>
+                        <a:ext uri="{28A0092B-C50C-407E-A947-70E740481C1C}">
+                          <a14:useLocalDpi xmlns:a14="http://schemas.microsoft.com/office/drawing/2010/main" val="0"/>
+                        </a:ext>
+                      </a:extLst>
+                    </a:blip>
+                    <a:srcRect/>
+                    <a:stretch>
+                      <a:fillRect/>
+                    </a:stretch>
+                  </pic:blipFill>
+                  <pic:spPr bwMode="auto">
+                    <a:xfrm>
+                      <a:off x="0" y="0"/>
+                      <a:ext cx="2732314" cy="3134185"/>
+                    </a:xfrm>
+                    <a:prstGeom prst="rect">
+                      <a:avLst/>
+                    </a:prstGeom>
+                    <a:noFill/>
+                    <a:ln>
+                      <a:noFill/>
+                    </a:ln>
+                  </pic:spPr>
+                </pic:pic>
+              </a:graphicData>
+            </a:graphic>
+          </wp:inline>
+        </w:drawing>
+      </w:r>
+    </w:p>
+    <w:p>
+      <w:pPr>
+        <w:pStyle w:val="Caption"/>
+        <w:ind w:left="720" w:firstLine="0"/>
+        <w:jc w:val="center"/>
+        <w:rPr>
+          <w:i w:val="0"/>
+          <w:color w:val="auto"/>
+          <w:sz w:val="24"/>
+          <w:szCs w:val="24"/>
+          <w:lang w:val="en-US"/>
+        </w:rPr>
+      </w:pPr>
+      <w:r>
+        <w:rPr>
+          <w:i w:val="0"/>
+          <w:color w:val="auto"/>
+          <w:sz w:val="24"/>
+          <w:szCs w:val="24"/>
+        </w:rPr>
+        <w:t xml:space="preserve">Gambar </w:t>
+      </w:r>
+      <w:r>
+        <w:rPr>
+          <w:i w:val="0"/>
+          <w:color w:val="auto"/>
+          <w:sz w:val="24"/>
+          <w:szCs w:val="24"/>
+          <w:lang w:val="en-US"/>
+        </w:rPr>
+        <w:t xml:space="preserve">4.6 </w:t>
+      </w:r>
+      <w:r>
+        <w:rPr>
+          <w:i w:val="0"/>
+          <w:color w:val="auto"/>
+          <w:sz w:val="24"/>
+          <w:szCs w:val="24"/>
+          <w:lang w:val="en-US"/>
+        </w:rPr>
+        <w:t>Halaman Produk (Dekstop)</w:t>
+      </w:r>
+    </w:p>
+    <w:p>
+      <w:pPr>
+        <w:keepNext/>
+        <w:ind w:left="720" w:firstLine="0"/>
+        <w:jc w:val="center"/>
+      </w:pPr>
+      <w:r>
+        <w:rPr>
+          <w:noProof/>
+          <w:lang w:val="en-US"/>
+        </w:rPr>
+        <w:lastRenderedPageBreak/>
+        <w:drawing>
+          <wp:inline distT="0" distB="0" distL="0" distR="0" wp14:anchorId="4B28BABD" wp14:editId="6B3A0D87">
+            <wp:extent cx="1658057" cy="3379305"/>
+            <wp:effectExtent l="0" t="0" r="0" b="0"/>
+            <wp:docPr id="19" name="Picture 19"/>
+            <wp:cNvGraphicFramePr>
+              <a:graphicFrameLocks xmlns:a="http://schemas.openxmlformats.org/drawingml/2006/main" noChangeAspect="1"/>
+            </wp:cNvGraphicFramePr>
+            <a:graphic xmlns:a="http://schemas.openxmlformats.org/drawingml/2006/main">
+              <a:graphicData uri="http://schemas.openxmlformats.org/drawingml/2006/picture">
+                <pic:pic xmlns:pic="http://schemas.openxmlformats.org/drawingml/2006/picture">
+                  <pic:nvPicPr>
+                    <pic:cNvPr id="0" name="Picture 7"/>
+                    <pic:cNvPicPr>
+                      <a:picLocks noChangeAspect="1" noChangeArrowheads="1"/>
+                    </pic:cNvPicPr>
+                  </pic:nvPicPr>
+                  <pic:blipFill>
+                    <a:blip r:embed="rId26" cstate="print">
+                      <a:extLst>
+                        <a:ext uri="{28A0092B-C50C-407E-A947-70E740481C1C}">
+                          <a14:useLocalDpi xmlns:a14="http://schemas.microsoft.com/office/drawing/2010/main" val="0"/>
+                        </a:ext>
+                      </a:extLst>
+                    </a:blip>
+                    <a:srcRect/>
+                    <a:stretch>
+                      <a:fillRect/>
+                    </a:stretch>
+                  </pic:blipFill>
+                  <pic:spPr bwMode="auto">
+                    <a:xfrm>
+                      <a:off x="0" y="0"/>
+                      <a:ext cx="1664649" cy="3392741"/>
+                    </a:xfrm>
+                    <a:prstGeom prst="rect">
+                      <a:avLst/>
+                    </a:prstGeom>
+                    <a:noFill/>
+                    <a:ln>
+                      <a:noFill/>
+                    </a:ln>
+                  </pic:spPr>
+                </pic:pic>
+              </a:graphicData>
+            </a:graphic>
+          </wp:inline>
+        </w:drawing>
+      </w:r>
+    </w:p>
+    <w:p>
+      <w:pPr>
+        <w:pStyle w:val="Caption"/>
+        <w:ind w:left="720" w:firstLine="0"/>
+        <w:jc w:val="center"/>
+        <w:rPr>
+          <w:lang w:val="en-US"/>
+        </w:rPr>
+      </w:pPr>
+      <w:r>
+        <w:rPr>
+          <w:i w:val="0"/>
+          <w:color w:val="auto"/>
+          <w:sz w:val="24"/>
+          <w:szCs w:val="24"/>
+        </w:rPr>
+        <w:t xml:space="preserve">Gambar </w:t>
+      </w:r>
+      <w:r>
+        <w:rPr>
+          <w:i w:val="0"/>
+          <w:color w:val="auto"/>
+          <w:sz w:val="24"/>
+          <w:szCs w:val="24"/>
+          <w:lang w:val="en-US"/>
+        </w:rPr>
+        <w:t xml:space="preserve">4.7 Halaman </w:t>
+      </w:r>
+      <w:r>
+        <w:rPr>
+          <w:i w:val="0"/>
+          <w:color w:val="auto"/>
+          <w:sz w:val="24"/>
+          <w:szCs w:val="24"/>
+          <w:lang w:val="en-US"/>
+        </w:rPr>
+        <w:t>Produk (</w:t>
+      </w:r>
+      <w:r>
+        <w:rPr>
+          <w:color w:val="auto"/>
+          <w:sz w:val="24"/>
+          <w:szCs w:val="24"/>
+          <w:lang w:val="en-US"/>
+        </w:rPr>
+        <w:t>Smartphone</w:t>
+      </w:r>
+      <w:r>
+        <w:rPr>
+          <w:i w:val="0"/>
+          <w:color w:val="auto"/>
+          <w:sz w:val="24"/>
+          <w:szCs w:val="24"/>
+          <w:lang w:val="en-US"/>
+        </w:rPr>
+        <w:t>)</w:t>
+      </w:r>
+    </w:p>
+    <w:p>
+      <w:pPr>
+        <w:pStyle w:val="ListParagraph"/>
+        <w:spacing w:line="360" w:lineRule="auto"/>
+        <w:ind w:left="1080" w:firstLine="0"/>
+        <w:jc w:val="both"/>
+        <w:rPr>
+          <w:lang w:val="en-US"/>
+        </w:rPr>
+      </w:pPr>
+      <w:r>
+        <w:rPr>
+          <w:lang w:val="en-US"/>
+        </w:rPr>
+        <w:t>Halaman produk adalah halaman yang menampilkan produk-produk dari Rumah Kue Haviyya berdasarkan dengan kategori. Pada setiap produk juga pengguna dapat melihat detail dari produk tersebut yang berisi keterangan mengenai produk dan testimoni yang diberikan orang yang telah membeli produk tersebut sebelumnya.</w:t>
+      </w:r>
+    </w:p>
+    <w:p>
+      <w:pPr>
+        <w:pStyle w:val="ListParagraph"/>
+        <w:numPr>
+          <w:ilvl w:val="0"/>
+          <w:numId w:val="4"/>
+        </w:numPr>
+        <w:spacing w:line="360" w:lineRule="auto"/>
+        <w:ind w:left="1080"/>
+        <w:jc w:val="both"/>
+        <w:rPr>
+          <w:lang w:val="en-US"/>
+        </w:rPr>
+      </w:pPr>
+      <w:r>
+        <w:rPr>
+          <w:lang w:val="en-US"/>
+        </w:rPr>
+        <w:t>Halaman Tentang</w:t>
+      </w:r>
+    </w:p>
+    <w:p>
+      <w:pPr>
+        <w:pStyle w:val="ListParagraph"/>
+        <w:keepNext/>
+        <w:spacing w:line="360" w:lineRule="auto"/>
+        <w:ind w:left="1080" w:firstLine="0"/>
+        <w:jc w:val="center"/>
+      </w:pPr>
+      <w:r>
+        <w:rPr>
+          <w:noProof/>
+        </w:rPr>
+        <w:lastRenderedPageBreak/>
+        <w:drawing>
+          <wp:inline distT="0" distB="0" distL="0" distR="0" wp14:anchorId="3A0C8EFA" wp14:editId="4E271634">
+            <wp:extent cx="2839357" cy="3252084"/>
+            <wp:effectExtent l="0" t="0" r="0" b="5715"/>
+            <wp:docPr id="20" name="Picture 20"/>
+            <wp:cNvGraphicFramePr>
+              <a:graphicFrameLocks xmlns:a="http://schemas.openxmlformats.org/drawingml/2006/main" noChangeAspect="1"/>
+            </wp:cNvGraphicFramePr>
+            <a:graphic xmlns:a="http://schemas.openxmlformats.org/drawingml/2006/main">
+              <a:graphicData uri="http://schemas.openxmlformats.org/drawingml/2006/picture">
+                <pic:pic xmlns:pic="http://schemas.openxmlformats.org/drawingml/2006/picture">
+                  <pic:nvPicPr>
+                    <pic:cNvPr id="0" name="Picture 8"/>
+                    <pic:cNvPicPr>
+                      <a:picLocks noChangeAspect="1" noChangeArrowheads="1"/>
+                    </pic:cNvPicPr>
+                  </pic:nvPicPr>
+                  <pic:blipFill>
+                    <a:blip r:embed="rId27" cstate="print">
+                      <a:extLst>
+                        <a:ext uri="{28A0092B-C50C-407E-A947-70E740481C1C}">
+                          <a14:useLocalDpi xmlns:a14="http://schemas.microsoft.com/office/drawing/2010/main" val="0"/>
+                        </a:ext>
+                      </a:extLst>
+                    </a:blip>
+                    <a:srcRect/>
+                    <a:stretch>
+                      <a:fillRect/>
+                    </a:stretch>
+                  </pic:blipFill>
+                  <pic:spPr bwMode="auto">
+                    <a:xfrm>
+                      <a:off x="0" y="0"/>
+                      <a:ext cx="2880639" cy="3299367"/>
+                    </a:xfrm>
+                    <a:prstGeom prst="rect">
+                      <a:avLst/>
+                    </a:prstGeom>
+                    <a:noFill/>
+                    <a:ln>
+                      <a:noFill/>
+                    </a:ln>
+                  </pic:spPr>
+                </pic:pic>
+              </a:graphicData>
+            </a:graphic>
+          </wp:inline>
+        </w:drawing>
+      </w:r>
+    </w:p>
+    <w:p>
+      <w:pPr>
+        <w:pStyle w:val="Caption"/>
+        <w:ind w:left="720" w:firstLine="0"/>
+        <w:jc w:val="center"/>
+        <w:rPr>
+          <w:i w:val="0"/>
+          <w:color w:val="auto"/>
+          <w:sz w:val="24"/>
+          <w:szCs w:val="24"/>
+          <w:lang w:val="en-US"/>
+        </w:rPr>
+      </w:pPr>
+      <w:r>
+        <w:rPr>
+          <w:i w:val="0"/>
+          <w:color w:val="auto"/>
+          <w:sz w:val="24"/>
+          <w:szCs w:val="24"/>
+        </w:rPr>
+        <w:t xml:space="preserve">Gambar </w:t>
+      </w:r>
+      <w:r>
+        <w:rPr>
+          <w:i w:val="0"/>
+          <w:color w:val="auto"/>
+          <w:sz w:val="24"/>
+          <w:szCs w:val="24"/>
+          <w:lang w:val="en-US"/>
+        </w:rPr>
+        <w:t xml:space="preserve">4.8 </w:t>
+      </w:r>
+      <w:r>
+        <w:rPr>
+          <w:i w:val="0"/>
+          <w:color w:val="auto"/>
+          <w:sz w:val="24"/>
+          <w:szCs w:val="24"/>
+          <w:lang w:val="en-US"/>
+        </w:rPr>
+        <w:t>Halaman Tentang</w:t>
+      </w:r>
+      <w:r>
+        <w:rPr>
+          <w:i w:val="0"/>
+          <w:color w:val="auto"/>
+          <w:sz w:val="24"/>
+          <w:szCs w:val="24"/>
+          <w:lang w:val="en-US"/>
+        </w:rPr>
+        <w:t xml:space="preserve"> (Dekstop)</w:t>
+      </w:r>
+    </w:p>
+    <w:p>
+      <w:pPr>
+        <w:pStyle w:val="ListParagraph"/>
+        <w:keepNext/>
+        <w:spacing w:line="360" w:lineRule="auto"/>
+        <w:ind w:left="1080" w:firstLine="0"/>
+        <w:jc w:val="center"/>
+      </w:pPr>
+      <w:r>
+        <w:rPr>
+          <w:noProof/>
+        </w:rPr>
+        <w:drawing>
+          <wp:inline distT="0" distB="0" distL="0" distR="0" wp14:anchorId="51FDBE25" wp14:editId="07A09C62">
+            <wp:extent cx="1878134" cy="3824577"/>
+            <wp:effectExtent l="0" t="0" r="8255" b="5080"/>
+            <wp:docPr id="21" name="Picture 21"/>
+            <wp:cNvGraphicFramePr>
+              <a:graphicFrameLocks xmlns:a="http://schemas.openxmlformats.org/drawingml/2006/main" noChangeAspect="1"/>
+            </wp:cNvGraphicFramePr>
+            <a:graphic xmlns:a="http://schemas.openxmlformats.org/drawingml/2006/main">
+              <a:graphicData uri="http://schemas.openxmlformats.org/drawingml/2006/picture">
+                <pic:pic xmlns:pic="http://schemas.openxmlformats.org/drawingml/2006/picture">
+                  <pic:nvPicPr>
+                    <pic:cNvPr id="0" name="Picture 10"/>
+                    <pic:cNvPicPr>
+                      <a:picLocks noChangeAspect="1" noChangeArrowheads="1"/>
+                    </pic:cNvPicPr>
+                  </pic:nvPicPr>
+                  <pic:blipFill>
+                    <a:blip r:embed="rId28" cstate="print">
+                      <a:extLst>
+                        <a:ext uri="{28A0092B-C50C-407E-A947-70E740481C1C}">
+                          <a14:useLocalDpi xmlns:a14="http://schemas.microsoft.com/office/drawing/2010/main" val="0"/>
+                        </a:ext>
+                      </a:extLst>
+                    </a:blip>
+                    <a:srcRect/>
+                    <a:stretch>
+                      <a:fillRect/>
+                    </a:stretch>
+                  </pic:blipFill>
+                  <pic:spPr bwMode="auto">
+                    <a:xfrm>
+                      <a:off x="0" y="0"/>
+                      <a:ext cx="1896444" cy="3861864"/>
+                    </a:xfrm>
+                    <a:prstGeom prst="rect">
+                      <a:avLst/>
+                    </a:prstGeom>
+                    <a:noFill/>
+                    <a:ln>
+                      <a:noFill/>
+                    </a:ln>
+                  </pic:spPr>
+                </pic:pic>
+              </a:graphicData>
+            </a:graphic>
+          </wp:inline>
+        </w:drawing>
+      </w:r>
+    </w:p>
+    <w:p>
+      <w:pPr>
+        <w:pStyle w:val="Caption"/>
+        <w:ind w:left="720" w:firstLine="0"/>
+        <w:jc w:val="center"/>
+        <w:rPr>
+          <w:i w:val="0"/>
+          <w:color w:val="auto"/>
+          <w:sz w:val="24"/>
+          <w:szCs w:val="24"/>
+          <w:lang w:val="en-US"/>
+        </w:rPr>
+      </w:pPr>
+      <w:r>
+        <w:rPr>
+          <w:i w:val="0"/>
+          <w:color w:val="auto"/>
+          <w:sz w:val="24"/>
+          <w:szCs w:val="24"/>
+        </w:rPr>
+        <w:t xml:space="preserve">Gambar </w:t>
+      </w:r>
+      <w:r>
+        <w:rPr>
+          <w:i w:val="0"/>
+          <w:color w:val="auto"/>
+          <w:sz w:val="24"/>
+          <w:szCs w:val="24"/>
+          <w:lang w:val="en-US"/>
+        </w:rPr>
+        <w:t xml:space="preserve">4.9 </w:t>
+      </w:r>
+      <w:r>
+        <w:rPr>
+          <w:i w:val="0"/>
+          <w:color w:val="auto"/>
+          <w:sz w:val="24"/>
+          <w:szCs w:val="24"/>
+          <w:lang w:val="en-US"/>
+        </w:rPr>
+        <w:t>Halaman Tentang (</w:t>
+      </w:r>
+      <w:r>
+        <w:rPr>
+          <w:color w:val="auto"/>
+          <w:sz w:val="24"/>
+          <w:szCs w:val="24"/>
+          <w:lang w:val="en-US"/>
+        </w:rPr>
+        <w:t>Smartphone</w:t>
+      </w:r>
+      <w:r>
+        <w:rPr>
+          <w:i w:val="0"/>
+          <w:color w:val="auto"/>
+          <w:sz w:val="24"/>
+          <w:szCs w:val="24"/>
+          <w:lang w:val="en-US"/>
+        </w:rPr>
         <w:t>)</w:t>
       </w:r>
     </w:p>
@@ -18316,21 +19682,190 @@
         <w:rPr>
           <w:lang w:val="en-US"/>
         </w:rPr>
-        <w:t xml:space="preserve">Pada gambar 4.3 adalah tampilan dari Navigation Bar untuk Dekstop dan pada gambar 4.4 adalah tampilan dari Navigation Bar untuk tampilan </w:t>
-      </w:r>
-      <w:r>
-        <w:rPr>
-          <w:i/>
-          <w:lang w:val="en-US"/>
-        </w:rPr>
-        <w:t>Smartphone</w:t>
-      </w:r>
-      <w:r>
-        <w:rPr>
-          <w:lang w:val="en-US"/>
-        </w:rPr>
-        <w:t>.</w:t>
-      </w:r>
+        <w:lastRenderedPageBreak/>
+        <w:t>Halaman tentang adalah halaman yang berisi informasi-informasi mengenai toko Rumah Kue Haviyya. Halaman ini berisi deskripsi dari toko Rumah Kue Haviyya, lokasi dan kontak.</w:t>
+      </w:r>
+    </w:p>
+    <w:p>
+      <w:pPr>
+        <w:pStyle w:val="ListParagraph"/>
+        <w:numPr>
+          <w:ilvl w:val="0"/>
+          <w:numId w:val="4"/>
+        </w:numPr>
+        <w:spacing w:line="360" w:lineRule="auto"/>
+        <w:ind w:left="1080"/>
+        <w:jc w:val="both"/>
+        <w:rPr>
+          <w:lang w:val="en-US"/>
+        </w:rPr>
+      </w:pPr>
+      <w:r>
+        <w:rPr>
+          <w:lang w:val="en-US"/>
+        </w:rPr>
+        <w:t>Halaman Profil</w:t>
+      </w:r>
+    </w:p>
+    <w:p>
+      <w:pPr>
+        <w:pStyle w:val="ListParagraph"/>
+        <w:spacing w:line="360" w:lineRule="auto"/>
+        <w:ind w:left="1080" w:firstLine="0"/>
+        <w:jc w:val="center"/>
+        <w:rPr>
+          <w:lang w:val="en-US"/>
+        </w:rPr>
+      </w:pPr>
+      <w:r>
+        <w:rPr>
+          <w:noProof/>
+        </w:rPr>
+        <w:drawing>
+          <wp:inline distT="0" distB="0" distL="0" distR="0" wp14:anchorId="7B5BE765" wp14:editId="7C292369">
+            <wp:extent cx="3601941" cy="3848300"/>
+            <wp:effectExtent l="0" t="0" r="0" b="0"/>
+            <wp:docPr id="22" name="Picture 22"/>
+            <wp:cNvGraphicFramePr>
+              <a:graphicFrameLocks xmlns:a="http://schemas.openxmlformats.org/drawingml/2006/main" noChangeAspect="1"/>
+            </wp:cNvGraphicFramePr>
+            <a:graphic xmlns:a="http://schemas.openxmlformats.org/drawingml/2006/main">
+              <a:graphicData uri="http://schemas.openxmlformats.org/drawingml/2006/picture">
+                <pic:pic xmlns:pic="http://schemas.openxmlformats.org/drawingml/2006/picture">
+                  <pic:nvPicPr>
+                    <pic:cNvPr id="0" name="Picture 12"/>
+                    <pic:cNvPicPr>
+                      <a:picLocks noChangeAspect="1" noChangeArrowheads="1"/>
+                    </pic:cNvPicPr>
+                  </pic:nvPicPr>
+                  <pic:blipFill>
+                    <a:blip r:embed="rId29" cstate="print">
+                      <a:extLst>
+                        <a:ext uri="{28A0092B-C50C-407E-A947-70E740481C1C}">
+                          <a14:useLocalDpi xmlns:a14="http://schemas.microsoft.com/office/drawing/2010/main" val="0"/>
+                        </a:ext>
+                      </a:extLst>
+                    </a:blip>
+                    <a:srcRect/>
+                    <a:stretch>
+                      <a:fillRect/>
+                    </a:stretch>
+                  </pic:blipFill>
+                  <pic:spPr bwMode="auto">
+                    <a:xfrm>
+                      <a:off x="0" y="0"/>
+                      <a:ext cx="3613439" cy="3860584"/>
+                    </a:xfrm>
+                    <a:prstGeom prst="rect">
+                      <a:avLst/>
+                    </a:prstGeom>
+                    <a:noFill/>
+                    <a:ln>
+                      <a:noFill/>
+                    </a:ln>
+                  </pic:spPr>
+                </pic:pic>
+              </a:graphicData>
+            </a:graphic>
+          </wp:inline>
+        </w:drawing>
+      </w:r>
+    </w:p>
+    <w:p>
+      <w:pPr>
+        <w:pStyle w:val="ListParagraph"/>
+        <w:spacing w:line="360" w:lineRule="auto"/>
+        <w:ind w:left="1080" w:firstLine="0"/>
+        <w:jc w:val="center"/>
+        <w:rPr>
+          <w:lang w:val="en-US"/>
+        </w:rPr>
+      </w:pPr>
+      <w:r>
+        <w:rPr>
+          <w:noProof/>
+        </w:rPr>
+        <w:lastRenderedPageBreak/>
+        <w:drawing>
+          <wp:inline distT="0" distB="0" distL="0" distR="0" wp14:anchorId="54E7A33F" wp14:editId="3779AC73">
+            <wp:extent cx="2135842" cy="4349364"/>
+            <wp:effectExtent l="0" t="0" r="0" b="0"/>
+            <wp:docPr id="23" name="Picture 23"/>
+            <wp:cNvGraphicFramePr>
+              <a:graphicFrameLocks xmlns:a="http://schemas.openxmlformats.org/drawingml/2006/main" noChangeAspect="1"/>
+            </wp:cNvGraphicFramePr>
+            <a:graphic xmlns:a="http://schemas.openxmlformats.org/drawingml/2006/main">
+              <a:graphicData uri="http://schemas.openxmlformats.org/drawingml/2006/picture">
+                <pic:pic xmlns:pic="http://schemas.openxmlformats.org/drawingml/2006/picture">
+                  <pic:nvPicPr>
+                    <pic:cNvPr id="0" name="Picture 14"/>
+                    <pic:cNvPicPr>
+                      <a:picLocks noChangeAspect="1" noChangeArrowheads="1"/>
+                    </pic:cNvPicPr>
+                  </pic:nvPicPr>
+                  <pic:blipFill>
+                    <a:blip r:embed="rId30" cstate="print">
+                      <a:extLst>
+                        <a:ext uri="{28A0092B-C50C-407E-A947-70E740481C1C}">
+                          <a14:useLocalDpi xmlns:a14="http://schemas.microsoft.com/office/drawing/2010/main" val="0"/>
+                        </a:ext>
+                      </a:extLst>
+                    </a:blip>
+                    <a:srcRect/>
+                    <a:stretch>
+                      <a:fillRect/>
+                    </a:stretch>
+                  </pic:blipFill>
+                  <pic:spPr bwMode="auto">
+                    <a:xfrm>
+                      <a:off x="0" y="0"/>
+                      <a:ext cx="2144833" cy="4367674"/>
+                    </a:xfrm>
+                    <a:prstGeom prst="rect">
+                      <a:avLst/>
+                    </a:prstGeom>
+                    <a:noFill/>
+                    <a:ln>
+                      <a:noFill/>
+                    </a:ln>
+                  </pic:spPr>
+                </pic:pic>
+              </a:graphicData>
+            </a:graphic>
+          </wp:inline>
+        </w:drawing>
+      </w:r>
+    </w:p>
+    <w:p>
+      <w:pPr>
+        <w:pStyle w:val="ListParagraph"/>
+        <w:spacing w:line="360" w:lineRule="auto"/>
+        <w:ind w:left="1080" w:firstLine="0"/>
+        <w:jc w:val="both"/>
+        <w:rPr>
+          <w:lang w:val="en-US"/>
+        </w:rPr>
+      </w:pPr>
+      <w:r>
+        <w:rPr>
+          <w:lang w:val="en-US"/>
+        </w:rPr>
+        <w:t xml:space="preserve">Halaman Profil adalah halaman </w:t>
+      </w:r>
+      <w:r>
+        <w:rPr>
+          <w:lang w:val="en-US"/>
+        </w:rPr>
+        <w:t>yang berisi informasi dari pengguna yang sedang masuk kedalam website. Informasi yang dapat dilihat pada halaman profil adalah data pribadi pengguna, poin yang didapat dari membeli kue, dan daftar testimoni yang telah pengguna tersebut berikan.</w:t>
+      </w:r>
+      <w:r>
+        <w:rPr>
+          <w:lang w:val="en-US"/>
+        </w:rPr>
+        <w:t xml:space="preserve"> Pengguna juga dapat mengubah data pribadinya seperti nama dan foto profil.</w:t>
+      </w:r>
+      <w:bookmarkStart w:id="70" w:name="_GoBack"/>
+      <w:bookmarkEnd w:id="70"/>
     </w:p>
     <w:p>
       <w:pPr>
@@ -18403,34 +19938,34 @@
         <w:spacing w:line="360" w:lineRule="auto"/>
       </w:pPr>
       <w:r>
+        <w:t>4.3.1.2 Pengelolaan View</w:t>
+      </w:r>
+    </w:p>
+    <w:p>
+      <w:pPr>
+        <w:pStyle w:val="Heading4"/>
+        <w:spacing w:line="360" w:lineRule="auto"/>
+      </w:pPr>
+      <w:r>
+        <w:t>4.3.1.3 Pengelolaan Controller</w:t>
+      </w:r>
+    </w:p>
+    <w:p>
+      <w:pPr>
+        <w:spacing w:line="360" w:lineRule="auto"/>
+        <w:rPr>
+          <w:lang w:val="en-US"/>
+        </w:rPr>
+      </w:pPr>
+    </w:p>
+    <w:p>
+      <w:pPr>
+        <w:pStyle w:val="Heading2"/>
+        <w:spacing w:line="360" w:lineRule="auto"/>
+      </w:pPr>
+      <w:bookmarkStart w:id="74" w:name="_Toc166509793"/>
+      <w:r>
         <w:lastRenderedPageBreak/>
-        <w:t>4.3.1.2 Pengelolaan View</w:t>
-      </w:r>
-    </w:p>
-    <w:p>
-      <w:pPr>
-        <w:pStyle w:val="Heading4"/>
-        <w:spacing w:line="360" w:lineRule="auto"/>
-      </w:pPr>
-      <w:r>
-        <w:t>4.3.1.3 Pengelolaan Controller</w:t>
-      </w:r>
-    </w:p>
-    <w:p>
-      <w:pPr>
-        <w:spacing w:line="360" w:lineRule="auto"/>
-        <w:rPr>
-          <w:lang w:val="en-US"/>
-        </w:rPr>
-      </w:pPr>
-    </w:p>
-    <w:p>
-      <w:pPr>
-        <w:pStyle w:val="Heading2"/>
-        <w:spacing w:line="360" w:lineRule="auto"/>
-      </w:pPr>
-      <w:bookmarkStart w:id="74" w:name="_Toc166509793"/>
-      <w:r>
         <w:t>4.4 Evaluation</w:t>
       </w:r>
       <w:bookmarkEnd w:id="74"/>
@@ -22109,7 +23644,7 @@
 </file>
 
 <file path=customXml/itemProps1.xml><?xml version="1.0" encoding="utf-8"?>
-<ds:datastoreItem xmlns:ds="http://schemas.openxmlformats.org/officeDocument/2006/customXml" ds:itemID="{C6B65957-74E0-47F0-B156-4AF91C688300}">
+<ds:datastoreItem xmlns:ds="http://schemas.openxmlformats.org/officeDocument/2006/customXml" ds:itemID="{B9B73712-A2B6-46E5-A720-DD5C6C016520}">
   <ds:schemaRefs>
     <ds:schemaRef ds:uri="http://schemas.openxmlformats.org/officeDocument/2006/bibliography"/>
   </ds:schemaRefs>

</xml_diff>

<commit_message>
Menambah deskripsi pada Wireframe
</commit_message>
<xml_diff>
--- a/Skripsi_Ahmad_Daffa_Muttaqin (Update Bab 4).docx
+++ b/Skripsi_Ahmad_Daffa_Muttaqin (Update Bab 4).docx
@@ -19710,12 +19710,10 @@
     <w:p>
       <w:pPr>
         <w:pStyle w:val="ListParagraph"/>
+        <w:keepNext/>
         <w:spacing w:line="360" w:lineRule="auto"/>
         <w:ind w:left="1080" w:firstLine="0"/>
         <w:jc w:val="center"/>
-        <w:rPr>
-          <w:lang w:val="en-US"/>
-        </w:rPr>
       </w:pPr>
       <w:r>
         <w:rPr>
@@ -19773,13 +19771,43 @@
     </w:p>
     <w:p>
       <w:pPr>
+        <w:pStyle w:val="Caption"/>
+        <w:jc w:val="center"/>
+        <w:rPr>
+          <w:i w:val="0"/>
+          <w:color w:val="auto"/>
+          <w:sz w:val="24"/>
+          <w:szCs w:val="24"/>
+          <w:lang w:val="en-US"/>
+        </w:rPr>
+      </w:pPr>
+      <w:r>
+        <w:rPr>
+          <w:i w:val="0"/>
+          <w:color w:val="auto"/>
+          <w:sz w:val="24"/>
+          <w:szCs w:val="24"/>
+        </w:rPr>
+        <w:t>Gamba</w:t>
+      </w:r>
+      <w:r>
+        <w:rPr>
+          <w:i w:val="0"/>
+          <w:color w:val="auto"/>
+          <w:sz w:val="24"/>
+          <w:szCs w:val="24"/>
+          <w:lang w:val="en-US"/>
+        </w:rPr>
+        <w:t>r 4.10 Halaman Profil (Dekstop)</w:t>
+      </w:r>
+    </w:p>
+    <w:p>
+      <w:pPr>
         <w:pStyle w:val="ListParagraph"/>
+        <w:keepNext/>
         <w:spacing w:line="360" w:lineRule="auto"/>
         <w:ind w:left="1080" w:firstLine="0"/>
         <w:jc w:val="center"/>
-        <w:rPr>
-          <w:lang w:val="en-US"/>
-        </w:rPr>
       </w:pPr>
       <w:r>
         <w:rPr>
@@ -19838,6 +19866,48 @@
     </w:p>
     <w:p>
       <w:pPr>
+        <w:pStyle w:val="Caption"/>
+        <w:jc w:val="center"/>
+        <w:rPr>
+          <w:i w:val="0"/>
+          <w:color w:val="auto"/>
+          <w:sz w:val="24"/>
+          <w:szCs w:val="24"/>
+          <w:lang w:val="en-US"/>
+        </w:rPr>
+      </w:pPr>
+      <w:r>
+        <w:rPr>
+          <w:i w:val="0"/>
+          <w:color w:val="auto"/>
+          <w:sz w:val="24"/>
+          <w:szCs w:val="24"/>
+        </w:rPr>
+        <w:t xml:space="preserve">Gambar </w:t>
+      </w:r>
+      <w:r>
+        <w:rPr>
+          <w:i w:val="0"/>
+          <w:color w:val="auto"/>
+          <w:sz w:val="24"/>
+          <w:szCs w:val="24"/>
+          <w:lang w:val="en-US"/>
+        </w:rPr>
+        <w:t xml:space="preserve">4.11 </w:t>
+      </w:r>
+      <w:r>
+        <w:rPr>
+          <w:i w:val="0"/>
+          <w:color w:val="auto"/>
+          <w:sz w:val="24"/>
+          <w:szCs w:val="24"/>
+          <w:lang w:val="en-US"/>
+        </w:rPr>
+        <w:t>Halaman Profil (Smartphone)</w:t>
+      </w:r>
+    </w:p>
+    <w:p>
+      <w:pPr>
         <w:pStyle w:val="ListParagraph"/>
         <w:spacing w:line="360" w:lineRule="auto"/>
         <w:ind w:left="1080" w:firstLine="0"/>
@@ -19864,6 +19934,600 @@
         </w:rPr>
         <w:t xml:space="preserve"> Pengguna juga dapat mengubah data pribadinya seperti nama dan foto profil.</w:t>
       </w:r>
+    </w:p>
+    <w:p>
+      <w:pPr>
+        <w:pStyle w:val="ListParagraph"/>
+        <w:numPr>
+          <w:ilvl w:val="0"/>
+          <w:numId w:val="4"/>
+        </w:numPr>
+        <w:spacing w:line="360" w:lineRule="auto"/>
+        <w:ind w:left="1080"/>
+        <w:jc w:val="both"/>
+        <w:rPr>
+          <w:lang w:val="en-US"/>
+        </w:rPr>
+      </w:pPr>
+      <w:r>
+        <w:rPr>
+          <w:lang w:val="en-US"/>
+        </w:rPr>
+        <w:t>Halaman Testimoni</w:t>
+      </w:r>
+    </w:p>
+    <w:p>
+      <w:pPr>
+        <w:pStyle w:val="ListParagraph"/>
+        <w:keepNext/>
+        <w:spacing w:line="360" w:lineRule="auto"/>
+        <w:ind w:left="1080" w:firstLine="0"/>
+        <w:jc w:val="center"/>
+      </w:pPr>
+      <w:r>
+        <w:rPr>
+          <w:noProof/>
+          <w:lang w:val="en-US"/>
+        </w:rPr>
+        <w:lastRenderedPageBreak/>
+        <w:drawing>
+          <wp:inline distT="0" distB="0" distL="0" distR="0" wp14:anchorId="7833CCC2" wp14:editId="42AAFA12">
+            <wp:extent cx="4067377" cy="3983604"/>
+            <wp:effectExtent l="0" t="0" r="0" b="0"/>
+            <wp:docPr id="12" name="Picture 12"/>
+            <wp:cNvGraphicFramePr>
+              <a:graphicFrameLocks xmlns:a="http://schemas.openxmlformats.org/drawingml/2006/main" noChangeAspect="1"/>
+            </wp:cNvGraphicFramePr>
+            <a:graphic xmlns:a="http://schemas.openxmlformats.org/drawingml/2006/main">
+              <a:graphicData uri="http://schemas.openxmlformats.org/drawingml/2006/picture">
+                <pic:pic xmlns:pic="http://schemas.openxmlformats.org/drawingml/2006/picture">
+                  <pic:nvPicPr>
+                    <pic:cNvPr id="0" name="Picture 1"/>
+                    <pic:cNvPicPr>
+                      <a:picLocks noChangeAspect="1" noChangeArrowheads="1"/>
+                    </pic:cNvPicPr>
+                  </pic:nvPicPr>
+                  <pic:blipFill>
+                    <a:blip r:embed="rId31" cstate="print">
+                      <a:extLst>
+                        <a:ext uri="{28A0092B-C50C-407E-A947-70E740481C1C}">
+                          <a14:useLocalDpi xmlns:a14="http://schemas.microsoft.com/office/drawing/2010/main" val="0"/>
+                        </a:ext>
+                      </a:extLst>
+                    </a:blip>
+                    <a:srcRect/>
+                    <a:stretch>
+                      <a:fillRect/>
+                    </a:stretch>
+                  </pic:blipFill>
+                  <pic:spPr bwMode="auto">
+                    <a:xfrm>
+                      <a:off x="0" y="0"/>
+                      <a:ext cx="4081810" cy="3997740"/>
+                    </a:xfrm>
+                    <a:prstGeom prst="rect">
+                      <a:avLst/>
+                    </a:prstGeom>
+                    <a:noFill/>
+                    <a:ln>
+                      <a:noFill/>
+                    </a:ln>
+                  </pic:spPr>
+                </pic:pic>
+              </a:graphicData>
+            </a:graphic>
+          </wp:inline>
+        </w:drawing>
+      </w:r>
+    </w:p>
+    <w:p>
+      <w:pPr>
+        <w:pStyle w:val="Caption"/>
+        <w:ind w:left="1080" w:firstLine="0"/>
+        <w:jc w:val="center"/>
+        <w:rPr>
+          <w:i w:val="0"/>
+          <w:color w:val="auto"/>
+          <w:sz w:val="24"/>
+          <w:lang w:val="en-US"/>
+        </w:rPr>
+      </w:pPr>
+      <w:r>
+        <w:rPr>
+          <w:i w:val="0"/>
+          <w:color w:val="auto"/>
+          <w:sz w:val="24"/>
+        </w:rPr>
+        <w:t>Gambar</w:t>
+      </w:r>
+      <w:r>
+        <w:rPr>
+          <w:i w:val="0"/>
+          <w:color w:val="auto"/>
+          <w:sz w:val="24"/>
+          <w:lang w:val="en-US"/>
+        </w:rPr>
+        <w:t xml:space="preserve"> 4.12 </w:t>
+      </w:r>
+      <w:r>
+        <w:rPr>
+          <w:i w:val="0"/>
+          <w:color w:val="auto"/>
+          <w:sz w:val="24"/>
+          <w:lang w:val="en-US"/>
+        </w:rPr>
+        <w:t>Halaman Testimoni (</w:t>
+      </w:r>
+      <w:r>
+        <w:rPr>
+          <w:i w:val="0"/>
+          <w:color w:val="auto"/>
+          <w:sz w:val="24"/>
+          <w:lang w:val="en-US"/>
+        </w:rPr>
+        <w:t>Dekstop</w:t>
+      </w:r>
+      <w:r>
+        <w:rPr>
+          <w:i w:val="0"/>
+          <w:color w:val="auto"/>
+          <w:sz w:val="24"/>
+          <w:lang w:val="en-US"/>
+        </w:rPr>
+        <w:t>)</w:t>
+      </w:r>
+    </w:p>
+    <w:p>
+      <w:pPr>
+        <w:pStyle w:val="ListParagraph"/>
+        <w:keepNext/>
+        <w:spacing w:line="360" w:lineRule="auto"/>
+        <w:ind w:left="1080" w:firstLine="0"/>
+        <w:jc w:val="center"/>
+      </w:pPr>
+      <w:r>
+        <w:rPr>
+          <w:noProof/>
+          <w:lang w:val="en-US"/>
+        </w:rPr>
+        <w:drawing>
+          <wp:inline distT="0" distB="0" distL="0" distR="0" wp14:anchorId="311903CB" wp14:editId="25A21686">
+            <wp:extent cx="1789043" cy="3646268"/>
+            <wp:effectExtent l="0" t="0" r="1905" b="0"/>
+            <wp:docPr id="16" name="Picture 16"/>
+            <wp:cNvGraphicFramePr>
+              <a:graphicFrameLocks xmlns:a="http://schemas.openxmlformats.org/drawingml/2006/main" noChangeAspect="1"/>
+            </wp:cNvGraphicFramePr>
+            <a:graphic xmlns:a="http://schemas.openxmlformats.org/drawingml/2006/main">
+              <a:graphicData uri="http://schemas.openxmlformats.org/drawingml/2006/picture">
+                <pic:pic xmlns:pic="http://schemas.openxmlformats.org/drawingml/2006/picture">
+                  <pic:nvPicPr>
+                    <pic:cNvPr id="0" name="Picture 2"/>
+                    <pic:cNvPicPr>
+                      <a:picLocks noChangeAspect="1" noChangeArrowheads="1"/>
+                    </pic:cNvPicPr>
+                  </pic:nvPicPr>
+                  <pic:blipFill>
+                    <a:blip r:embed="rId32" cstate="print">
+                      <a:extLst>
+                        <a:ext uri="{28A0092B-C50C-407E-A947-70E740481C1C}">
+                          <a14:useLocalDpi xmlns:a14="http://schemas.microsoft.com/office/drawing/2010/main" val="0"/>
+                        </a:ext>
+                      </a:extLst>
+                    </a:blip>
+                    <a:srcRect/>
+                    <a:stretch>
+                      <a:fillRect/>
+                    </a:stretch>
+                  </pic:blipFill>
+                  <pic:spPr bwMode="auto">
+                    <a:xfrm>
+                      <a:off x="0" y="0"/>
+                      <a:ext cx="1843744" cy="3757754"/>
+                    </a:xfrm>
+                    <a:prstGeom prst="rect">
+                      <a:avLst/>
+                    </a:prstGeom>
+                    <a:noFill/>
+                    <a:ln>
+                      <a:noFill/>
+                    </a:ln>
+                  </pic:spPr>
+                </pic:pic>
+              </a:graphicData>
+            </a:graphic>
+          </wp:inline>
+        </w:drawing>
+      </w:r>
+    </w:p>
+    <w:p>
+      <w:pPr>
+        <w:pStyle w:val="Caption"/>
+        <w:ind w:left="1080" w:firstLine="0"/>
+        <w:jc w:val="center"/>
+        <w:rPr>
+          <w:i w:val="0"/>
+          <w:color w:val="auto"/>
+          <w:sz w:val="24"/>
+          <w:lang w:val="en-US"/>
+        </w:rPr>
+      </w:pPr>
+      <w:r>
+        <w:rPr>
+          <w:i w:val="0"/>
+          <w:color w:val="auto"/>
+          <w:sz w:val="24"/>
+        </w:rPr>
+        <w:t>Gambar</w:t>
+      </w:r>
+      <w:r>
+        <w:rPr>
+          <w:i w:val="0"/>
+          <w:color w:val="auto"/>
+          <w:sz w:val="24"/>
+          <w:lang w:val="en-US"/>
+        </w:rPr>
+        <w:t xml:space="preserve"> 4.1</w:t>
+      </w:r>
+      <w:r>
+        <w:rPr>
+          <w:i w:val="0"/>
+          <w:color w:val="auto"/>
+          <w:sz w:val="24"/>
+          <w:lang w:val="en-US"/>
+        </w:rPr>
+        <w:t xml:space="preserve">3 </w:t>
+      </w:r>
+      <w:r>
+        <w:rPr>
+          <w:i w:val="0"/>
+          <w:color w:val="auto"/>
+          <w:sz w:val="24"/>
+          <w:lang w:val="en-US"/>
+        </w:rPr>
+        <w:t>Halaman Testimoni (Smartphone)</w:t>
+      </w:r>
+    </w:p>
+    <w:p>
+      <w:pPr>
+        <w:pStyle w:val="ListParagraph"/>
+        <w:spacing w:line="360" w:lineRule="auto"/>
+        <w:ind w:left="1080" w:firstLine="360"/>
+        <w:jc w:val="both"/>
+        <w:rPr>
+          <w:lang w:val="en-US"/>
+        </w:rPr>
+      </w:pPr>
+      <w:r>
+        <w:rPr>
+          <w:lang w:val="en-US"/>
+        </w:rPr>
+        <w:lastRenderedPageBreak/>
+        <w:t xml:space="preserve">Halaman Testimoni di </w:t>
+      </w:r>
+      <w:r>
+        <w:rPr>
+          <w:i/>
+          <w:lang w:val="en-US"/>
+        </w:rPr>
+        <w:t>website</w:t>
+      </w:r>
+      <w:r>
+        <w:rPr>
+          <w:lang w:val="en-US"/>
+        </w:rPr>
+        <w:t xml:space="preserve"> berisi ulasan dari pelanggan yang telah membeli kue. Halaman ini dirancang untuk menampilkan pengalaman dan pendapat mereka, sehingga dapat meningkatkan kepercayaan dan minat calon pembeli. Testimoni yang disajikan akan mencakup nama pengguna, komentar mereka, dan jika memungkinkan, foto atau penilaian yang diberikan, sehingga pengunjung dapat melihat bukti nyata dari kualitas produk yang ditawarkan.</w:t>
+      </w:r>
+    </w:p>
+    <w:p>
+      <w:pPr>
+        <w:pStyle w:val="ListParagraph"/>
+        <w:numPr>
+          <w:ilvl w:val="0"/>
+          <w:numId w:val="4"/>
+        </w:numPr>
+        <w:spacing w:line="360" w:lineRule="auto"/>
+        <w:ind w:left="1080"/>
+        <w:jc w:val="both"/>
+        <w:rPr>
+          <w:lang w:val="en-US"/>
+        </w:rPr>
+      </w:pPr>
+      <w:r>
+        <w:rPr>
+          <w:lang w:val="en-US"/>
+        </w:rPr>
+        <w:t>Halaman Admin</w:t>
+      </w:r>
+    </w:p>
+    <w:p>
+      <w:pPr>
+        <w:pStyle w:val="ListParagraph"/>
+        <w:keepNext/>
+        <w:spacing w:line="360" w:lineRule="auto"/>
+        <w:ind w:left="1080" w:firstLine="0"/>
+        <w:jc w:val="center"/>
+      </w:pPr>
+      <w:r>
+        <w:rPr>
+          <w:noProof/>
+          <w:lang w:val="en-US"/>
+        </w:rPr>
+        <w:drawing>
+          <wp:inline distT="0" distB="0" distL="0" distR="0" wp14:anchorId="607E614B" wp14:editId="6756F1FB">
+            <wp:extent cx="3617843" cy="4218989"/>
+            <wp:effectExtent l="0" t="0" r="1905" b="0"/>
+            <wp:docPr id="24" name="Picture 24"/>
+            <wp:cNvGraphicFramePr>
+              <a:graphicFrameLocks xmlns:a="http://schemas.openxmlformats.org/drawingml/2006/main" noChangeAspect="1"/>
+            </wp:cNvGraphicFramePr>
+            <a:graphic xmlns:a="http://schemas.openxmlformats.org/drawingml/2006/main">
+              <a:graphicData uri="http://schemas.openxmlformats.org/drawingml/2006/picture">
+                <pic:pic xmlns:pic="http://schemas.openxmlformats.org/drawingml/2006/picture">
+                  <pic:nvPicPr>
+                    <pic:cNvPr id="0" name="Picture 3"/>
+                    <pic:cNvPicPr>
+                      <a:picLocks noChangeAspect="1" noChangeArrowheads="1"/>
+                    </pic:cNvPicPr>
+                  </pic:nvPicPr>
+                  <pic:blipFill>
+                    <a:blip r:embed="rId33" cstate="print">
+                      <a:extLst>
+                        <a:ext uri="{28A0092B-C50C-407E-A947-70E740481C1C}">
+                          <a14:useLocalDpi xmlns:a14="http://schemas.microsoft.com/office/drawing/2010/main" val="0"/>
+                        </a:ext>
+                      </a:extLst>
+                    </a:blip>
+                    <a:srcRect/>
+                    <a:stretch>
+                      <a:fillRect/>
+                    </a:stretch>
+                  </pic:blipFill>
+                  <pic:spPr bwMode="auto">
+                    <a:xfrm>
+                      <a:off x="0" y="0"/>
+                      <a:ext cx="3624719" cy="4227008"/>
+                    </a:xfrm>
+                    <a:prstGeom prst="rect">
+                      <a:avLst/>
+                    </a:prstGeom>
+                    <a:noFill/>
+                    <a:ln>
+                      <a:noFill/>
+                    </a:ln>
+                  </pic:spPr>
+                </pic:pic>
+              </a:graphicData>
+            </a:graphic>
+          </wp:inline>
+        </w:drawing>
+      </w:r>
+    </w:p>
+    <w:p>
+      <w:pPr>
+        <w:pStyle w:val="Caption"/>
+        <w:jc w:val="center"/>
+        <w:rPr>
+          <w:i w:val="0"/>
+          <w:color w:val="auto"/>
+          <w:sz w:val="24"/>
+          <w:lang w:val="en-US"/>
+        </w:rPr>
+      </w:pPr>
+      <w:r>
+        <w:rPr>
+          <w:i w:val="0"/>
+          <w:color w:val="auto"/>
+          <w:sz w:val="24"/>
+        </w:rPr>
+        <w:t>Gamba</w:t>
+      </w:r>
+      <w:r>
+        <w:rPr>
+          <w:i w:val="0"/>
+          <w:color w:val="auto"/>
+          <w:sz w:val="24"/>
+          <w:lang w:val="en-US"/>
+        </w:rPr>
+        <w:t>r 4.14 Halaman Admin</w:t>
+      </w:r>
+    </w:p>
+    <w:p>
+      <w:pPr>
+        <w:pStyle w:val="ListParagraph"/>
+        <w:spacing w:line="360" w:lineRule="auto"/>
+        <w:ind w:left="1080" w:firstLine="360"/>
+        <w:jc w:val="both"/>
+        <w:rPr>
+          <w:lang w:val="en-US"/>
+        </w:rPr>
+      </w:pPr>
+      <w:r>
+        <w:rPr>
+          <w:lang w:val="en-US"/>
+        </w:rPr>
+        <w:t>H</w:t>
+      </w:r>
+      <w:r>
+        <w:rPr>
+          <w:lang w:val="en-US"/>
+        </w:rPr>
+        <w:t xml:space="preserve">alaman Admin adalah fitur yang vital dalam </w:t>
+      </w:r>
+      <w:r>
+        <w:rPr>
+          <w:i/>
+          <w:lang w:val="en-US"/>
+        </w:rPr>
+        <w:t>website</w:t>
+      </w:r>
+      <w:r>
+        <w:rPr>
+          <w:lang w:val="en-US"/>
+        </w:rPr>
+        <w:t xml:space="preserve"> yang memungkinkan pengelolaan data dan kontrol yang efektif.</w:t>
+      </w:r>
+      <w:r>
+        <w:rPr>
+          <w:lang w:val="en-US"/>
+        </w:rPr>
+        <w:t xml:space="preserve"> Di sini, </w:t>
+      </w:r>
+      <w:r>
+        <w:rPr>
+          <w:lang w:val="en-US"/>
+        </w:rPr>
+        <w:t>admin</w:t>
+      </w:r>
+      <w:r>
+        <w:rPr>
+          <w:lang w:val="en-US"/>
+        </w:rPr>
+        <w:t xml:space="preserve"> memiliki hak akses penuh untuk mengatur berbagai aspek dari situs, </w:t>
+      </w:r>
+      <w:r>
+        <w:rPr>
+          <w:lang w:val="en-US"/>
+        </w:rPr>
+        <w:t xml:space="preserve">seperti </w:t>
+      </w:r>
+      <w:r>
+        <w:rPr>
+          <w:lang w:val="en-US"/>
+        </w:rPr>
+        <w:t xml:space="preserve">menambahkan produk baru, </w:t>
+      </w:r>
+      <w:r>
+        <w:rPr>
+          <w:lang w:val="en-US"/>
+        </w:rPr>
+        <w:t>mengedit</w:t>
+      </w:r>
+      <w:r>
+        <w:rPr>
+          <w:lang w:val="en-US"/>
+        </w:rPr>
+        <w:t xml:space="preserve"> informasi produk yang ada, dan menghapus produk yang tidak relevan. Selain itu, </w:t>
+      </w:r>
+      <w:r>
+        <w:rPr>
+          <w:lang w:val="en-US"/>
+        </w:rPr>
+        <w:t>admin</w:t>
+      </w:r>
+      <w:r>
+        <w:rPr>
+          <w:lang w:val="en-US"/>
+        </w:rPr>
+        <w:t xml:space="preserve"> juga dapat memantau serta mengelola ulasan atau komentar dari pengguna, memastikan bahwa hanya konten yang berkualitas yang </w:t>
+      </w:r>
+      <w:r>
+        <w:rPr>
+          <w:lang w:val="en-US"/>
+        </w:rPr>
+        <w:lastRenderedPageBreak/>
+        <w:t xml:space="preserve">dipertontonkan di situs. Dengan Fasilitas </w:t>
+      </w:r>
+      <w:r>
+        <w:rPr>
+          <w:lang w:val="en-US"/>
+        </w:rPr>
+        <w:t>a</w:t>
+      </w:r>
+      <w:r>
+        <w:rPr>
+          <w:lang w:val="en-US"/>
+        </w:rPr>
+        <w:t xml:space="preserve">dmin ini, pemilik </w:t>
+      </w:r>
+      <w:r>
+        <w:rPr>
+          <w:lang w:val="en-US"/>
+        </w:rPr>
+        <w:t>toko</w:t>
+      </w:r>
+      <w:r>
+        <w:rPr>
+          <w:lang w:val="en-US"/>
+        </w:rPr>
+        <w:t xml:space="preserve"> memiliki sarana yang efektif untuk menjaga serta meningkatkan mutu dan pengalaman pengguna </w:t>
+      </w:r>
+      <w:r>
+        <w:rPr>
+          <w:lang w:val="en-US"/>
+        </w:rPr>
+        <w:t>untuk</w:t>
+      </w:r>
+      <w:r>
+        <w:rPr>
+          <w:lang w:val="en-US"/>
+        </w:rPr>
+        <w:t xml:space="preserve"> </w:t>
+      </w:r>
+      <w:r>
+        <w:rPr>
+          <w:i/>
+          <w:lang w:val="en-US"/>
+        </w:rPr>
+        <w:t>websit</w:t>
+      </w:r>
+      <w:r>
+        <w:rPr>
+          <w:i/>
+          <w:lang w:val="en-US"/>
+        </w:rPr>
+        <w:t>e</w:t>
+      </w:r>
+      <w:r>
+        <w:rPr>
+          <w:lang w:val="en-US"/>
+        </w:rPr>
+        <w:t xml:space="preserve"> toko Rumah Kue Haviyya ini</w:t>
+      </w:r>
+      <w:r>
+        <w:rPr>
+          <w:lang w:val="en-US"/>
+        </w:rPr>
+        <w:t>.</w:t>
+      </w:r>
+    </w:p>
+    <w:p>
+      <w:pPr>
+        <w:pStyle w:val="ListParagraph"/>
+        <w:numPr>
+          <w:ilvl w:val="0"/>
+          <w:numId w:val="11"/>
+        </w:numPr>
+        <w:spacing w:line="360" w:lineRule="auto"/>
+        <w:ind w:left="1080"/>
+        <w:jc w:val="both"/>
+        <w:rPr>
+          <w:lang w:val="en-US"/>
+        </w:rPr>
+      </w:pPr>
+      <w:r>
+        <w:rPr>
+          <w:lang w:val="en-US"/>
+        </w:rPr>
+        <w:t>Merancang Prototype</w:t>
+      </w:r>
+    </w:p>
+    <w:p>
+      <w:pPr>
+        <w:pStyle w:val="ListParagraph"/>
+        <w:spacing w:line="360" w:lineRule="auto"/>
+        <w:ind w:left="1080" w:firstLine="0"/>
+        <w:jc w:val="both"/>
+        <w:rPr>
+          <w:lang w:val="en-US"/>
+        </w:rPr>
+      </w:pPr>
+      <w:r>
+        <w:rPr>
+          <w:lang w:val="en-US"/>
+        </w:rPr>
+        <w:t>Langkah berikutnya adalah merancang prototype pada website</w:t>
+      </w:r>
       <w:bookmarkStart w:id="70" w:name="_GoBack"/>
       <w:bookmarkEnd w:id="70"/>
     </w:p>
@@ -19965,7 +20629,6 @@
       </w:pPr>
       <w:bookmarkStart w:id="74" w:name="_Toc166509793"/>
       <w:r>
-        <w:lastRenderedPageBreak/>
         <w:t>4.4 Evaluation</w:t>
       </w:r>
       <w:bookmarkEnd w:id="74"/>
@@ -23644,7 +24307,7 @@
 </file>
 
 <file path=customXml/itemProps1.xml><?xml version="1.0" encoding="utf-8"?>
-<ds:datastoreItem xmlns:ds="http://schemas.openxmlformats.org/officeDocument/2006/customXml" ds:itemID="{B9B73712-A2B6-46E5-A720-DD5C6C016520}">
+<ds:datastoreItem xmlns:ds="http://schemas.openxmlformats.org/officeDocument/2006/customXml" ds:itemID="{0C45E1CF-A2AF-43B0-B669-02B0D75469F5}">
   <ds:schemaRefs>
     <ds:schemaRef ds:uri="http://schemas.openxmlformats.org/officeDocument/2006/bibliography"/>
   </ds:schemaRefs>

</xml_diff>